<commit_message>
Added projects and updated CV
</commit_message>
<xml_diff>
--- a/dist/CV.docx
+++ b/dist/CV.docx
@@ -1,6 +1,6 @@
 
 <file path=word/document.xml><?xml version="1.0" encoding="utf-8"?>
-<w:document xmlns:wpc="http://schemas.microsoft.com/office/word/2010/wordprocessingCanvas" xmlns:cx="http://schemas.microsoft.com/office/drawing/2014/chartex" xmlns:cx1="http://schemas.microsoft.com/office/drawing/2015/9/8/chartex" xmlns:cx2="http://schemas.microsoft.com/office/drawing/2015/10/21/chartex" xmlns:cx3="http://schemas.microsoft.com/office/drawing/2016/5/9/chartex" xmlns:cx4="http://schemas.microsoft.com/office/drawing/2016/5/10/chartex" xmlns:cx5="http://schemas.microsoft.com/office/drawing/2016/5/11/chartex" xmlns:cx6="http://schemas.microsoft.com/office/drawing/2016/5/12/chartex" xmlns:cx7="http://schemas.microsoft.com/office/drawing/2016/5/13/chartex" xmlns:cx8="http://schemas.microsoft.com/office/drawing/2016/5/14/chartex" xmlns:mc="http://schemas.openxmlformats.org/markup-compatibility/2006" xmlns:aink="http://schemas.microsoft.com/office/drawing/2016/ink" xmlns:am3d="http://schemas.microsoft.com/office/drawing/2017/model3d" xmlns:o="urn:schemas-microsoft-com:office:office" xmlns:r="http://schemas.openxmlformats.org/officeDocument/2006/relationships" xmlns:m="http://schemas.openxmlformats.org/officeDocument/2006/math" xmlns:v="urn:schemas-microsoft-com:vml" xmlns:wp14="http://schemas.microsoft.com/office/word/2010/wordprocessingDrawing" xmlns:wp="http://schemas.openxmlformats.org/drawingml/2006/wordprocessingDrawing" xmlns:w10="urn:schemas-microsoft-com:office:word" xmlns:w="http://schemas.openxmlformats.org/wordprocessingml/2006/main" xmlns:w14="http://schemas.microsoft.com/office/word/2010/wordml" xmlns:w15="http://schemas.microsoft.com/office/word/2012/wordml" xmlns:w16cex="http://schemas.microsoft.com/office/word/2018/wordml/cex" xmlns:w16cid="http://schemas.microsoft.com/office/word/2016/wordml/cid" xmlns:w16="http://schemas.microsoft.com/office/word/2018/wordml" xmlns:w16se="http://schemas.microsoft.com/office/word/2015/wordml/symex" xmlns:wpg="http://schemas.microsoft.com/office/word/2010/wordprocessingGroup" xmlns:wpi="http://schemas.microsoft.com/office/word/2010/wordprocessingInk" xmlns:wne="http://schemas.microsoft.com/office/word/2006/wordml" xmlns:wps="http://schemas.microsoft.com/office/word/2010/wordprocessingShape" mc:Ignorable="w14 w15 w16se w16cid w16 w16cex wp14">
+<w:document xmlns:wpc="http://schemas.microsoft.com/office/word/2010/wordprocessingCanvas" xmlns:cx="http://schemas.microsoft.com/office/drawing/2014/chartex" xmlns:cx1="http://schemas.microsoft.com/office/drawing/2015/9/8/chartex" xmlns:cx2="http://schemas.microsoft.com/office/drawing/2015/10/21/chartex" xmlns:cx3="http://schemas.microsoft.com/office/drawing/2016/5/9/chartex" xmlns:cx4="http://schemas.microsoft.com/office/drawing/2016/5/10/chartex" xmlns:cx5="http://schemas.microsoft.com/office/drawing/2016/5/11/chartex" xmlns:cx6="http://schemas.microsoft.com/office/drawing/2016/5/12/chartex" xmlns:cx7="http://schemas.microsoft.com/office/drawing/2016/5/13/chartex" xmlns:cx8="http://schemas.microsoft.com/office/drawing/2016/5/14/chartex" xmlns:mc="http://schemas.openxmlformats.org/markup-compatibility/2006" xmlns:aink="http://schemas.microsoft.com/office/drawing/2016/ink" xmlns:am3d="http://schemas.microsoft.com/office/drawing/2017/model3d" xmlns:o="urn:schemas-microsoft-com:office:office" xmlns:r="http://schemas.openxmlformats.org/officeDocument/2006/relationships" xmlns:m="http://schemas.openxmlformats.org/officeDocument/2006/math" xmlns:v="urn:schemas-microsoft-com:vml" xmlns:wp14="http://schemas.microsoft.com/office/word/2010/wordprocessingDrawing" xmlns:wp="http://schemas.openxmlformats.org/drawingml/2006/wordprocessingDrawing" xmlns:w10="urn:schemas-microsoft-com:office:word" xmlns:w="http://schemas.openxmlformats.org/wordprocessingml/2006/main" xmlns:w14="http://schemas.microsoft.com/office/word/2010/wordml" xmlns:w15="http://schemas.microsoft.com/office/word/2012/wordml" xmlns:w16cex="http://schemas.microsoft.com/office/word/2018/wordml/cex" xmlns:w16cid="http://schemas.microsoft.com/office/word/2016/wordml/cid" xmlns:w16="http://schemas.microsoft.com/office/word/2018/wordml" xmlns:w16sdtdh="http://schemas.microsoft.com/office/word/2020/wordml/sdtdatahash" xmlns:w16se="http://schemas.microsoft.com/office/word/2015/wordml/symex" xmlns:wpg="http://schemas.microsoft.com/office/word/2010/wordprocessingGroup" xmlns:wpi="http://schemas.microsoft.com/office/word/2010/wordprocessingInk" xmlns:wne="http://schemas.microsoft.com/office/word/2006/wordml" xmlns:wps="http://schemas.microsoft.com/office/word/2010/wordprocessingShape" mc:Ignorable="w14 w15 w16se w16cid w16 w16cex w16sdtdh wp14">
   <w:body>
     <w:tbl>
       <w:tblPr>
@@ -25,6 +25,10 @@
           </w:tcPr>
           <w:sdt>
             <w:sdtPr>
+              <w:rPr>
+                <w:sz w:val="40"/>
+                <w:szCs w:val="40"/>
+              </w:rPr>
               <w:alias w:val="Your Name:"/>
               <w:tag w:val="Your Name:"/>
               <w:id w:val="-1220516334"/>
@@ -40,8 +44,16 @@
               <w:p>
                 <w:pPr>
                   <w:pStyle w:val="Heading1"/>
+                  <w:rPr>
+                    <w:sz w:val="40"/>
+                    <w:szCs w:val="40"/>
+                  </w:rPr>
                 </w:pPr>
                 <w:r>
+                  <w:rPr>
+                    <w:sz w:val="40"/>
+                    <w:szCs w:val="40"/>
+                  </w:rPr>
                   <w:t>Aleksandar Tepavčević</w:t>
                 </w:r>
               </w:p>
@@ -1713,12 +1725,12 @@
                       </mc:Choice>
                       <mc:Fallback>
                         <w:pict>
-                          <v:group w14:anchorId="1F802834" id="Group 43" o:spid="_x0000_s1026" alt="Email icon" style="width:25.9pt;height:25.9pt;mso-position-horizontal-relative:char;mso-position-vertical-relative:line" coordsize="208,208" o:gfxdata="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">
-                            <v:shape id="Freeform 2" o:spid="_x0000_s1027" style="position:absolute;left:39;top:55;width:130;height:97;visibility:visible;mso-wrap-style:square;v-text-anchor:top" coordsize="2082,1560" o:gfxdata="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" path="m56,482r,755l59,1277r8,38l81,1350r18,33l121,1412r26,26l176,1461r34,18l244,1493r38,8l322,1503r1438,l1800,1501r37,-8l1873,1479r32,-18l1935,1438r26,-26l1984,1383r18,-33l2015,1315r8,-38l2026,1237r,-755l1049,1013r-15,l56,482xm322,56r-40,3l244,68,210,81r-34,19l147,122r-26,27l99,179,81,211,67,247r-8,36l56,322r,127l1039,984,2026,449r,-127l2023,283r-8,-36l2002,211r-18,-32l1961,149r-26,-27l1905,100,1873,81,1837,68r-37,-9l1760,56,322,56xm322,l1760,r43,4l1844,12r39,14l1921,44r36,24l1988,95r28,32l2039,163r19,36l2072,239r7,41l2082,322r,915l2080,1274r-6,36l2065,1344r-14,34l2033,1409r-21,29l1988,1466r-27,24l1932,1511r-32,17l1867,1542r-35,9l1796,1558r-36,2l322,1560r-44,-3l236,1548r-41,-13l159,1516r-35,-23l94,1466,66,1434,43,1400,24,1363,11,1323,2,1281,,1237,,322,2,279r9,-42l24,197,43,160,66,126,94,95,124,68,159,44,195,26,236,12,278,4,322,xe" fillcolor="#37b6ae [3204]" strokecolor="#37b6ae [3204]" strokeweight="0">
+                          <v:group w14:anchorId="1F802834" id="Group 43" o:spid="_x0000_s1026" alt="Email icon" style="width:25.9pt;height:25.9pt;mso-position-horizontal-relative:char;mso-position-vertical-relative:line" coordsize="208,208" o:gfxdata="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">
+                            <v:shape id="Freeform 2" o:spid="_x0000_s1027" style="position:absolute;left:39;top:55;width:130;height:97;visibility:visible;mso-wrap-style:square;v-text-anchor:top" coordsize="2082,1560" o:gfxdata="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" path="m56,482r,755l59,1277r8,38l81,1350r18,33l121,1412r26,26l176,1461r34,18l244,1493r38,8l322,1503r1438,l1800,1501r37,-8l1873,1479r32,-18l1935,1438r26,-26l1984,1383r18,-33l2015,1315r8,-38l2026,1237r,-755l1049,1013r-15,l56,482xm322,56r-40,3l244,68,210,81r-34,19l147,122r-26,27l99,179,81,211,67,247r-8,36l56,322r,127l1039,984,2026,449r,-127l2023,283r-8,-36l2002,211r-18,-32l1961,149r-26,-27l1905,100,1873,81,1837,68r-37,-9l1760,56,322,56xm322,l1760,r43,4l1844,12r39,14l1921,44r36,24l1988,95r28,32l2039,163r19,36l2072,239r7,41l2082,322r,915l2080,1274r-6,36l2065,1344r-14,34l2033,1409r-21,29l1988,1466r-27,24l1932,1511r-32,17l1867,1542r-35,9l1796,1558r-36,2l322,1560r-44,-3l236,1548r-41,-13l159,1516r-35,-23l94,1466,66,1434,43,1400,24,1363,11,1323,2,1281,,1237,,322,2,279r9,-42l24,197,43,160,66,126,94,95,124,68,159,44,195,26,236,12,278,4,322,xe" fillcolor="#37b6ae [3204]" strokecolor="#37b6ae [3204]" strokeweight="0">
                               <v:path arrowok="t" o:connecttype="custom" o:connectlocs="3,77;4,82;6,86;9,89;13,92;18,93;110,93;115,93;119,91;122,88;125,84;126,79;127,30;65,63;20,3;15,4;11,6;8,9;5,13;4,18;3,28;127,28;126,18;125,13;122,9;119,6;115,4;110,3;20,0;113,0;118,2;122,4;126,8;129,12;130,17;130,77;130,81;128,86;126,89;122,93;119,95;114,96;110,97;17,97;12,95;8,93;4,89;1,85;0,80;0,20;1,15;3,10;6,6;10,3;15,1;20,0" o:connectangles="0,0,0,0,0,0,0,0,0,0,0,0,0,0,0,0,0,0,0,0,0,0,0,0,0,0,0,0,0,0,0,0,0,0,0,0,0,0,0,0,0,0,0,0,0,0,0,0,0,0,0,0,0,0,0,0"/>
                               <o:lock v:ext="edit" verticies="t"/>
                             </v:shape>
-                            <v:shape id="Freeform 3" o:spid="_x0000_s1028" style="position:absolute;width:208;height:208;visibility:visible;mso-wrap-style:square;v-text-anchor:top" coordsize="3324,3324" o:gfxdata="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" path="m1662,52r-102,3l1460,65r-98,15l1265,101r-93,27l1080,161r-89,38l905,240r-83,49l743,341r-77,57l593,458r-69,65l459,592r-62,74l341,742r-53,80l241,906r-43,85l161,1080r-33,92l102,1266r-22,96l65,1460r-9,100l53,1662r3,102l65,1864r15,98l102,2059r26,93l161,2244r37,89l241,2419r47,83l341,2581r56,77l459,2731r65,69l593,2865r73,62l743,2983r79,53l905,3083r86,43l1080,3163r92,33l1265,3222r97,22l1460,3259r100,9l1662,3271r102,-3l1864,3259r98,-15l2058,3222r94,-26l2244,3163r89,-37l2418,3083r84,-47l2582,2983r76,-56l2732,2865r69,-65l2866,2731r60,-73l2983,2581r52,-79l3084,2419r41,-86l3163,2244r33,-92l3223,2059r21,-97l3259,1864r10,-100l3272,1662r-3,-102l3259,1460r-15,-98l3223,1266r-27,-94l3163,1080r-38,-89l3084,906r-49,-84l2983,742r-57,-76l2866,592r-65,-69l2732,458r-74,-60l2582,341r-80,-52l2418,240r-85,-41l2244,161r-92,-33l2058,101,1962,80,1864,65,1764,55,1662,52xm1662,r105,3l1871,12r101,17l2072,51r96,27l2262,112r93,38l2444,194r85,50l2611,297r80,59l2766,420r71,67l2904,558r64,75l3027,713r53,82l3130,880r44,89l3212,1062r34,94l3273,1252r22,100l3312,1453r9,104l3324,1662r-3,105l3312,1870r-17,102l3273,2071r-27,98l3212,2263r-38,92l3130,2443r-50,86l3027,2612r-59,79l2904,2765r-67,73l2766,2905r-75,63l2611,3026r-82,55l2444,3130r-89,44l2262,3213r-94,33l2072,3273r-100,22l1871,3311r-104,10l1662,3324r-105,-3l1454,3311r-102,-16l1253,3273r-98,-27l1061,3213r-92,-39l881,3130r-86,-49l712,3026r-79,-58l559,2905r-73,-67l419,2765r-63,-74l298,2612r-55,-83l194,2443r-44,-88l111,2263,78,2169,51,2071,29,1972,13,1870,3,1767,,1662,3,1557,13,1453,29,1352,51,1252r27,-96l111,1062r39,-93l194,880r49,-85l298,713r58,-80l419,558r67,-71l559,420r74,-64l712,297r83,-53l881,194r88,-44l1061,112r94,-34l1253,51r99,-22l1454,12,1557,3,1662,xe" fillcolor="#37b6ae [3204]" strokecolor="#37b6ae [3204]" strokeweight="0">
+                            <v:shape id="Freeform 3" o:spid="_x0000_s1028" style="position:absolute;width:208;height:208;visibility:visible;mso-wrap-style:square;v-text-anchor:top" coordsize="3324,3324" o:gfxdata="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" path="m1662,52r-102,3l1460,65r-98,15l1265,101r-93,27l1080,161r-89,38l905,240r-83,49l743,341r-77,57l593,458r-69,65l459,592r-62,74l341,742r-53,80l241,906r-43,85l161,1080r-33,92l102,1266r-22,96l65,1460r-9,100l53,1662r3,102l65,1864r15,98l102,2059r26,93l161,2244r37,89l241,2419r47,83l341,2581r56,77l459,2731r65,69l593,2865r73,62l743,2983r79,53l905,3083r86,43l1080,3163r92,33l1265,3222r97,22l1460,3259r100,9l1662,3271r102,-3l1864,3259r98,-15l2058,3222r94,-26l2244,3163r89,-37l2418,3083r84,-47l2582,2983r76,-56l2732,2865r69,-65l2866,2731r60,-73l2983,2581r52,-79l3084,2419r41,-86l3163,2244r33,-92l3223,2059r21,-97l3259,1864r10,-100l3272,1662r-3,-102l3259,1460r-15,-98l3223,1266r-27,-94l3163,1080r-38,-89l3084,906r-49,-84l2983,742r-57,-76l2866,592r-65,-69l2732,458r-74,-60l2582,341r-80,-52l2418,240r-85,-41l2244,161r-92,-33l2058,101,1962,80,1864,65,1764,55,1662,52xm1662,r105,3l1871,12r101,17l2072,51r96,27l2262,112r93,38l2444,194r85,50l2611,297r80,59l2766,420r71,67l2904,558r64,75l3027,713r53,82l3130,880r44,89l3212,1062r34,94l3273,1252r22,100l3312,1453r9,104l3324,1662r-3,105l3312,1870r-17,102l3273,2071r-27,98l3212,2263r-38,92l3130,2443r-50,86l3027,2612r-59,79l2904,2765r-67,73l2766,2905r-75,63l2611,3026r-82,55l2444,3130r-89,44l2262,3213r-94,33l2072,3273r-100,22l1871,3311r-104,10l1662,3324r-105,-3l1454,3311r-102,-16l1253,3273r-98,-27l1061,3213r-92,-39l881,3130r-86,-49l712,3026r-79,-58l559,2905r-73,-67l419,2765r-63,-74l298,2612r-55,-83l194,2443r-44,-88l111,2263,78,2169,51,2071,29,1972,13,1870,3,1767,,1662,3,1557,13,1453,29,1352,51,1252r27,-96l111,1062r39,-93l194,880r49,-85l298,713r58,-80l419,558r67,-71l559,420r74,-64l712,297r83,-53l881,194r88,-44l1061,112r94,-34l1253,51r99,-22l1454,12,1557,3,1662,xe" fillcolor="#37b6ae [3204]" strokecolor="#37b6ae [3204]" strokeweight="0">
                               <v:path arrowok="t" o:connecttype="custom" o:connectlocs="85,5;62,12;42,25;25,42;12,62;5,85;4,110;8,135;18,157;33,175;51,190;73,200;98,204;123,203;146,196;166,183;183,166;196,146;203,123;205,98;200,73;190,51;175,33;157,18;135,8;110,3;117,1;142,7;163,19;182,35;196,55;205,78;208,104;205,130;196,153;182,173;163,189;142,201;117,207;91,207;66,201;45,189;26,173;12,153;3,130;0,104;3,78;12,55;26,35;45,19;66,7;91,1" o:connectangles="0,0,0,0,0,0,0,0,0,0,0,0,0,0,0,0,0,0,0,0,0,0,0,0,0,0,0,0,0,0,0,0,0,0,0,0,0,0,0,0,0,0,0,0,0,0,0,0,0,0,0,0"/>
                               <o:lock v:ext="edit" verticies="t"/>
                             </v:shape>
@@ -5416,12 +5428,12 @@
                       </mc:Choice>
                       <mc:Fallback>
                         <w:pict>
-                          <v:group w14:anchorId="7BD213E7" id="Group 37" o:spid="_x0000_s1026" alt="Telephone icon" style="width:25.9pt;height:25.9pt;mso-position-horizontal-relative:char;mso-position-vertical-relative:line" coordsize="208,208" o:gfxdata="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">
-                            <v:shape id="Freeform 81" o:spid="_x0000_s1027" style="position:absolute;width:208;height:208;visibility:visible;mso-wrap-style:square;v-text-anchor:top" coordsize="3324,3324" o:gfxdata="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" path="m1662,52r-102,3l1460,65r-98,15l1265,101r-93,27l1080,161r-89,38l905,240r-83,49l743,341r-77,57l593,458r-69,65l459,592r-62,74l341,742r-53,80l241,906r-43,85l161,1080r-33,92l102,1266r-22,96l65,1460r-9,100l53,1662r3,102l65,1864r15,98l102,2059r26,93l161,2244r37,89l241,2419r47,83l341,2581r56,77l459,2731r65,69l593,2865r73,62l743,2983r79,53l905,3083r86,43l1080,3163r92,33l1265,3222r97,22l1460,3259r100,9l1662,3271r102,-3l1864,3259r98,-15l2058,3222r94,-26l2244,3163r89,-37l2418,3083r84,-47l2582,2983r76,-56l2732,2865r69,-65l2866,2731r60,-73l2983,2581r52,-79l3084,2419r41,-86l3163,2244r33,-92l3223,2059r21,-97l3259,1864r10,-100l3272,1662r-3,-102l3259,1460r-15,-98l3223,1266r-27,-94l3163,1080r-38,-89l3084,906r-49,-84l2983,742r-57,-76l2866,592r-65,-69l2732,458r-74,-60l2582,341r-80,-52l2418,240r-85,-41l2244,161r-92,-33l2058,101,1962,80,1864,65,1764,55,1662,52xm1662,r105,3l1871,12r101,17l2072,51r96,27l2262,112r93,38l2444,194r85,50l2612,297r79,59l2766,420r71,67l2904,558r64,75l3027,713r53,82l3130,880r44,89l3212,1062r34,94l3273,1252r22,100l3312,1453r9,104l3324,1662r-3,105l3312,1870r-17,102l3273,2071r-27,98l3212,2263r-38,92l3130,2443r-50,86l3027,2612r-59,79l2904,2765r-67,73l2766,2905r-75,63l2612,3026r-83,55l2444,3130r-89,44l2262,3213r-94,33l2072,3273r-100,22l1871,3311r-104,10l1662,3324r-105,-3l1454,3311r-102,-16l1253,3273r-98,-27l1061,3213r-92,-39l881,3130r-86,-49l712,3026r-79,-58l559,2905r-73,-67l419,2765r-63,-74l298,2612r-55,-83l194,2443r-44,-88l111,2263,78,2169,51,2071,29,1972,13,1870,3,1767,,1662,3,1557,13,1453,29,1352,51,1252r27,-96l111,1062r39,-93l194,880r49,-85l298,713r58,-80l419,558r67,-71l559,420r74,-64l712,297r83,-53l881,194r88,-44l1061,112r94,-34l1253,51r99,-22l1454,12,1557,3,1662,xe" fillcolor="#37b6ae [3204]" strokecolor="#37b6ae [3204]" strokeweight="0">
+                          <v:group w14:anchorId="7BD213E7" id="Group 37" o:spid="_x0000_s1026" alt="Telephone icon" style="width:25.9pt;height:25.9pt;mso-position-horizontal-relative:char;mso-position-vertical-relative:line" coordsize="208,208" o:gfxdata="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">
+                            <v:shape id="Freeform 81" o:spid="_x0000_s1027" style="position:absolute;width:208;height:208;visibility:visible;mso-wrap-style:square;v-text-anchor:top" coordsize="3324,3324" o:gfxdata="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" path="m1662,52r-102,3l1460,65r-98,15l1265,101r-93,27l1080,161r-89,38l905,240r-83,49l743,341r-77,57l593,458r-69,65l459,592r-62,74l341,742r-53,80l241,906r-43,85l161,1080r-33,92l102,1266r-22,96l65,1460r-9,100l53,1662r3,102l65,1864r15,98l102,2059r26,93l161,2244r37,89l241,2419r47,83l341,2581r56,77l459,2731r65,69l593,2865r73,62l743,2983r79,53l905,3083r86,43l1080,3163r92,33l1265,3222r97,22l1460,3259r100,9l1662,3271r102,-3l1864,3259r98,-15l2058,3222r94,-26l2244,3163r89,-37l2418,3083r84,-47l2582,2983r76,-56l2732,2865r69,-65l2866,2731r60,-73l2983,2581r52,-79l3084,2419r41,-86l3163,2244r33,-92l3223,2059r21,-97l3259,1864r10,-100l3272,1662r-3,-102l3259,1460r-15,-98l3223,1266r-27,-94l3163,1080r-38,-89l3084,906r-49,-84l2983,742r-57,-76l2866,592r-65,-69l2732,458r-74,-60l2582,341r-80,-52l2418,240r-85,-41l2244,161r-92,-33l2058,101,1962,80,1864,65,1764,55,1662,52xm1662,r105,3l1871,12r101,17l2072,51r96,27l2262,112r93,38l2444,194r85,50l2612,297r79,59l2766,420r71,67l2904,558r64,75l3027,713r53,82l3130,880r44,89l3212,1062r34,94l3273,1252r22,100l3312,1453r9,104l3324,1662r-3,105l3312,1870r-17,102l3273,2071r-27,98l3212,2263r-38,92l3130,2443r-50,86l3027,2612r-59,79l2904,2765r-67,73l2766,2905r-75,63l2612,3026r-83,55l2444,3130r-89,44l2262,3213r-94,33l2072,3273r-100,22l1871,3311r-104,10l1662,3324r-105,-3l1454,3311r-102,-16l1253,3273r-98,-27l1061,3213r-92,-39l881,3130r-86,-49l712,3026r-79,-58l559,2905r-73,-67l419,2765r-63,-74l298,2612r-55,-83l194,2443r-44,-88l111,2263,78,2169,51,2071,29,1972,13,1870,3,1767,,1662,3,1557,13,1453,29,1352,51,1252r27,-96l111,1062r39,-93l194,880r49,-85l298,713r58,-80l419,558r67,-71l559,420r74,-64l712,297r83,-53l881,194r88,-44l1061,112r94,-34l1253,51r99,-22l1454,12,1557,3,1662,xe" fillcolor="#37b6ae [3204]" strokecolor="#37b6ae [3204]" strokeweight="0">
                               <v:path arrowok="t" o:connecttype="custom" o:connectlocs="85,5;62,12;42,25;25,42;12,62;5,85;4,110;8,135;18,157;33,175;51,190;73,200;98,204;123,203;146,196;166,183;183,166;196,146;203,123;205,98;200,73;190,51;175,33;157,18;135,8;110,3;117,1;142,7;163,19;182,35;196,55;205,78;208,104;205,130;196,153;182,173;163,189;142,201;117,207;91,207;66,201;45,189;26,173;12,153;3,130;0,104;3,78;12,55;26,35;45,19;66,7;91,1" o:connectangles="0,0,0,0,0,0,0,0,0,0,0,0,0,0,0,0,0,0,0,0,0,0,0,0,0,0,0,0,0,0,0,0,0,0,0,0,0,0,0,0,0,0,0,0,0,0,0,0,0,0,0,0"/>
                               <o:lock v:ext="edit" verticies="t"/>
                             </v:shape>
-                            <v:shape id="Freeform 82" o:spid="_x0000_s1028" style="position:absolute;left:34;top:55;width:141;height:97;visibility:visible;mso-wrap-style:square;v-text-anchor:top" coordsize="2265,1560" o:gfxdata="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" path="m1412,1258r-16,2l1383,1268r-13,9l1361,1290r-6,14l1353,1320r3,19l1365,1356r12,12l1393,1377r19,3l1429,1378r15,-7l1456,1362r10,-12l1472,1336r2,-16l1472,1304r-6,-14l1456,1277r-12,-9l1429,1260r-17,-2xm1134,1258r-15,2l1105,1268r-12,9l1083,1290r-5,14l1076,1320r3,19l1087,1356r13,12l1116,1377r18,3l1150,1378r15,-7l1177,1362r11,-12l1194,1336r2,-16l1193,1301r-9,-17l1170,1271r-17,-10l1134,1258xm851,1258r-16,2l821,1267r-11,9l800,1289r-6,14l792,1320r3,19l803,1356r13,12l833,1377r18,3l867,1378r15,-7l895,1362r9,-12l910,1336r3,-16l911,1304r-6,-14l896,1277r-13,-9l868,1260r-17,-2xm1412,1232r24,3l1457,1244r18,13l1489,1275r9,21l1501,1320r-2,20l1492,1359r-10,17l1468,1389r-16,11l1433,1407r-21,2l1389,1406r-21,-10l1350,1383r-13,-19l1327,1343r-3,-23l1326,1300r7,-19l1344,1265r13,-14l1374,1240r18,-6l1412,1232xm1134,1232r24,3l1179,1244r18,13l1211,1275r9,21l1223,1320r-2,20l1214,1359r-10,17l1191,1389r-17,11l1155,1407r-21,2l1113,1407r-18,-7l1079,1389r-14,-13l1055,1359r-6,-19l1046,1320r3,-24l1058,1275r14,-18l1089,1244r21,-9l1134,1232xm851,1232r24,3l897,1244r17,13l928,1275r8,21l940,1320r-2,20l931,1359r-10,17l907,1389r-17,11l872,1407r-21,2l828,1406r-21,-10l789,1383r-14,-19l766,1343r-3,-23l765,1300r7,-19l783,1265r13,-14l813,1240r19,-6l851,1232xm1412,1046r-16,2l1383,1055r-13,10l1361,1077r-6,15l1353,1107r3,19l1365,1143r12,13l1393,1164r19,3l1429,1165r15,-6l1456,1149r10,-11l1472,1123r2,-16l1472,1092r-6,-15l1456,1065r-12,-10l1429,1048r-17,-2xm1134,1046r-15,2l1105,1055r-12,10l1083,1077r-5,15l1076,1107r3,19l1087,1143r13,13l1116,1164r18,3l1150,1165r15,-6l1177,1149r11,-11l1194,1123r2,-16l1193,1089r-9,-17l1170,1058r-17,-9l1134,1046xm851,1046r-16,2l821,1055r-11,10l800,1077r-6,15l792,1107r3,19l803,1143r13,13l833,1164r18,3l868,1165r15,-6l896,1149r9,-11l911,1123r2,-16l911,1092r-6,-15l896,1065r-13,-10l868,1048r-17,-2xm1412,1019r24,4l1457,1031r18,14l1489,1062r9,21l1501,1107r-3,25l1489,1154r-14,17l1457,1185r-21,8l1412,1196r-20,-2l1374,1188r-17,-10l1344,1164r-11,-17l1326,1128r-2,-21l1326,1088r7,-19l1344,1052r13,-14l1374,1028r18,-6l1412,1019xm1134,1019r24,4l1179,1031r18,14l1211,1062r9,21l1223,1107r-3,25l1211,1154r-14,17l1179,1185r-21,8l1134,1196r-24,-3l1089,1185r-17,-14l1058,1154r-9,-22l1046,1107r3,-24l1058,1062r14,-17l1089,1031r21,-8l1134,1019xm851,1019r24,4l897,1031r17,14l928,1062r8,21l940,1107r-4,25l928,1154r-14,17l897,1185r-22,8l851,1196r-19,-2l813,1188r-17,-10l783,1164r-11,-17l765,1128r-2,-21l765,1088r7,-19l783,1052r13,-14l813,1028r19,-6l851,1019xm1412,836r-19,3l1377,848r-12,12l1356,877r-3,18l1355,911r6,14l1370,939r13,9l1396,955r16,3l1429,955r15,-7l1456,939r10,-14l1472,911r2,-16l1472,879r-6,-13l1456,853r-12,-8l1429,838r-17,-2xm1134,836r-18,3l1100,848r-13,12l1079,877r-3,18l1078,911r5,14l1093,939r12,9l1119,955r15,3l1153,953r17,-8l1184,932r9,-18l1196,895r-2,-16l1188,866r-11,-13l1165,845r-15,-7l1134,836xm851,836r-18,3l816,848r-13,12l795,877r-3,18l794,911r6,14l810,939r11,9l835,955r16,3l868,955r15,-7l896,939r9,-14l911,911r2,-16l910,879r-6,-13l895,853r-13,-8l867,838r-16,-2xm1412,807r21,2l1452,815r16,11l1482,839r10,17l1499,875r2,20l1498,919r-9,22l1475,959r-18,13l1436,981r-24,3l1392,982r-18,-7l1357,965r-13,-14l1333,935r-7,-19l1324,895r2,-20l1333,856r11,-17l1357,826r17,-11l1392,809r20,-2xm1134,807r21,2l1174,815r17,11l1204,839r10,17l1221,875r2,20l1220,919r-9,22l1197,959r-18,13l1158,981r-24,3l1110,981r-21,-9l1072,959r-14,-18l1049,919r-3,-24l1049,875r6,-19l1065,839r14,-13l1095,815r18,-6l1134,807xm851,807r21,2l890,815r17,11l921,839r10,17l938,875r2,20l936,919r-8,22l914,959r-17,13l875,981r-24,3l832,982r-19,-7l796,965,783,951,772,935r-7,-19l763,895r2,-20l772,856r11,-17l796,826r17,-11l832,809r19,-2xm721,580r,11l718,639r-10,47l693,730r-20,41l646,810r-29,34l582,874r-37,26l503,920r-44,16l412,945r-48,3l357,948r-22,-1l315,945r-19,-3l276,983r-16,39l248,1058r-8,34l234,1122r-3,26l229,1169r-2,17l227,1195r,5l227,1203r5,44l241,1289r15,39l277,1366r25,34l332,1429r34,26l402,1475r40,16l485,1500r44,3l1737,1503r45,-3l1824,1491r39,-16l1901,1455r34,-26l1964,1400r25,-34l2010,1328r16,-39l2035,1247r3,-44l2038,1200r,-5l2038,1186r-1,-17l2036,1148r-4,-26l2026,1092r-9,-34l2006,1022r-16,-39l1970,942r-20,3l1930,947r-22,1l1902,948r-48,-3l1807,936r-44,-16l1722,900r-38,-26l1650,844r-31,-34l1594,771r-21,-41l1557,686r-9,-47l1545,591r,-11l721,580xm490,56r-48,2l397,64,355,74,318,87r-35,16l252,121r-29,21l198,165r-23,25l155,215r-18,27l122,271r-13,27l98,326,88,354r-8,28l74,408r-6,25l64,457r-3,22l59,499r-1,17l57,530r,12l57,549r,68l60,630r,15l62,653r,3l65,664r,7l68,677r3,8l71,689r9,20l91,731r13,22l110,762r2,3l115,768r7,10l148,807r30,25l211,854r36,17l287,883r23,7l326,890r15,2l357,892r7,l408,889r43,-10l490,864r37,-20l560,818r31,-30l616,755r21,-37l652,678r10,-43l665,591r,-68l1601,523r,68l1605,635r9,43l1630,718r20,37l1676,788r29,30l1739,844r36,20l1816,879r42,10l1902,892r6,l1935,891r24,-5l1980,883r35,-11l2050,856r32,-20l2110,813r26,-27l2139,786r6,-6l2147,774r3,-3l2170,740r16,-31l2192,695r2,-6l2194,685r3,-8l2197,671r4,-7l2204,656r,-3l2207,645r,-15l2210,617r,-97l2209,503r-2,-19l2204,462r-5,-24l2195,413r-6,-26l2181,360r-10,-29l2160,303r-14,-29l2131,247r-17,-29l2093,192r-23,-25l2044,144r-28,-21l1985,104,1950,87,1911,75,1870,64r-45,-6l1775,56,490,56xm490,l1775,r56,3l1883,10r49,12l1979,38r41,21l2056,82r34,26l2120,139r27,32l2171,207r26,45l2217,297r17,45l2246,385r8,42l2260,464r3,34l2265,526r,23l2254,682r-11,35l2229,749r-17,31l2191,809r-23,27l2168,839r-6,3l2133,869r-32,24l2065,913r-38,14l2047,969r15,40l2074,1048r8,34l2088,1114r4,27l2094,1165r1,18l2095,1195r,8l2092,1251r-11,46l2066,1342r-20,41l2020,1421r-30,34l1955,1486r-37,25l1876,1532r-44,15l1786,1557r-49,3l529,1560r-48,-3l434,1547r-44,-15l349,1511r-39,-25l277,1455r-31,-34l220,1383r-21,-41l185,1297r-10,-46l172,1203r,-9l172,1180r2,-22l177,1129r5,-32l191,1059r11,-41l219,974r21,-47l200,912,164,891,129,866,99,837,71,806,48,770,30,733,15,693,4,650,,606,,549,1,526,2,498,5,464r7,-37l20,385,32,342,47,297,67,252,92,207r25,-36l146,139r30,-31l210,82,245,59,288,38,334,22,384,10,436,3,490,xe" fillcolor="#37b6ae [3204]" strokecolor="#37b6ae [3204]" strokeweight="0">
+                            <v:shape id="Freeform 82" o:spid="_x0000_s1028" style="position:absolute;left:34;top:55;width:141;height:97;visibility:visible;mso-wrap-style:square;v-text-anchor:top" coordsize="2265,1560" o:gfxdata="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" path="m1412,1258r-16,2l1383,1268r-13,9l1361,1290r-6,14l1353,1320r3,19l1365,1356r12,12l1393,1377r19,3l1429,1378r15,-7l1456,1362r10,-12l1472,1336r2,-16l1472,1304r-6,-14l1456,1277r-12,-9l1429,1260r-17,-2xm1134,1258r-15,2l1105,1268r-12,9l1083,1290r-5,14l1076,1320r3,19l1087,1356r13,12l1116,1377r18,3l1150,1378r15,-7l1177,1362r11,-12l1194,1336r2,-16l1193,1301r-9,-17l1170,1271r-17,-10l1134,1258xm851,1258r-16,2l821,1267r-11,9l800,1289r-6,14l792,1320r3,19l803,1356r13,12l833,1377r18,3l867,1378r15,-7l895,1362r9,-12l910,1336r3,-16l911,1304r-6,-14l896,1277r-13,-9l868,1260r-17,-2xm1412,1232r24,3l1457,1244r18,13l1489,1275r9,21l1501,1320r-2,20l1492,1359r-10,17l1468,1389r-16,11l1433,1407r-21,2l1389,1406r-21,-10l1350,1383r-13,-19l1327,1343r-3,-23l1326,1300r7,-19l1344,1265r13,-14l1374,1240r18,-6l1412,1232xm1134,1232r24,3l1179,1244r18,13l1211,1275r9,21l1223,1320r-2,20l1214,1359r-10,17l1191,1389r-17,11l1155,1407r-21,2l1113,1407r-18,-7l1079,1389r-14,-13l1055,1359r-6,-19l1046,1320r3,-24l1058,1275r14,-18l1089,1244r21,-9l1134,1232xm851,1232r24,3l897,1244r17,13l928,1275r8,21l940,1320r-2,20l931,1359r-10,17l907,1389r-17,11l872,1407r-21,2l828,1406r-21,-10l789,1383r-14,-19l766,1343r-3,-23l765,1300r7,-19l783,1265r13,-14l813,1240r19,-6l851,1232xm1412,1046r-16,2l1383,1055r-13,10l1361,1077r-6,15l1353,1107r3,19l1365,1143r12,13l1393,1164r19,3l1429,1165r15,-6l1456,1149r10,-11l1472,1123r2,-16l1472,1092r-6,-15l1456,1065r-12,-10l1429,1048r-17,-2xm1134,1046r-15,2l1105,1055r-12,10l1083,1077r-5,15l1076,1107r3,19l1087,1143r13,13l1116,1164r18,3l1150,1165r15,-6l1177,1149r11,-11l1194,1123r2,-16l1193,1089r-9,-17l1170,1058r-17,-9l1134,1046xm851,1046r-16,2l821,1055r-11,10l800,1077r-6,15l792,1107r3,19l803,1143r13,13l833,1164r18,3l868,1165r15,-6l896,1149r9,-11l911,1123r2,-16l911,1092r-6,-15l896,1065r-13,-10l868,1048r-17,-2xm1412,1019r24,4l1457,1031r18,14l1489,1062r9,21l1501,1107r-3,25l1489,1154r-14,17l1457,1185r-21,8l1412,1196r-20,-2l1374,1188r-17,-10l1344,1164r-11,-17l1326,1128r-2,-21l1326,1088r7,-19l1344,1052r13,-14l1374,1028r18,-6l1412,1019xm1134,1019r24,4l1179,1031r18,14l1211,1062r9,21l1223,1107r-3,25l1211,1154r-14,17l1179,1185r-21,8l1134,1196r-24,-3l1089,1185r-17,-14l1058,1154r-9,-22l1046,1107r3,-24l1058,1062r14,-17l1089,1031r21,-8l1134,1019xm851,1019r24,4l897,1031r17,14l928,1062r8,21l940,1107r-4,25l928,1154r-14,17l897,1185r-22,8l851,1196r-19,-2l813,1188r-17,-10l783,1164r-11,-17l765,1128r-2,-21l765,1088r7,-19l783,1052r13,-14l813,1028r19,-6l851,1019xm1412,836r-19,3l1377,848r-12,12l1356,877r-3,18l1355,911r6,14l1370,939r13,9l1396,955r16,3l1429,955r15,-7l1456,939r10,-14l1472,911r2,-16l1472,879r-6,-13l1456,853r-12,-8l1429,838r-17,-2xm1134,836r-18,3l1100,848r-13,12l1079,877r-3,18l1078,911r5,14l1093,939r12,9l1119,955r15,3l1153,953r17,-8l1184,932r9,-18l1196,895r-2,-16l1188,866r-11,-13l1165,845r-15,-7l1134,836xm851,836r-18,3l816,848r-13,12l795,877r-3,18l794,911r6,14l810,939r11,9l835,955r16,3l868,955r15,-7l896,939r9,-14l911,911r2,-16l910,879r-6,-13l895,853r-13,-8l867,838r-16,-2xm1412,807r21,2l1452,815r16,11l1482,839r10,17l1499,875r2,20l1498,919r-9,22l1475,959r-18,13l1436,981r-24,3l1392,982r-18,-7l1357,965r-13,-14l1333,935r-7,-19l1324,895r2,-20l1333,856r11,-17l1357,826r17,-11l1392,809r20,-2xm1134,807r21,2l1174,815r17,11l1204,839r10,17l1221,875r2,20l1220,919r-9,22l1197,959r-18,13l1158,981r-24,3l1110,981r-21,-9l1072,959r-14,-18l1049,919r-3,-24l1049,875r6,-19l1065,839r14,-13l1095,815r18,-6l1134,807xm851,807r21,2l890,815r17,11l921,839r10,17l938,875r2,20l936,919r-8,22l914,959r-17,13l875,981r-24,3l832,982r-19,-7l796,965,783,951,772,935r-7,-19l763,895r2,-20l772,856r11,-17l796,826r17,-11l832,809r19,-2xm721,580r,11l718,639r-10,47l693,730r-20,41l646,810r-29,34l582,874r-37,26l503,920r-44,16l412,945r-48,3l357,948r-22,-1l315,945r-19,-3l276,983r-16,39l248,1058r-8,34l234,1122r-3,26l229,1169r-2,17l227,1195r,5l227,1203r5,44l241,1289r15,39l277,1366r25,34l332,1429r34,26l402,1475r40,16l485,1500r44,3l1737,1503r45,-3l1824,1491r39,-16l1901,1455r34,-26l1964,1400r25,-34l2010,1328r16,-39l2035,1247r3,-44l2038,1200r,-5l2038,1186r-1,-17l2036,1148r-4,-26l2026,1092r-9,-34l2006,1022r-16,-39l1970,942r-20,3l1930,947r-22,1l1902,948r-48,-3l1807,936r-44,-16l1722,900r-38,-26l1650,844r-31,-34l1594,771r-21,-41l1557,686r-9,-47l1545,591r,-11l721,580xm490,56r-48,2l397,64,355,74,318,87r-35,16l252,121r-29,21l198,165r-23,25l155,215r-18,27l122,271r-13,27l98,326,88,354r-8,28l74,408r-6,25l64,457r-3,22l59,499r-1,17l57,530r,12l57,549r,68l60,630r,15l62,653r,3l65,664r,7l68,677r3,8l71,689r9,20l91,731r13,22l110,762r2,3l115,768r7,10l148,807r30,25l211,854r36,17l287,883r23,7l326,890r15,2l357,892r7,l408,889r43,-10l490,864r37,-20l560,818r31,-30l616,755r21,-37l652,678r10,-43l665,591r,-68l1601,523r,68l1605,635r9,43l1630,718r20,37l1676,788r29,30l1739,844r36,20l1816,879r42,10l1902,892r6,l1935,891r24,-5l1980,883r35,-11l2050,856r32,-20l2110,813r26,-27l2139,786r6,-6l2147,774r3,-3l2170,740r16,-31l2192,695r2,-6l2194,685r3,-8l2197,671r4,-7l2204,656r,-3l2207,645r,-15l2210,617r,-97l2209,503r-2,-19l2204,462r-5,-24l2195,413r-6,-26l2181,360r-10,-29l2160,303r-14,-29l2131,247r-17,-29l2093,192r-23,-25l2044,144r-28,-21l1985,104,1950,87,1911,75,1870,64r-45,-6l1775,56,490,56xm490,l1775,r56,3l1883,10r49,12l1979,38r41,21l2056,82r34,26l2120,139r27,32l2171,207r26,45l2217,297r17,45l2246,385r8,42l2260,464r3,34l2265,526r,23l2254,682r-11,35l2229,749r-17,31l2191,809r-23,27l2168,839r-6,3l2133,869r-32,24l2065,913r-38,14l2047,969r15,40l2074,1048r8,34l2088,1114r4,27l2094,1165r1,18l2095,1195r,8l2092,1251r-11,46l2066,1342r-20,41l2020,1421r-30,34l1955,1486r-37,25l1876,1532r-44,15l1786,1557r-49,3l529,1560r-48,-3l434,1547r-44,-15l349,1511r-39,-25l277,1455r-31,-34l220,1383r-21,-41l185,1297r-10,-46l172,1203r,-9l172,1180r2,-22l177,1129r5,-32l191,1059r11,-41l219,974r21,-47l200,912,164,891,129,866,99,837,71,806,48,770,30,733,15,693,4,650,,606,,549,1,526,2,498,5,464r7,-37l20,385,32,342,47,297,67,252,92,207r25,-36l146,139r30,-31l210,82,245,59,288,38,334,22,384,10,436,3,490,xe" fillcolor="#37b6ae [3204]" strokecolor="#37b6ae [3204]" strokeweight="0">
                               <v:path arrowok="t" o:connecttype="custom" o:connectlocs="89,86;70,78;73,85;50,80;57,82;93,82;82,82;76,81;66,85;58,79;48,85;85,66;92,70;67,68;74,68;50,71;55,66;91,74;84,65;75,73;68,64;56,74;50,65;86,59;89,52;71,60;52,52;56,58;91,51;84,60;72,50;69,61;53,50;53,61;52,50;29,58;14,73;28,93;127,78;121,59;97,43;12,10;4,31;4,43;18,55;40,45;108,52;133,49;137,41;135,21;114,4;134,11;139,47;130,67;122,92;15,88;14,61;0,33;15,4" o:connectangles="0,0,0,0,0,0,0,0,0,0,0,0,0,0,0,0,0,0,0,0,0,0,0,0,0,0,0,0,0,0,0,0,0,0,0,0,0,0,0,0,0,0,0,0,0,0,0,0,0,0,0,0,0,0,0,0,0,0,0"/>
                               <o:lock v:ext="edit" verticies="t"/>
                             </v:shape>
@@ -7571,12 +7583,12 @@
                       </mc:Choice>
                       <mc:Fallback>
                         <w:pict>
-                          <v:group w14:anchorId="7C7570B6" id="Group 31" o:spid="_x0000_s1026" alt="LinkedIn icon" style="width:25.9pt;height:25.9pt;mso-position-horizontal-relative:char;mso-position-vertical-relative:line" coordsize="208,208" o:gfxdata="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">
-                            <v:shape id="Freeform 78" o:spid="_x0000_s1027" style="position:absolute;width:208;height:208;visibility:visible;mso-wrap-style:square;v-text-anchor:top" coordsize="3324,3324" o:gfxdata="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" path="m1662,52r-102,3l1460,65r-98,15l1265,101r-93,27l1080,161r-89,38l905,240r-83,49l743,341r-77,57l593,458r-69,65l459,592r-62,74l341,742r-53,80l241,906r-43,85l161,1080r-33,92l102,1266r-22,96l65,1460r-9,100l53,1662r3,102l65,1864r15,98l102,2059r26,93l161,2244r37,89l241,2419r47,83l341,2581r56,77l459,2731r65,69l593,2865r73,62l743,2983r79,53l905,3083r86,43l1080,3163r92,33l1265,3222r97,22l1460,3259r100,9l1662,3271r102,-3l1864,3259r98,-15l2058,3222r94,-26l2244,3163r89,-37l2418,3083r84,-47l2582,2983r76,-56l2732,2865r69,-65l2866,2731r60,-73l2983,2581r52,-79l3084,2419r41,-86l3163,2244r33,-92l3223,2059r21,-97l3259,1864r10,-100l3272,1662r-3,-102l3259,1460r-15,-98l3223,1266r-27,-94l3163,1080r-38,-89l3084,906r-49,-84l2983,742r-57,-76l2866,592r-65,-69l2732,458r-74,-60l2582,341r-80,-52l2418,240r-85,-41l2244,161r-92,-33l2058,101,1962,80,1864,65,1764,55,1662,52xm1662,r105,3l1871,12r101,17l2072,51r96,27l2262,112r93,38l2444,194r85,50l2612,297r79,59l2766,420r71,67l2904,558r64,75l3027,713r53,82l3130,880r44,89l3212,1062r34,94l3273,1252r22,100l3312,1453r9,104l3324,1662r-3,105l3312,1870r-17,102l3273,2071r-27,98l3212,2263r-38,92l3130,2443r-50,86l3027,2612r-59,79l2904,2765r-67,73l2766,2905r-75,63l2612,3026r-83,55l2444,3130r-89,44l2262,3213r-94,33l2072,3273r-100,22l1871,3311r-104,10l1662,3324r-105,-3l1454,3311r-102,-16l1253,3273r-98,-27l1061,3213r-92,-39l881,3130r-86,-49l712,3026r-79,-58l559,2905r-73,-67l419,2765r-63,-74l298,2612r-55,-83l194,2443r-44,-88l111,2263,78,2169,51,2071,29,1972,13,1870,3,1767,,1662,3,1557,13,1453,29,1352,51,1252r27,-96l111,1062r39,-93l194,880r49,-85l298,713r58,-80l419,558r67,-71l559,420r74,-64l712,297r83,-53l881,194r88,-44l1061,112r94,-34l1253,51r99,-22l1454,12,1557,3,1662,xe" fillcolor="#37b6ae [3204]" strokecolor="#37b6ae [3204]" strokeweight="0">
+                          <v:group w14:anchorId="7C7570B6" id="Group 31" o:spid="_x0000_s1026" alt="LinkedIn icon" style="width:25.9pt;height:25.9pt;mso-position-horizontal-relative:char;mso-position-vertical-relative:line" coordsize="208,208" o:gfxdata="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">
+                            <v:shape id="Freeform 78" o:spid="_x0000_s1027" style="position:absolute;width:208;height:208;visibility:visible;mso-wrap-style:square;v-text-anchor:top" coordsize="3324,3324" o:gfxdata="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" path="m1662,52r-102,3l1460,65r-98,15l1265,101r-93,27l1080,161r-89,38l905,240r-83,49l743,341r-77,57l593,458r-69,65l459,592r-62,74l341,742r-53,80l241,906r-43,85l161,1080r-33,92l102,1266r-22,96l65,1460r-9,100l53,1662r3,102l65,1864r15,98l102,2059r26,93l161,2244r37,89l241,2419r47,83l341,2581r56,77l459,2731r65,69l593,2865r73,62l743,2983r79,53l905,3083r86,43l1080,3163r92,33l1265,3222r97,22l1460,3259r100,9l1662,3271r102,-3l1864,3259r98,-15l2058,3222r94,-26l2244,3163r89,-37l2418,3083r84,-47l2582,2983r76,-56l2732,2865r69,-65l2866,2731r60,-73l2983,2581r52,-79l3084,2419r41,-86l3163,2244r33,-92l3223,2059r21,-97l3259,1864r10,-100l3272,1662r-3,-102l3259,1460r-15,-98l3223,1266r-27,-94l3163,1080r-38,-89l3084,906r-49,-84l2983,742r-57,-76l2866,592r-65,-69l2732,458r-74,-60l2582,341r-80,-52l2418,240r-85,-41l2244,161r-92,-33l2058,101,1962,80,1864,65,1764,55,1662,52xm1662,r105,3l1871,12r101,17l2072,51r96,27l2262,112r93,38l2444,194r85,50l2612,297r79,59l2766,420r71,67l2904,558r64,75l3027,713r53,82l3130,880r44,89l3212,1062r34,94l3273,1252r22,100l3312,1453r9,104l3324,1662r-3,105l3312,1870r-17,102l3273,2071r-27,98l3212,2263r-38,92l3130,2443r-50,86l3027,2612r-59,79l2904,2765r-67,73l2766,2905r-75,63l2612,3026r-83,55l2444,3130r-89,44l2262,3213r-94,33l2072,3273r-100,22l1871,3311r-104,10l1662,3324r-105,-3l1454,3311r-102,-16l1253,3273r-98,-27l1061,3213r-92,-39l881,3130r-86,-49l712,3026r-79,-58l559,2905r-73,-67l419,2765r-63,-74l298,2612r-55,-83l194,2443r-44,-88l111,2263,78,2169,51,2071,29,1972,13,1870,3,1767,,1662,3,1557,13,1453,29,1352,51,1252r27,-96l111,1062r39,-93l194,880r49,-85l298,713r58,-80l419,558r67,-71l559,420r74,-64l712,297r83,-53l881,194r88,-44l1061,112r94,-34l1253,51r99,-22l1454,12,1557,3,1662,xe" fillcolor="#37b6ae [3204]" strokecolor="#37b6ae [3204]" strokeweight="0">
                               <v:path arrowok="t" o:connecttype="custom" o:connectlocs="85,5;62,12;42,25;25,42;12,62;5,85;4,110;8,135;18,157;33,175;51,190;73,200;98,204;123,203;146,196;166,183;183,166;196,146;203,123;205,98;200,73;190,51;175,33;157,18;135,8;110,3;117,1;142,7;163,19;182,35;196,55;205,78;208,104;205,130;196,153;182,173;163,189;142,201;117,207;91,207;66,201;45,189;26,173;12,153;3,130;0,104;3,78;12,55;26,35;45,19;66,7;91,1" o:connectangles="0,0,0,0,0,0,0,0,0,0,0,0,0,0,0,0,0,0,0,0,0,0,0,0,0,0,0,0,0,0,0,0,0,0,0,0,0,0,0,0,0,0,0,0,0,0,0,0,0,0,0,0"/>
                               <o:lock v:ext="edit" verticies="t"/>
                             </v:shape>
-                            <v:shape id="Freeform 79" o:spid="_x0000_s1028" style="position:absolute;left:50;top:50;width:109;height:98;visibility:visible;mso-wrap-style:square;v-text-anchor:top" coordsize="1752,1560" o:gfxdata="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" path="m77,544r,966l384,1510r,-966l77,544xm1307,522r-33,l1243,523r-30,3l1186,532r-31,12l1128,556r-24,15l1080,588r-19,16l1044,620r-17,21l1012,659r-12,17l972,686,950,659r,-115l643,544r,966l950,1510r,-544l952,950r2,-17l956,916r1,-12l961,889r5,-17l980,848r16,-24l1016,801r22,-22l1055,765r21,-12l1098,746r24,-7l1149,736r26,-1l1211,737r34,7l1274,753r25,14l1321,785r19,22l1355,831r13,27l1377,887r7,33l1388,953r2,36l1390,1510r307,l1697,950r-2,-56l1689,843r-8,-45l1669,757r-17,-38l1632,683r-22,-33l1587,620r-27,-23l1530,576r-34,-18l1461,544r-49,-14l1360,524r-53,-2xm50,488r362,l423,490r9,7l438,505r2,11l440,1532r-2,11l432,1552r-9,5l412,1560r-362,l41,1557r-9,-5l25,1543r-3,-11l22,516r3,-11l32,497r9,-7l50,488xm1307,466r61,4l1426,480r57,14l1523,512r35,20l1593,557r32,31l1653,619r26,37l1701,694r18,41l1733,783r10,52l1750,890r2,60l1752,1532r-3,11l1742,1552r-9,5l1725,1560r-363,l1351,1557r-9,-5l1336,1543r-1,-11l1335,989r-2,-36l1329,919r-8,-31l1311,860r-15,-25l1284,819r-16,-11l1250,797r-22,-6l1204,787r-29,-1l1144,788r-27,5l1093,803r-22,15l1052,836r-14,19l1025,875r-9,19l1005,923r,609l1003,1543r-5,9l988,1557r-10,3l616,1560r-22,-7l587,1532r,-1016l589,505r7,-8l604,490r12,-2l978,488r10,2l998,497r5,8l1005,516r,66l1027,564r22,-19l1071,527r33,-16l1138,495r37,-12l1203,476r32,-6l1270,467r37,-1xm236,55r-34,2l172,61r-27,7l123,79,105,93,87,111,73,131,63,153r-6,24l55,203r1,23l62,248r7,22l81,289r18,18l117,323r20,11l160,344r26,5l214,351r6,l248,349r26,-5l297,334r20,-11l335,307r18,-17l365,271r9,-21l378,228r1,-25l376,171r-8,-29l356,115,341,93,319,76,295,64,268,57,236,55xm236,r29,2l292,7r24,9l338,27r21,15l379,61r19,23l412,109r12,27l431,166r3,32l434,203r-3,33l424,266r-13,28l395,322r-21,24l354,364r-22,14l307,391r-27,8l251,404r-31,2l214,406r-31,-2l154,399r-26,-8l103,378,80,364,61,346,40,322,23,294,10,266,3,236,,203,3,168r8,-32l24,106,43,80,66,55,94,35,124,19,158,8,196,2,236,xe" fillcolor="#37b6ae [3204]" strokecolor="#37b6ae [3204]" strokeweight="0">
+                            <v:shape id="Freeform 79" o:spid="_x0000_s1028" style="position:absolute;left:50;top:50;width:109;height:98;visibility:visible;mso-wrap-style:square;v-text-anchor:top" coordsize="1752,1560" o:gfxdata="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" path="m77,544r,966l384,1510r,-966l77,544xm1307,522r-33,l1243,523r-30,3l1186,532r-31,12l1128,556r-24,15l1080,588r-19,16l1044,620r-17,21l1012,659r-12,17l972,686,950,659r,-115l643,544r,966l950,1510r,-544l952,950r2,-17l956,916r1,-12l961,889r5,-17l980,848r16,-24l1016,801r22,-22l1055,765r21,-12l1098,746r24,-7l1149,736r26,-1l1211,737r34,7l1274,753r25,14l1321,785r19,22l1355,831r13,27l1377,887r7,33l1388,953r2,36l1390,1510r307,l1697,950r-2,-56l1689,843r-8,-45l1669,757r-17,-38l1632,683r-22,-33l1587,620r-27,-23l1530,576r-34,-18l1461,544r-49,-14l1360,524r-53,-2xm50,488r362,l423,490r9,7l438,505r2,11l440,1532r-2,11l432,1552r-9,5l412,1560r-362,l41,1557r-9,-5l25,1543r-3,-11l22,516r3,-11l32,497r9,-7l50,488xm1307,466r61,4l1426,480r57,14l1523,512r35,20l1593,557r32,31l1653,619r26,37l1701,694r18,41l1733,783r10,52l1750,890r2,60l1752,1532r-3,11l1742,1552r-9,5l1725,1560r-363,l1351,1557r-9,-5l1336,1543r-1,-11l1335,989r-2,-36l1329,919r-8,-31l1311,860r-15,-25l1284,819r-16,-11l1250,797r-22,-6l1204,787r-29,-1l1144,788r-27,5l1093,803r-22,15l1052,836r-14,19l1025,875r-9,19l1005,923r,609l1003,1543r-5,9l988,1557r-10,3l616,1560r-22,-7l587,1532r,-1016l589,505r7,-8l604,490r12,-2l978,488r10,2l998,497r5,8l1005,516r,66l1027,564r22,-19l1071,527r33,-16l1138,495r37,-12l1203,476r32,-6l1270,467r37,-1xm236,55r-34,2l172,61r-27,7l123,79,105,93,87,111,73,131,63,153r-6,24l55,203r1,23l62,248r7,22l81,289r18,18l117,323r20,11l160,344r26,5l214,351r6,l248,349r26,-5l297,334r20,-11l335,307r18,-17l365,271r9,-21l378,228r1,-25l376,171r-8,-29l356,115,341,93,319,76,295,64,268,57,236,55xm236,r29,2l292,7r24,9l338,27r21,15l379,61r19,23l412,109r12,27l431,166r3,32l434,203r-3,33l424,266r-13,28l395,322r-21,24l354,364r-22,14l307,391r-27,8l251,404r-31,2l214,406r-31,-2l154,399r-26,-8l103,378,80,364,61,346,40,322,23,294,10,266,3,236,,203,3,168r8,-32l24,106,43,80,66,55,94,35,124,19,158,8,196,2,236,xe" fillcolor="#37b6ae [3204]" strokecolor="#37b6ae [3204]" strokeweight="0">
                               <v:path arrowok="t" o:connecttype="custom" o:connectlocs="24,34;77,33;70,35;65,39;60,43;40,95;59,59;60,55;65,49;70,46;77,47;83,51;86,58;106,95;105,50;100,41;93,35;81,33;27,31;27,97;3,98;1,96;3,31;89,30;99,35;106,44;109,56;108,97;84,98;83,62;82,54;78,50;71,50;65,53;63,58;61,98;37,96;38,31;62,31;64,35;71,31;79,29;11,4;5,7;3,13;5,18;10,22;15,22;21,19;24,14;22,7;17,4;18,0;24,4;27,10;26,17;22,23;16,25;10,25;4,22;0,15;1,7;8,1" o:connectangles="0,0,0,0,0,0,0,0,0,0,0,0,0,0,0,0,0,0,0,0,0,0,0,0,0,0,0,0,0,0,0,0,0,0,0,0,0,0,0,0,0,0,0,0,0,0,0,0,0,0,0,0,0,0,0,0,0,0,0,0,0,0,0"/>
                               <o:lock v:ext="edit" verticies="t"/>
                             </v:shape>
@@ -7637,6 +7649,7 @@
                   <w:pPr>
                     <w:pStyle w:val="Heading3"/>
                     <w:rPr>
+                      <w:rStyle w:val="Hyperlink"/>
                       <w:rFonts w:asciiTheme="minorHAnsi" w:eastAsiaTheme="minorHAnsi" w:hAnsiTheme="minorHAnsi" w:cstheme="minorBidi"/>
                       <w:szCs w:val="18"/>
                     </w:rPr>
@@ -7649,6 +7662,35 @@
                         <w:szCs w:val="18"/>
                       </w:rPr>
                       <w:t>Github Profile</w:t>
+                    </w:r>
+                  </w:hyperlink>
+                </w:p>
+                <w:p>
+                  <w:pPr>
+                    <w:pStyle w:val="Heading3"/>
+                    <w:rPr>
+                      <w:rStyle w:val="Hyperlink"/>
+                      <w:rFonts w:asciiTheme="minorHAnsi" w:eastAsiaTheme="minorHAnsi" w:hAnsiTheme="minorHAnsi" w:cstheme="minorBidi"/>
+                      <w:szCs w:val="18"/>
+                    </w:rPr>
+                  </w:pPr>
+                </w:p>
+                <w:p>
+                  <w:pPr>
+                    <w:pStyle w:val="Heading3"/>
+                    <w:rPr>
+                      <w:rFonts w:asciiTheme="minorHAnsi" w:eastAsiaTheme="minorHAnsi" w:hAnsiTheme="minorHAnsi" w:cstheme="minorBidi"/>
+                      <w:szCs w:val="18"/>
+                    </w:rPr>
+                  </w:pPr>
+                  <w:hyperlink r:id="rId10" w:history="1">
+                    <w:r>
+                      <w:rPr>
+                        <w:rStyle w:val="Hyperlink"/>
+                        <w:rFonts w:asciiTheme="minorHAnsi" w:eastAsiaTheme="minorHAnsi" w:hAnsiTheme="minorHAnsi" w:cstheme="minorBidi"/>
+                        <w:szCs w:val="18"/>
+                      </w:rPr>
+                      <w:t>Personal website</w:t>
                     </w:r>
                   </w:hyperlink>
                 </w:p>
@@ -7721,7 +7763,7 @@
                       </mc:Choice>
                       <mc:Fallback>
                         <w:pict>
-                          <v:line w14:anchorId="485172B2" id="Straight Connector 83" o:spid="_x0000_s1026" alt="Line graphic" style="visibility:visible;mso-wrap-style:square;mso-left-percent:-10001;mso-top-percent:-10001;mso-position-horizontal:absolute;mso-position-horizontal-relative:char;mso-position-vertical:absolute;mso-position-vertical-relative:line;mso-left-percent:-10001;mso-top-percent:-10001" from="0,0" to="17.45pt,0" o:gfxdata="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" strokecolor="#37b6ae [3204]" strokeweight="1pt">
+                          <v:line w14:anchorId="485172B2" id="Straight Connector 83" o:spid="_x0000_s1026" alt="Line graphic" style="visibility:visible;mso-wrap-style:square;mso-left-percent:-10001;mso-top-percent:-10001;mso-position-horizontal:absolute;mso-position-horizontal-relative:char;mso-position-vertical:absolute;mso-position-vertical-relative:line;mso-left-percent:-10001;mso-top-percent:-10001" from="0,0" to="17.45pt,0" o:gfxdata="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" strokecolor="#37b6ae [3204]" strokeweight="1pt">
                             <v:stroke joinstyle="miter"/>
                             <w10:anchorlock/>
                           </v:line>
@@ -7828,7 +7870,7 @@
                       </mc:Choice>
                       <mc:Fallback>
                         <w:pict>
-                          <v:line w14:anchorId="29113822" id="Straight Connector 84" o:spid="_x0000_s1026" alt="Line graphic" style="visibility:visible;mso-wrap-style:square;mso-left-percent:-10001;mso-top-percent:-10001;mso-position-horizontal:absolute;mso-position-horizontal-relative:char;mso-position-vertical:absolute;mso-position-vertical-relative:line;mso-left-percent:-10001;mso-top-percent:-10001" from="0,0" to="17.45pt,0" o:gfxdata="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" strokecolor="#37b6ae [3204]" strokeweight="1pt">
+                          <v:line w14:anchorId="29113822" id="Straight Connector 84" o:spid="_x0000_s1026" alt="Line graphic" style="visibility:visible;mso-wrap-style:square;mso-left-percent:-10001;mso-top-percent:-10001;mso-position-horizontal:absolute;mso-position-horizontal-relative:char;mso-position-vertical:absolute;mso-position-vertical-relative:line;mso-left-percent:-10001;mso-top-percent:-10001" from="0,0" to="17.45pt,0" o:gfxdata="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" strokecolor="#37b6ae [3204]" strokeweight="1pt">
                             <v:stroke joinstyle="miter"/>
                             <w10:anchorlock/>
                           </v:line>
@@ -7839,7 +7881,24 @@
                 </w:p>
                 <w:p>
                   <w:r>
-                    <w:t>HTML5 , CSS3 , JS , SCSS , Gulp , Git , Bootstrap , C</w:t>
+                    <w:t>HTML</w:t>
+                  </w:r>
+                  <w:proofErr w:type="gramStart"/>
+                  <w:r>
+                    <w:t>5 ,</w:t>
+                  </w:r>
+                  <w:proofErr w:type="gramEnd"/>
+                  <w:r>
+                    <w:t xml:space="preserve"> CSS3 , JS</w:t>
+                  </w:r>
+                  <w:r>
+                    <w:t xml:space="preserve"> , </w:t>
+                  </w:r>
+                  <w:r>
+                    <w:t>ReactJS</w:t>
+                  </w:r>
+                  <w:r>
+                    <w:t xml:space="preserve"> , SCSS , Gulp , Git , Bootstrap , C</w:t>
                   </w:r>
                 </w:p>
               </w:tc>
@@ -7859,21 +7918,23 @@
           </w:tcPr>
           <w:tbl>
             <w:tblPr>
-              <w:tblW w:w="5000" w:type="pct"/>
+              <w:tblpPr w:leftFromText="180" w:rightFromText="180" w:tblpY="-540"/>
+              <w:tblOverlap w:val="never"/>
+              <w:tblW w:w="6010" w:type="dxa"/>
               <w:tblLayout w:type="fixed"/>
               <w:tblLook w:val="04A0" w:firstRow="1" w:lastRow="0" w:firstColumn="1" w:lastColumn="0" w:noHBand="0" w:noVBand="1"/>
               <w:tblDescription w:val="Right side layout table"/>
             </w:tblPr>
             <w:tblGrid>
-              <w:gridCol w:w="5981"/>
+              <w:gridCol w:w="6010"/>
             </w:tblGrid>
             <w:tr>
               <w:trPr>
-                <w:trHeight w:val="4104"/>
+                <w:trHeight w:val="1177"/>
               </w:trPr>
               <w:tc>
                 <w:tcPr>
-                  <w:tcW w:w="5981" w:type="dxa"/>
+                  <w:tcW w:w="6010" w:type="dxa"/>
                   <w:tcMar>
                     <w:left w:w="115" w:type="dxa"/>
                     <w:bottom w:w="374" w:type="dxa"/>
@@ -7911,7 +7972,7 @@
                   <w:pPr>
                     <w:pStyle w:val="Heading4"/>
                   </w:pPr>
-                  <w:hyperlink r:id="rId10" w:history="1">
+                  <w:hyperlink r:id="rId11" w:history="1">
                     <w:r>
                       <w:rPr>
                         <w:rStyle w:val="Hyperlink"/>
@@ -7919,19 +7980,45 @@
                       <w:t>Fylo</w:t>
                     </w:r>
                   </w:hyperlink>
-                </w:p>
-                <w:p/>
-                <w:p>
                   <w:r>
-                    <w:t>Figma design needed to be converted to the pixel perfect website. Used Vanilla CSS , CSS Grid , Flexbox. Responsive.</w:t>
+                    <w:rPr>
+                      <w:rStyle w:val="Hyperlink"/>
+                    </w:rPr>
+                    <w:t xml:space="preserve"> </w:t>
                   </w:r>
+                  <w:hyperlink r:id="rId12" w:history="1">
+                    <w:r>
+                      <w:rPr>
+                        <w:rStyle w:val="Hyperlink"/>
+                        <w:color w:val="37B6AE" w:themeColor="accent1"/>
+                        <w:sz w:val="16"/>
+                        <w:szCs w:val="16"/>
+                      </w:rPr>
+                      <w:t xml:space="preserve"> (repo)</w:t>
+                    </w:r>
+                  </w:hyperlink>
                 </w:p>
                 <w:p/>
                 <w:p>
                   <w:pPr>
+                    <w:rPr>
+                      <w:sz w:val="18"/>
+                      <w:szCs w:val="18"/>
+                    </w:rPr>
+                  </w:pPr>
+                  <w:r>
+                    <w:rPr>
+                      <w:sz w:val="18"/>
+                      <w:szCs w:val="18"/>
+                    </w:rPr>
+                    <w:t>The goal of this project is to showcase my knowledge of the frontend fundamentals. For the HTML part, I made it SEO-friendly. On the other side, for the layout, I used a wide spectrum of CSS technologies such as CSS Flexbox and CSS Grid, which made me write less code and media queries for the responsive part.</w:t>
+                  </w:r>
+                </w:p>
+                <w:p>
+                  <w:pPr>
                     <w:pStyle w:val="Heading4"/>
                   </w:pPr>
-                  <w:hyperlink r:id="rId11" w:history="1">
+                  <w:hyperlink r:id="rId13" w:history="1">
                     <w:r>
                       <w:rPr>
                         <w:rStyle w:val="Hyperlink"/>
@@ -7939,38 +8026,246 @@
                       <w:t>Crowdfund</w:t>
                     </w:r>
                   </w:hyperlink>
+                  <w:r>
+                    <w:rPr>
+                      <w:rStyle w:val="Hyperlink"/>
+                    </w:rPr>
+                    <w:t xml:space="preserve"> </w:t>
+                  </w:r>
+                  <w:hyperlink r:id="rId14" w:history="1">
+                    <w:r>
+                      <w:rPr>
+                        <w:rStyle w:val="Hyperlink"/>
+                        <w:color w:val="37B6AE" w:themeColor="accent1"/>
+                        <w:sz w:val="16"/>
+                        <w:szCs w:val="16"/>
+                      </w:rPr>
+                      <w:t xml:space="preserve"> (repo)</w:t>
+                    </w:r>
+                  </w:hyperlink>
                 </w:p>
                 <w:p/>
                 <w:p>
+                  <w:pPr>
+                    <w:rPr>
+                      <w:sz w:val="18"/>
+                      <w:szCs w:val="18"/>
+                    </w:rPr>
+                  </w:pPr>
                   <w:r>
-                    <w:t>D</w:t>
+                    <w:rPr>
+                      <w:sz w:val="18"/>
+                      <w:szCs w:val="18"/>
+                    </w:rPr>
+                    <w:t>The goal of this project is to showcase my knowledge of CSS Preprocessors, Task Automation tools, and JavaScript. For the preprocessor, I used SASS, in my case I prefer SCSS, and for the test automation, I used Gulp. The JavaScript part showcases my knowledge of ES6+ and my DOM manipulating skills. My future plans for this project are to recreate it by using ReactJS and Firebase as database.</w:t>
+                  </w:r>
+                </w:p>
+                <w:p>
+                  <w:pPr>
+                    <w:pStyle w:val="Heading4"/>
+                  </w:pPr>
+                  <w:hyperlink r:id="rId15" w:history="1">
+                    <w:r>
+                      <w:rPr>
+                        <w:rStyle w:val="Hyperlink"/>
+                      </w:rPr>
+                      <w:t>Sho</w:t>
+                    </w:r>
+                    <w:r>
+                      <w:rPr>
+                        <w:rStyle w:val="Hyperlink"/>
+                      </w:rPr>
+                      <w:t>r</w:t>
+                    </w:r>
+                    <w:r>
+                      <w:rPr>
+                        <w:rStyle w:val="Hyperlink"/>
+                      </w:rPr>
+                      <w:t>tly</w:t>
+                    </w:r>
+                  </w:hyperlink>
+                  <w:r>
+                    <w:rPr>
+                      <w:rStyle w:val="Hyperlink"/>
+                    </w:rPr>
+                    <w:t xml:space="preserve"> </w:t>
+                  </w:r>
+                  <w:hyperlink r:id="rId16" w:history="1">
+                    <w:r>
+                      <w:rPr>
+                        <w:rStyle w:val="Hyperlink"/>
+                        <w:color w:val="37B6AE" w:themeColor="accent1"/>
+                        <w:sz w:val="16"/>
+                        <w:szCs w:val="16"/>
+                      </w:rPr>
+                      <w:t xml:space="preserve"> (repo)</w:t>
+                    </w:r>
+                  </w:hyperlink>
+                </w:p>
+                <w:p/>
+                <w:p>
+                  <w:pPr>
+                    <w:rPr>
+                      <w:sz w:val="18"/>
+                      <w:szCs w:val="18"/>
+                    </w:rPr>
+                  </w:pPr>
+                  <w:r>
+                    <w:rPr>
+                      <w:sz w:val="18"/>
+                      <w:szCs w:val="18"/>
+                    </w:rPr>
+                    <w:t>The goal of this project is to showcase my knowledge of ReactJS and API (</w:t>
+                  </w:r>
+                  <w:proofErr w:type="spellStart"/>
+                  <w:r>
+                    <w:rPr>
+                      <w:sz w:val="18"/>
+                      <w:szCs w:val="18"/>
+                    </w:rPr>
+                    <w:t>Axios</w:t>
+                  </w:r>
+                  <w:proofErr w:type="spellEnd"/>
+                  <w:r>
+                    <w:rPr>
+                      <w:sz w:val="18"/>
+                      <w:szCs w:val="18"/>
+                    </w:rPr>
+                    <w:t>). For styling I used styled-components. For the</w:t>
                   </w:r>
                   <w:r>
-                    <w:t xml:space="preserve">esign needed to be converted to the pixel perfect website. Used </w:t>
+                    <w:rPr>
+                      <w:sz w:val="18"/>
+                      <w:szCs w:val="18"/>
+                    </w:rPr>
+                    <w:t xml:space="preserve"> URL</w:t>
                   </w:r>
                   <w:r>
-                    <w:t>SCSS, Gulp, JavaScript</w:t>
+                    <w:rPr>
+                      <w:sz w:val="18"/>
+                      <w:szCs w:val="18"/>
+                    </w:rPr>
+                    <w:t xml:space="preserve"> shortening, I used the </w:t>
+                  </w:r>
+                  <w:hyperlink r:id="rId17" w:history="1">
+                    <w:r>
+                      <w:rPr>
+                        <w:rStyle w:val="Hyperlink"/>
+                        <w:sz w:val="18"/>
+                        <w:szCs w:val="18"/>
+                      </w:rPr>
+                      <w:t>SHRTCODE </w:t>
+                    </w:r>
+                  </w:hyperlink>
+                  <w:r>
+                    <w:rPr>
+                      <w:sz w:val="18"/>
+                      <w:szCs w:val="18"/>
+                    </w:rPr>
+                    <w:t xml:space="preserve">website and their developer API. Since the project is created by ReactJS, for sending a get request I used </w:t>
+                  </w:r>
+                  <w:proofErr w:type="spellStart"/>
+                  <w:r>
+                    <w:rPr>
+                      <w:sz w:val="18"/>
+                      <w:szCs w:val="18"/>
+                    </w:rPr>
+                    <w:t>Axios</w:t>
+                  </w:r>
+                  <w:proofErr w:type="spellEnd"/>
+                  <w:r>
+                    <w:rPr>
+                      <w:sz w:val="18"/>
+                      <w:szCs w:val="18"/>
+                    </w:rPr>
+                    <w:t>.</w:t>
+                  </w:r>
+                </w:p>
+                <w:p>
+                  <w:pPr>
+                    <w:pStyle w:val="Heading4"/>
+                  </w:pPr>
+                  <w:hyperlink r:id="rId18" w:history="1">
+                    <w:r>
+                      <w:rPr>
+                        <w:rStyle w:val="Hyperlink"/>
+                      </w:rPr>
+                      <w:t>Amazon clone</w:t>
+                    </w:r>
+                  </w:hyperlink>
+                  <w:r>
+                    <w:rPr>
+                      <w:rStyle w:val="Hyperlink"/>
+                    </w:rPr>
+                    <w:t xml:space="preserve"> </w:t>
+                  </w:r>
+                  <w:hyperlink r:id="rId19" w:history="1">
+                    <w:r>
+                      <w:rPr>
+                        <w:rStyle w:val="Hyperlink"/>
+                        <w:color w:val="37B6AE" w:themeColor="accent1"/>
+                        <w:sz w:val="16"/>
+                        <w:szCs w:val="16"/>
+                      </w:rPr>
+                      <w:t xml:space="preserve"> (repo)</w:t>
+                    </w:r>
+                  </w:hyperlink>
+                </w:p>
+                <w:p/>
+                <w:p>
+                  <w:pPr>
+                    <w:rPr>
+                      <w:sz w:val="18"/>
+                      <w:szCs w:val="18"/>
+                    </w:rPr>
+                  </w:pPr>
+                  <w:r>
+                    <w:rPr>
+                      <w:sz w:val="18"/>
+                      <w:szCs w:val="18"/>
+                    </w:rPr>
+                    <w:t xml:space="preserve">The goal of this project is to showcase my knowledge of </w:t>
                   </w:r>
                   <w:r>
-                    <w:t xml:space="preserve">. </w:t>
+                    <w:rPr>
+                      <w:sz w:val="18"/>
+                      <w:szCs w:val="18"/>
+                    </w:rPr>
+                    <w:t xml:space="preserve">ReactJS (Components, Hooks, State, Router), </w:t>
                   </w:r>
                   <w:r>
-                    <w:t>Fully r</w:t>
+                    <w:rPr>
+                      <w:sz w:val="18"/>
+                      <w:szCs w:val="18"/>
+                    </w:rPr>
+                    <w:t xml:space="preserve">Firebase. The plan was not to make a fully recreated Amazon, rather a small but still functional clone. On the backend side, for storing products I used Firebase's real-time database. This clone isn't fully finished, needs a bit more work and some future plans are to implement Amazon's </w:t>
                   </w:r>
+                  <w:proofErr w:type="gramStart"/>
                   <w:r>
-                    <w:t>esponsive.</w:t>
+                    <w:rPr>
+                      <w:sz w:val="18"/>
+                      <w:szCs w:val="18"/>
+                    </w:rPr>
+                    <w:t>developers</w:t>
+                  </w:r>
+                  <w:proofErr w:type="gramEnd"/>
+                  <w:r>
+                    <w:rPr>
+                      <w:sz w:val="18"/>
+                      <w:szCs w:val="18"/>
+                    </w:rPr>
+                    <w:t xml:space="preserve"> API and to fetch product data from it.</w:t>
                   </w:r>
                 </w:p>
-                <w:p/>
               </w:tc>
             </w:tr>
             <w:tr>
               <w:trPr>
-                <w:trHeight w:val="3672"/>
+                <w:trHeight w:val="1053"/>
               </w:trPr>
               <w:tc>
                 <w:tcPr>
-                  <w:tcW w:w="5981" w:type="dxa"/>
+                  <w:tcW w:w="6010" w:type="dxa"/>
                   <w:tcMar>
                     <w:left w:w="115" w:type="dxa"/>
                     <w:bottom w:w="374" w:type="dxa"/>
@@ -8041,12 +8336,12 @@
       </w:pPr>
     </w:p>
     <w:sectPr>
-      <w:headerReference w:type="default" r:id="rId12"/>
-      <w:footerReference w:type="default" r:id="rId13"/>
-      <w:headerReference w:type="first" r:id="rId14"/>
-      <w:footerReference w:type="first" r:id="rId15"/>
+      <w:headerReference w:type="default" r:id="rId20"/>
+      <w:footerReference w:type="default" r:id="rId21"/>
+      <w:headerReference w:type="first" r:id="rId22"/>
+      <w:footerReference w:type="first" r:id="rId23"/>
       <w:pgSz w:w="11906" w:h="16838" w:code="9"/>
-      <w:pgMar w:top="2074" w:right="1152" w:bottom="2304" w:left="1152" w:header="1397" w:footer="576" w:gutter="0"/>
+      <w:pgMar w:top="2074" w:right="1152" w:bottom="2304" w:left="1152" w:header="432" w:footer="576" w:gutter="0"/>
       <w:cols w:space="720"/>
       <w:titlePg/>
       <w:docGrid w:linePitch="360"/>
@@ -8056,7 +8351,7 @@
 </file>
 
 <file path=word/endnotes.xml><?xml version="1.0" encoding="utf-8"?>
-<w:endnotes xmlns:wpc="http://schemas.microsoft.com/office/word/2010/wordprocessingCanvas" xmlns:cx="http://schemas.microsoft.com/office/drawing/2014/chartex" xmlns:cx1="http://schemas.microsoft.com/office/drawing/2015/9/8/chartex" xmlns:cx2="http://schemas.microsoft.com/office/drawing/2015/10/21/chartex" xmlns:cx3="http://schemas.microsoft.com/office/drawing/2016/5/9/chartex" xmlns:cx4="http://schemas.microsoft.com/office/drawing/2016/5/10/chartex" xmlns:cx5="http://schemas.microsoft.com/office/drawing/2016/5/11/chartex" xmlns:cx6="http://schemas.microsoft.com/office/drawing/2016/5/12/chartex" xmlns:cx7="http://schemas.microsoft.com/office/drawing/2016/5/13/chartex" xmlns:cx8="http://schemas.microsoft.com/office/drawing/2016/5/14/chartex" xmlns:mc="http://schemas.openxmlformats.org/markup-compatibility/2006" xmlns:aink="http://schemas.microsoft.com/office/drawing/2016/ink" xmlns:am3d="http://schemas.microsoft.com/office/drawing/2017/model3d" xmlns:o="urn:schemas-microsoft-com:office:office" xmlns:r="http://schemas.openxmlformats.org/officeDocument/2006/relationships" xmlns:m="http://schemas.openxmlformats.org/officeDocument/2006/math" xmlns:v="urn:schemas-microsoft-com:vml" xmlns:wp14="http://schemas.microsoft.com/office/word/2010/wordprocessingDrawing" xmlns:wp="http://schemas.openxmlformats.org/drawingml/2006/wordprocessingDrawing" xmlns:w10="urn:schemas-microsoft-com:office:word" xmlns:w="http://schemas.openxmlformats.org/wordprocessingml/2006/main" xmlns:w14="http://schemas.microsoft.com/office/word/2010/wordml" xmlns:w15="http://schemas.microsoft.com/office/word/2012/wordml" xmlns:w16cex="http://schemas.microsoft.com/office/word/2018/wordml/cex" xmlns:w16cid="http://schemas.microsoft.com/office/word/2016/wordml/cid" xmlns:w16="http://schemas.microsoft.com/office/word/2018/wordml" xmlns:w16se="http://schemas.microsoft.com/office/word/2015/wordml/symex" xmlns:wpg="http://schemas.microsoft.com/office/word/2010/wordprocessingGroup" xmlns:wpi="http://schemas.microsoft.com/office/word/2010/wordprocessingInk" xmlns:wne="http://schemas.microsoft.com/office/word/2006/wordml" xmlns:wps="http://schemas.microsoft.com/office/word/2010/wordprocessingShape" mc:Ignorable="w14 w15 w16se w16cid w16 w16cex wp14">
+<w:endnotes xmlns:wpc="http://schemas.microsoft.com/office/word/2010/wordprocessingCanvas" xmlns:cx="http://schemas.microsoft.com/office/drawing/2014/chartex" xmlns:cx1="http://schemas.microsoft.com/office/drawing/2015/9/8/chartex" xmlns:cx2="http://schemas.microsoft.com/office/drawing/2015/10/21/chartex" xmlns:cx3="http://schemas.microsoft.com/office/drawing/2016/5/9/chartex" xmlns:cx4="http://schemas.microsoft.com/office/drawing/2016/5/10/chartex" xmlns:cx5="http://schemas.microsoft.com/office/drawing/2016/5/11/chartex" xmlns:cx6="http://schemas.microsoft.com/office/drawing/2016/5/12/chartex" xmlns:cx7="http://schemas.microsoft.com/office/drawing/2016/5/13/chartex" xmlns:cx8="http://schemas.microsoft.com/office/drawing/2016/5/14/chartex" xmlns:mc="http://schemas.openxmlformats.org/markup-compatibility/2006" xmlns:aink="http://schemas.microsoft.com/office/drawing/2016/ink" xmlns:am3d="http://schemas.microsoft.com/office/drawing/2017/model3d" xmlns:o="urn:schemas-microsoft-com:office:office" xmlns:r="http://schemas.openxmlformats.org/officeDocument/2006/relationships" xmlns:m="http://schemas.openxmlformats.org/officeDocument/2006/math" xmlns:v="urn:schemas-microsoft-com:vml" xmlns:wp14="http://schemas.microsoft.com/office/word/2010/wordprocessingDrawing" xmlns:wp="http://schemas.openxmlformats.org/drawingml/2006/wordprocessingDrawing" xmlns:w10="urn:schemas-microsoft-com:office:word" xmlns:w="http://schemas.openxmlformats.org/wordprocessingml/2006/main" xmlns:w14="http://schemas.microsoft.com/office/word/2010/wordml" xmlns:w15="http://schemas.microsoft.com/office/word/2012/wordml" xmlns:w16cex="http://schemas.microsoft.com/office/word/2018/wordml/cex" xmlns:w16cid="http://schemas.microsoft.com/office/word/2016/wordml/cid" xmlns:w16="http://schemas.microsoft.com/office/word/2018/wordml" xmlns:w16sdtdh="http://schemas.microsoft.com/office/word/2020/wordml/sdtdatahash" xmlns:w16se="http://schemas.microsoft.com/office/word/2015/wordml/symex" xmlns:wpg="http://schemas.microsoft.com/office/word/2010/wordprocessingGroup" xmlns:wpi="http://schemas.microsoft.com/office/word/2010/wordprocessingInk" xmlns:wne="http://schemas.microsoft.com/office/word/2006/wordml" xmlns:wps="http://schemas.microsoft.com/office/word/2010/wordprocessingShape" mc:Ignorable="w14 w15 w16se w16cid w16 w16cex w16sdtdh wp14">
   <w:endnote w:type="separator" w:id="-1">
     <w:p>
       <w:pPr>
@@ -8081,7 +8376,7 @@
 </file>
 
 <file path=word/footer1.xml><?xml version="1.0" encoding="utf-8"?>
-<w:ftr xmlns:wpc="http://schemas.microsoft.com/office/word/2010/wordprocessingCanvas" xmlns:cx="http://schemas.microsoft.com/office/drawing/2014/chartex" xmlns:cx1="http://schemas.microsoft.com/office/drawing/2015/9/8/chartex" xmlns:cx2="http://schemas.microsoft.com/office/drawing/2015/10/21/chartex" xmlns:cx3="http://schemas.microsoft.com/office/drawing/2016/5/9/chartex" xmlns:cx4="http://schemas.microsoft.com/office/drawing/2016/5/10/chartex" xmlns:cx5="http://schemas.microsoft.com/office/drawing/2016/5/11/chartex" xmlns:cx6="http://schemas.microsoft.com/office/drawing/2016/5/12/chartex" xmlns:cx7="http://schemas.microsoft.com/office/drawing/2016/5/13/chartex" xmlns:cx8="http://schemas.microsoft.com/office/drawing/2016/5/14/chartex" xmlns:mc="http://schemas.openxmlformats.org/markup-compatibility/2006" xmlns:aink="http://schemas.microsoft.com/office/drawing/2016/ink" xmlns:am3d="http://schemas.microsoft.com/office/drawing/2017/model3d" xmlns:o="urn:schemas-microsoft-com:office:office" xmlns:r="http://schemas.openxmlformats.org/officeDocument/2006/relationships" xmlns:m="http://schemas.openxmlformats.org/officeDocument/2006/math" xmlns:v="urn:schemas-microsoft-com:vml" xmlns:wp14="http://schemas.microsoft.com/office/word/2010/wordprocessingDrawing" xmlns:wp="http://schemas.openxmlformats.org/drawingml/2006/wordprocessingDrawing" xmlns:w10="urn:schemas-microsoft-com:office:word" xmlns:w="http://schemas.openxmlformats.org/wordprocessingml/2006/main" xmlns:w14="http://schemas.microsoft.com/office/word/2010/wordml" xmlns:w15="http://schemas.microsoft.com/office/word/2012/wordml" xmlns:w16cex="http://schemas.microsoft.com/office/word/2018/wordml/cex" xmlns:w16cid="http://schemas.microsoft.com/office/word/2016/wordml/cid" xmlns:w16="http://schemas.microsoft.com/office/word/2018/wordml" xmlns:w16se="http://schemas.microsoft.com/office/word/2015/wordml/symex" xmlns:wpg="http://schemas.microsoft.com/office/word/2010/wordprocessingGroup" xmlns:wpi="http://schemas.microsoft.com/office/word/2010/wordprocessingInk" xmlns:wne="http://schemas.microsoft.com/office/word/2006/wordml" xmlns:wps="http://schemas.microsoft.com/office/word/2010/wordprocessingShape" mc:Ignorable="w14 w15 w16se w16cid w16 w16cex wp14">
+<w:ftr xmlns:wpc="http://schemas.microsoft.com/office/word/2010/wordprocessingCanvas" xmlns:cx="http://schemas.microsoft.com/office/drawing/2014/chartex" xmlns:cx1="http://schemas.microsoft.com/office/drawing/2015/9/8/chartex" xmlns:cx2="http://schemas.microsoft.com/office/drawing/2015/10/21/chartex" xmlns:cx3="http://schemas.microsoft.com/office/drawing/2016/5/9/chartex" xmlns:cx4="http://schemas.microsoft.com/office/drawing/2016/5/10/chartex" xmlns:cx5="http://schemas.microsoft.com/office/drawing/2016/5/11/chartex" xmlns:cx6="http://schemas.microsoft.com/office/drawing/2016/5/12/chartex" xmlns:cx7="http://schemas.microsoft.com/office/drawing/2016/5/13/chartex" xmlns:cx8="http://schemas.microsoft.com/office/drawing/2016/5/14/chartex" xmlns:mc="http://schemas.openxmlformats.org/markup-compatibility/2006" xmlns:aink="http://schemas.microsoft.com/office/drawing/2016/ink" xmlns:am3d="http://schemas.microsoft.com/office/drawing/2017/model3d" xmlns:o="urn:schemas-microsoft-com:office:office" xmlns:r="http://schemas.openxmlformats.org/officeDocument/2006/relationships" xmlns:m="http://schemas.openxmlformats.org/officeDocument/2006/math" xmlns:v="urn:schemas-microsoft-com:vml" xmlns:wp14="http://schemas.microsoft.com/office/word/2010/wordprocessingDrawing" xmlns:wp="http://schemas.openxmlformats.org/drawingml/2006/wordprocessingDrawing" xmlns:w10="urn:schemas-microsoft-com:office:word" xmlns:w="http://schemas.openxmlformats.org/wordprocessingml/2006/main" xmlns:w14="http://schemas.microsoft.com/office/word/2010/wordml" xmlns:w15="http://schemas.microsoft.com/office/word/2012/wordml" xmlns:w16cex="http://schemas.microsoft.com/office/word/2018/wordml/cex" xmlns:w16cid="http://schemas.microsoft.com/office/word/2016/wordml/cid" xmlns:w16="http://schemas.microsoft.com/office/word/2018/wordml" xmlns:w16sdtdh="http://schemas.microsoft.com/office/word/2020/wordml/sdtdatahash" xmlns:w16se="http://schemas.microsoft.com/office/word/2015/wordml/symex" xmlns:wpg="http://schemas.microsoft.com/office/word/2010/wordprocessingGroup" xmlns:wpi="http://schemas.microsoft.com/office/word/2010/wordprocessingInk" xmlns:wne="http://schemas.microsoft.com/office/word/2006/wordml" xmlns:wps="http://schemas.microsoft.com/office/word/2010/wordprocessingShape" mc:Ignorable="w14 w15 w16se w16cid w16 w16cex w16sdtdh wp14">
   <w:p>
     <w:pPr>
       <w:pStyle w:val="Footer"/>
@@ -10450,38 +10745,38 @@
         </mc:Choice>
         <mc:Fallback>
           <w:pict>
-            <v:group w14:anchorId="5F12AC32" id="Group 4" o:spid="_x0000_s1026" alt="Footer graphic design with grey rectangles in various angles" style="position:absolute;margin-left:0;margin-top:0;width:536.4pt;height:34.55pt;z-index:251667456;mso-width-percent:877;mso-height-percent:45;mso-top-percent:905;mso-position-horizontal:center;mso-position-horizontal-relative:margin;mso-position-vertical-relative:page;mso-width-percent:877;mso-height-percent:45;mso-top-percent:905" coordsize="4354,275" o:gfxdata="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">
+            <v:group w14:anchorId="5F12AC32" id="Group 4" o:spid="_x0000_s1026" alt="Footer graphic design with grey rectangles in various angles" style="position:absolute;margin-left:0;margin-top:0;width:536.4pt;height:34.55pt;z-index:251667456;mso-width-percent:877;mso-height-percent:45;mso-top-percent:905;mso-position-horizontal:center;mso-position-horizontal-relative:margin;mso-position-vertical-relative:page;mso-width-percent:877;mso-height-percent:45;mso-top-percent:905" coordsize="4354,275" o:gfxdata="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">
               <o:lock v:ext="edit" aspectratio="t"/>
-              <v:shape id="Freeform 68" o:spid="_x0000_s1027" style="position:absolute;width:852;height:275;visibility:visible;mso-wrap-style:square;v-text-anchor:top" coordsize="852,275" o:gfxdata="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" path="m784,r68,l784,40,784,xm627,r78,l705,85r-78,47l627,xm468,r80,l548,179r-80,47l468,xm311,r79,l390,271r-5,4l311,275,311,xm154,r79,l233,275r-79,l154,xm,l76,r,275l,275,,xe" fillcolor="#d8d8d8 [2732]" strokecolor="#d8d8d8 [2732]" strokeweight="0">
+              <v:shape id="Freeform 68" o:spid="_x0000_s1027" style="position:absolute;width:852;height:275;visibility:visible;mso-wrap-style:square;v-text-anchor:top" coordsize="852,275" o:gfxdata="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" path="m784,r68,l784,40,784,xm627,r78,l705,85r-78,47l627,xm468,r80,l548,179r-80,47l468,xm311,r79,l390,271r-5,4l311,275,311,xm154,r79,l233,275r-79,l154,xm,l76,r,275l,275,,xe" fillcolor="#d8d8d8 [2732]" strokecolor="#d8d8d8 [2732]" strokeweight="0">
                 <v:path arrowok="t" o:connecttype="custom" o:connectlocs="784,0;852,0;784,40;784,0;627,0;705,0;705,85;627,132;627,0;468,0;548,0;548,179;468,226;468,0;311,0;390,0;390,271;385,275;311,275;311,0;154,0;233,0;233,275;154,275;154,0;0,0;76,0;76,275;0,275;0,0" o:connectangles="0,0,0,0,0,0,0,0,0,0,0,0,0,0,0,0,0,0,0,0,0,0,0,0,0,0,0,0,0,0"/>
                 <o:lock v:ext="edit" verticies="t"/>
               </v:shape>
-              <v:shape id="Freeform 69" o:spid="_x0000_s1028" style="position:absolute;left:1063;width:2061;height:275;visibility:visible;mso-wrap-style:square;v-text-anchor:top" coordsize="2061,275" o:gfxdata="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" path="m1980,168r81,11l2008,254r-38,-85l1981,171r-1,-3xm1794,144r83,11l1931,275r-87,l1787,145r8,2l1794,144xm1606,119r89,12l1758,275r-86,l1605,123r2,l1606,119xm1422,99r92,12l1512,107r,l1586,275r-86,l1422,99xm1239,75r92,12l1413,275r-86,l1239,75xm1056,49r91,12l1241,275r-86,l1056,49xm872,25r92,12l1069,275r-86,l872,25xm690,r91,12l896,275r-86,l690,xm517,r86,l724,275r-85,l517,xm345,r86,l553,275r-86,l345,xm172,r87,l379,275r-85,l172,xm,l86,,208,275r-86,l118,267r,l86,193r,l53,121r1,l21,48r,l,xe" fillcolor="#d8d8d8 [2732]" strokecolor="#d8d8d8 [2732]" strokeweight="0">
+              <v:shape id="Freeform 69" o:spid="_x0000_s1028" style="position:absolute;left:1063;width:2061;height:275;visibility:visible;mso-wrap-style:square;v-text-anchor:top" coordsize="2061,275" o:gfxdata="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" path="m1980,168r81,11l2008,254r-38,-85l1981,171r-1,-3xm1794,144r83,11l1931,275r-87,l1787,145r8,2l1794,144xm1606,119r89,12l1758,275r-86,l1605,123r2,l1606,119xm1422,99r92,12l1512,107r,l1586,275r-86,l1422,99xm1239,75r92,12l1413,275r-86,l1239,75xm1056,49r91,12l1241,275r-86,l1056,49xm872,25r92,12l1069,275r-86,l872,25xm690,r91,12l896,275r-86,l690,xm517,r86,l724,275r-85,l517,xm345,r86,l553,275r-86,l345,xm172,r87,l379,275r-85,l172,xm,l86,,208,275r-86,l118,267r,l86,193r,l53,121r1,l21,48r,l,xe" fillcolor="#d8d8d8 [2732]" strokecolor="#d8d8d8 [2732]" strokeweight="0">
                 <v:path arrowok="t" o:connecttype="custom" o:connectlocs="2061,179;1970,169;1980,168;1877,155;1844,275;1795,147;1606,119;1758,275;1605,123;1606,119;1514,111;1512,107;1500,275;1239,75;1413,275;1239,75;1147,61;1155,275;872,25;1069,275;872,25;781,12;810,275;517,0;724,275;517,0;431,0;467,275;172,0;379,275;172,0;86,0;122,275;118,267;86,193;54,121;21,48" o:connectangles="0,0,0,0,0,0,0,0,0,0,0,0,0,0,0,0,0,0,0,0,0,0,0,0,0,0,0,0,0,0,0,0,0,0,0,0,0"/>
                 <o:lock v:ext="edit" verticies="t"/>
               </v:shape>
-              <v:shape id="Freeform 70" o:spid="_x0000_s1029" style="position:absolute;left:3059;top:183;width:75;height:92;visibility:visible;mso-wrap-style:square;v-text-anchor:top" coordsize="75,92" o:gfxdata="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" path="m65,l75,92,,92,65,xe" fillcolor="#d8d8d8 [2732]" strokecolor="#d8d8d8 [2732]" strokeweight="0">
+              <v:shape id="Freeform 70" o:spid="_x0000_s1029" style="position:absolute;left:3059;top:183;width:75;height:92;visibility:visible;mso-wrap-style:square;v-text-anchor:top" coordsize="75,92" o:gfxdata="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" path="m65,l75,92,,92,65,xe" fillcolor="#d8d8d8 [2732]" strokecolor="#d8d8d8 [2732]" strokeweight="0">
                 <v:path arrowok="t" o:connecttype="custom" o:connectlocs="65,0;75,92;0,92;65,0" o:connectangles="0,0,0,0"/>
               </v:shape>
-              <v:shape id="Freeform 71" o:spid="_x0000_s1030" style="position:absolute;left:3126;top:179;width:659;height:96;visibility:visible;mso-wrap-style:square;v-text-anchor:top" coordsize="659,96" o:gfxdata="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" path="m643,84r16,3l659,87r-2,9l644,96,643,84xm483,63r79,10l565,96r-79,l483,63xm322,43r63,8l386,52r16,1l406,96r-78,l322,43xm162,21r37,6l199,28r42,5l249,96r-79,l162,21xm,l11,1r1,3l81,12r9,84l11,96,,xe" fillcolor="#d8d8d8 [2732]" strokecolor="#d8d8d8 [2732]" strokeweight="0">
+              <v:shape id="Freeform 71" o:spid="_x0000_s1030" style="position:absolute;left:3126;top:179;width:659;height:96;visibility:visible;mso-wrap-style:square;v-text-anchor:top" coordsize="659,96" o:gfxdata="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" path="m643,84r16,3l659,87r-2,9l644,96,643,84xm483,63r79,10l565,96r-79,l483,63xm322,43r63,8l386,52r16,1l406,96r-78,l322,43xm162,21r37,6l199,28r42,5l249,96r-79,l162,21xm,l11,1r1,3l81,12r9,84l11,96,,xe" fillcolor="#d8d8d8 [2732]" strokecolor="#d8d8d8 [2732]" strokeweight="0">
                 <v:path arrowok="t" o:connecttype="custom" o:connectlocs="643,84;659,87;659,87;657,96;644,96;643,84;483,63;562,73;565,96;486,96;483,63;322,43;385,51;386,52;402,53;406,96;328,96;322,43;162,21;199,27;199,28;241,33;249,96;170,96;162,21;0,0;11,1;12,4;81,12;90,96;11,96;0,0" o:connectangles="0,0,0,0,0,0,0,0,0,0,0,0,0,0,0,0,0,0,0,0,0,0,0,0,0,0,0,0,0,0,0,0"/>
                 <o:lock v:ext="edit" verticies="t"/>
               </v:shape>
-              <v:shape id="Freeform 72" o:spid="_x0000_s1031" style="position:absolute;left:3786;top:267;width:12;height:8;visibility:visible;mso-wrap-style:square;v-text-anchor:top" coordsize="12,8" o:gfxdata="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" path="m1,l12,8,,8,1,xe" fillcolor="#d8d8d8 [2732]" strokecolor="#d8d8d8 [2732]" strokeweight="0">
+              <v:shape id="Freeform 72" o:spid="_x0000_s1031" style="position:absolute;left:3786;top:267;width:12;height:8;visibility:visible;mso-wrap-style:square;v-text-anchor:top" coordsize="12,8" o:gfxdata="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" path="m1,l12,8,,8,1,xe" fillcolor="#d8d8d8 [2732]" strokecolor="#d8d8d8 [2732]" strokeweight="0">
                 <v:path arrowok="t" o:connecttype="custom" o:connectlocs="1,0;12,8;0,8;1,0" o:connectangles="0,0,0,0"/>
               </v:shape>
-              <v:shape id="Freeform 73" o:spid="_x0000_s1032" style="position:absolute;left:3483;width:871;height:275;visibility:visible;mso-wrap-style:square;v-text-anchor:top" coordsize="871,275" o:gfxdata="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" path="m871,157r,2l841,275r-122,l871,157xm816,r55,l871,57,590,275r-130,l816,xm557,l686,,331,275r-13,l259,230,557,xm298,l427,,195,180,130,129,298,xm39,l168,,65,80,,29,39,xe" fillcolor="#d8d8d8 [2732]" strokecolor="#d8d8d8 [2732]" strokeweight="0">
+              <v:shape id="Freeform 73" o:spid="_x0000_s1032" style="position:absolute;left:3483;width:871;height:275;visibility:visible;mso-wrap-style:square;v-text-anchor:top" coordsize="871,275" o:gfxdata="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" path="m871,157r,2l841,275r-122,l871,157xm816,r55,l871,57,590,275r-130,l816,xm557,l686,,331,275r-13,l259,230,557,xm298,l427,,195,180,130,129,298,xm39,l168,,65,80,,29,39,xe" fillcolor="#d8d8d8 [2732]" strokecolor="#d8d8d8 [2732]" strokeweight="0">
                 <v:path arrowok="t" o:connecttype="custom" o:connectlocs="871,157;871,159;841,275;719,275;871,157;816,0;871,0;871,57;590,275;460,275;816,0;557,0;686,0;331,275;318,275;259,230;557,0;298,0;427,0;195,180;130,129;298,0;39,0;168,0;65,80;0,29;39,0" o:connectangles="0,0,0,0,0,0,0,0,0,0,0,0,0,0,0,0,0,0,0,0,0,0,0,0,0,0,0"/>
                 <o:lock v:ext="edit" verticies="t"/>
               </v:shape>
-              <v:shape id="Freeform 74" o:spid="_x0000_s1033" style="position:absolute;left:1750;width:827;height:111;visibility:visible;mso-wrap-style:square;v-text-anchor:top" coordsize="827,111" o:gfxdata="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" path="m,l597,,786,25r39,82l827,111,735,99,644,87,552,75,460,61,369,49,277,37,185,25,94,12,3,,,xe" fillcolor="#d8d8d8 [2732]" strokecolor="#d8d8d8 [2732]" strokeweight="0">
+              <v:shape id="Freeform 74" o:spid="_x0000_s1033" style="position:absolute;left:1750;width:827;height:111;visibility:visible;mso-wrap-style:square;v-text-anchor:top" coordsize="827,111" o:gfxdata="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" path="m,l597,,786,25r39,82l827,111,735,99,644,87,552,75,460,61,369,49,277,37,185,25,94,12,3,,,xe" fillcolor="#d8d8d8 [2732]" strokecolor="#d8d8d8 [2732]" strokeweight="0">
                 <v:path arrowok="t" o:connecttype="custom" o:connectlocs="0,0;597,0;786,25;825,107;827,111;735,99;644,87;552,75;460,61;369,49;277,37;185,25;94,12;3,0;0,0" o:connectangles="0,0,0,0,0,0,0,0,0,0,0,0,0,0,0"/>
               </v:shape>
-              <v:shape id="Freeform 75" o:spid="_x0000_s1034" style="position:absolute;left:2524;width:1261;height:266;visibility:visible;mso-wrap-style:square;v-text-anchor:top" coordsize="1261,266" o:gfxdata="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" path="m1131,164r130,102l1261,266r-16,-3l1175,254r-44,-90xm876,r44,l990,54r91,189l1004,232r-16,-1l987,230,876,xm700,r89,l895,219r-52,-7l801,207r,-1l700,xm526,r87,l708,195r-25,-4l614,183r-1,-3l526,xm350,r87,l519,168r1,3l509,169,427,159,350,xm174,r89,l333,144r1,3l326,145,240,135,174,xm,l87,r58,119l146,123r-2,l54,111,,xe" fillcolor="#d8d8d8 [2732]" strokecolor="#d8d8d8 [2732]" strokeweight="0">
+              <v:shape id="Freeform 75" o:spid="_x0000_s1034" style="position:absolute;left:2524;width:1261;height:266;visibility:visible;mso-wrap-style:square;v-text-anchor:top" coordsize="1261,266" o:gfxdata="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" path="m1131,164r130,102l1261,266r-16,-3l1175,254r-44,-90xm876,r44,l990,54r91,189l1004,232r-16,-1l987,230,876,xm700,r89,l895,219r-52,-7l801,207r,-1l700,xm526,r87,l708,195r-25,-4l614,183r-1,-3l526,xm350,r87,l519,168r1,3l509,169,427,159,350,xm174,r89,l333,144r1,3l326,145,240,135,174,xm,l87,r58,119l146,123r-2,l54,111,,xe" fillcolor="#d8d8d8 [2732]" strokecolor="#d8d8d8 [2732]" strokeweight="0">
                 <v:path arrowok="t" o:connecttype="custom" o:connectlocs="1131,164;1261,266;1261,266;1245,263;1175,254;1131,164;876,0;920,0;990,54;1081,243;1004,232;988,231;987,230;876,0;700,0;789,0;895,219;843,212;801,207;801,206;700,0;526,0;613,0;708,195;683,191;614,183;613,180;526,0;350,0;437,0;519,168;520,171;509,169;427,159;350,0;174,0;263,0;333,144;334,147;326,145;240,135;174,0;0,0;87,0;145,119;146,123;144,123;54,111;0,0" o:connectangles="0,0,0,0,0,0,0,0,0,0,0,0,0,0,0,0,0,0,0,0,0,0,0,0,0,0,0,0,0,0,0,0,0,0,0,0,0,0,0,0,0,0,0,0,0,0,0,0,0"/>
                 <o:lock v:ext="edit" verticies="t"/>
               </v:shape>
-              <v:shape id="Freeform 76" o:spid="_x0000_s1035" style="position:absolute;left:388;width:793;height:275;visibility:visible;mso-wrap-style:square;v-text-anchor:top" coordsize="793,275" o:gfxdata="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" path="m761,193r32,74l793,267r-14,8l624,275,761,193r,xm696,48r33,73l728,121,468,275r-156,l696,48r,xm466,l622,,156,275,,275,466,xe" fillcolor="#d8d8d8 [2732]" strokecolor="#d8d8d8 [2732]" strokeweight="0">
+              <v:shape id="Freeform 76" o:spid="_x0000_s1035" style="position:absolute;left:388;width:793;height:275;visibility:visible;mso-wrap-style:square;v-text-anchor:top" coordsize="793,275" o:gfxdata="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" path="m761,193r32,74l793,267r-14,8l624,275,761,193r,xm696,48r33,73l728,121,468,275r-156,l696,48r,xm466,l622,,156,275,,275,466,xe" fillcolor="#d8d8d8 [2732]" strokecolor="#d8d8d8 [2732]" strokeweight="0">
                 <v:path arrowok="t" o:connecttype="custom" o:connectlocs="761,193;793,267;793,267;779,275;624,275;761,193;761,193;696,48;729,121;728,121;468,275;312,275;696,48;696,48;466,0;622,0;156,275;0,275;466,0" o:connectangles="0,0,0,0,0,0,0,0,0,0,0,0,0,0,0,0,0,0,0"/>
                 <o:lock v:ext="edit" verticies="t"/>
               </v:shape>
@@ -10545,7 +10840,7 @@
 </file>
 
 <file path=word/footer2.xml><?xml version="1.0" encoding="utf-8"?>
-<w:ftr xmlns:wpc="http://schemas.microsoft.com/office/word/2010/wordprocessingCanvas" xmlns:cx="http://schemas.microsoft.com/office/drawing/2014/chartex" xmlns:cx1="http://schemas.microsoft.com/office/drawing/2015/9/8/chartex" xmlns:cx2="http://schemas.microsoft.com/office/drawing/2015/10/21/chartex" xmlns:cx3="http://schemas.microsoft.com/office/drawing/2016/5/9/chartex" xmlns:cx4="http://schemas.microsoft.com/office/drawing/2016/5/10/chartex" xmlns:cx5="http://schemas.microsoft.com/office/drawing/2016/5/11/chartex" xmlns:cx6="http://schemas.microsoft.com/office/drawing/2016/5/12/chartex" xmlns:cx7="http://schemas.microsoft.com/office/drawing/2016/5/13/chartex" xmlns:cx8="http://schemas.microsoft.com/office/drawing/2016/5/14/chartex" xmlns:mc="http://schemas.openxmlformats.org/markup-compatibility/2006" xmlns:aink="http://schemas.microsoft.com/office/drawing/2016/ink" xmlns:am3d="http://schemas.microsoft.com/office/drawing/2017/model3d" xmlns:o="urn:schemas-microsoft-com:office:office" xmlns:r="http://schemas.openxmlformats.org/officeDocument/2006/relationships" xmlns:m="http://schemas.openxmlformats.org/officeDocument/2006/math" xmlns:v="urn:schemas-microsoft-com:vml" xmlns:wp14="http://schemas.microsoft.com/office/word/2010/wordprocessingDrawing" xmlns:wp="http://schemas.openxmlformats.org/drawingml/2006/wordprocessingDrawing" xmlns:w10="urn:schemas-microsoft-com:office:word" xmlns:w="http://schemas.openxmlformats.org/wordprocessingml/2006/main" xmlns:w14="http://schemas.microsoft.com/office/word/2010/wordml" xmlns:w15="http://schemas.microsoft.com/office/word/2012/wordml" xmlns:w16cex="http://schemas.microsoft.com/office/word/2018/wordml/cex" xmlns:w16cid="http://schemas.microsoft.com/office/word/2016/wordml/cid" xmlns:w16="http://schemas.microsoft.com/office/word/2018/wordml" xmlns:w16se="http://schemas.microsoft.com/office/word/2015/wordml/symex" xmlns:wpg="http://schemas.microsoft.com/office/word/2010/wordprocessingGroup" xmlns:wpi="http://schemas.microsoft.com/office/word/2010/wordprocessingInk" xmlns:wne="http://schemas.microsoft.com/office/word/2006/wordml" xmlns:wps="http://schemas.microsoft.com/office/word/2010/wordprocessingShape" mc:Ignorable="w14 w15 w16se w16cid w16 w16cex wp14">
+<w:ftr xmlns:wpc="http://schemas.microsoft.com/office/word/2010/wordprocessingCanvas" xmlns:cx="http://schemas.microsoft.com/office/drawing/2014/chartex" xmlns:cx1="http://schemas.microsoft.com/office/drawing/2015/9/8/chartex" xmlns:cx2="http://schemas.microsoft.com/office/drawing/2015/10/21/chartex" xmlns:cx3="http://schemas.microsoft.com/office/drawing/2016/5/9/chartex" xmlns:cx4="http://schemas.microsoft.com/office/drawing/2016/5/10/chartex" xmlns:cx5="http://schemas.microsoft.com/office/drawing/2016/5/11/chartex" xmlns:cx6="http://schemas.microsoft.com/office/drawing/2016/5/12/chartex" xmlns:cx7="http://schemas.microsoft.com/office/drawing/2016/5/13/chartex" xmlns:cx8="http://schemas.microsoft.com/office/drawing/2016/5/14/chartex" xmlns:mc="http://schemas.openxmlformats.org/markup-compatibility/2006" xmlns:aink="http://schemas.microsoft.com/office/drawing/2016/ink" xmlns:am3d="http://schemas.microsoft.com/office/drawing/2017/model3d" xmlns:o="urn:schemas-microsoft-com:office:office" xmlns:r="http://schemas.openxmlformats.org/officeDocument/2006/relationships" xmlns:m="http://schemas.openxmlformats.org/officeDocument/2006/math" xmlns:v="urn:schemas-microsoft-com:vml" xmlns:wp14="http://schemas.microsoft.com/office/word/2010/wordprocessingDrawing" xmlns:wp="http://schemas.openxmlformats.org/drawingml/2006/wordprocessingDrawing" xmlns:w10="urn:schemas-microsoft-com:office:word" xmlns:w="http://schemas.openxmlformats.org/wordprocessingml/2006/main" xmlns:w14="http://schemas.microsoft.com/office/word/2010/wordml" xmlns:w15="http://schemas.microsoft.com/office/word/2012/wordml" xmlns:w16cex="http://schemas.microsoft.com/office/word/2018/wordml/cex" xmlns:w16cid="http://schemas.microsoft.com/office/word/2016/wordml/cid" xmlns:w16="http://schemas.microsoft.com/office/word/2018/wordml" xmlns:w16sdtdh="http://schemas.microsoft.com/office/word/2020/wordml/sdtdatahash" xmlns:w16se="http://schemas.microsoft.com/office/word/2015/wordml/symex" xmlns:wpg="http://schemas.microsoft.com/office/word/2010/wordprocessingGroup" xmlns:wpi="http://schemas.microsoft.com/office/word/2010/wordprocessingInk" xmlns:wne="http://schemas.microsoft.com/office/word/2006/wordml" xmlns:wps="http://schemas.microsoft.com/office/word/2010/wordprocessingShape" mc:Ignorable="w14 w15 w16se w16cid w16 w16cex w16sdtdh wp14">
   <w:p>
     <w:pPr>
       <w:pStyle w:val="Footer"/>
@@ -12914,38 +13209,38 @@
         </mc:Choice>
         <mc:Fallback>
           <w:pict>
-            <v:group w14:anchorId="115EB267" id="Group 4" o:spid="_x0000_s1026" alt="Footer graphic design with grey rectangles in various angles" style="position:absolute;margin-left:0;margin-top:0;width:536.4pt;height:34.55pt;z-index:251660288;mso-width-percent:877;mso-height-percent:45;mso-top-percent:905;mso-position-horizontal:center;mso-position-horizontal-relative:page;mso-position-vertical-relative:page;mso-width-percent:877;mso-height-percent:45;mso-top-percent:905" coordsize="4354,275" o:gfxdata="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">
+            <v:group w14:anchorId="115EB267" id="Group 4" o:spid="_x0000_s1026" alt="Footer graphic design with grey rectangles in various angles" style="position:absolute;margin-left:0;margin-top:0;width:536.4pt;height:34.55pt;z-index:251660288;mso-width-percent:877;mso-height-percent:45;mso-top-percent:905;mso-position-horizontal:center;mso-position-horizontal-relative:page;mso-position-vertical-relative:page;mso-width-percent:877;mso-height-percent:45;mso-top-percent:905" coordsize="4354,275" o:gfxdata="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">
               <o:lock v:ext="edit" aspectratio="t"/>
-              <v:shape id="Freeform 35" o:spid="_x0000_s1027" style="position:absolute;width:852;height:275;visibility:visible;mso-wrap-style:square;v-text-anchor:top" coordsize="852,275" o:gfxdata="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" path="m784,r68,l784,40,784,xm627,r78,l705,85r-78,47l627,xm468,r80,l548,179r-80,47l468,xm311,r79,l390,271r-5,4l311,275,311,xm154,r79,l233,275r-79,l154,xm,l76,r,275l,275,,xe" fillcolor="#d8d8d8 [2732]" strokecolor="#d8d8d8 [2732]" strokeweight="0">
+              <v:shape id="Freeform 35" o:spid="_x0000_s1027" style="position:absolute;width:852;height:275;visibility:visible;mso-wrap-style:square;v-text-anchor:top" coordsize="852,275" o:gfxdata="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" path="m784,r68,l784,40,784,xm627,r78,l705,85r-78,47l627,xm468,r80,l548,179r-80,47l468,xm311,r79,l390,271r-5,4l311,275,311,xm154,r79,l233,275r-79,l154,xm,l76,r,275l,275,,xe" fillcolor="#d8d8d8 [2732]" strokecolor="#d8d8d8 [2732]" strokeweight="0">
                 <v:path arrowok="t" o:connecttype="custom" o:connectlocs="784,0;852,0;784,40;784,0;627,0;705,0;705,85;627,132;627,0;468,0;548,0;548,179;468,226;468,0;311,0;390,0;390,271;385,275;311,275;311,0;154,0;233,0;233,275;154,275;154,0;0,0;76,0;76,275;0,275;0,0" o:connectangles="0,0,0,0,0,0,0,0,0,0,0,0,0,0,0,0,0,0,0,0,0,0,0,0,0,0,0,0,0,0"/>
                 <o:lock v:ext="edit" verticies="t"/>
               </v:shape>
-              <v:shape id="Freeform 36" o:spid="_x0000_s1028" style="position:absolute;left:1063;width:2061;height:275;visibility:visible;mso-wrap-style:square;v-text-anchor:top" coordsize="2061,275" o:gfxdata="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" path="m1980,168r81,11l2008,254r-38,-85l1981,171r-1,-3xm1794,144r83,11l1931,275r-87,l1787,145r8,2l1794,144xm1606,119r89,12l1758,275r-86,l1605,123r2,l1606,119xm1422,99r92,12l1512,107r,l1586,275r-86,l1422,99xm1239,75r92,12l1413,275r-86,l1239,75xm1056,49r91,12l1241,275r-86,l1056,49xm872,25r92,12l1069,275r-86,l872,25xm690,r91,12l896,275r-86,l690,xm517,r86,l724,275r-85,l517,xm345,r86,l553,275r-86,l345,xm172,r87,l379,275r-85,l172,xm,l86,,208,275r-86,l118,267r,l86,193r,l53,121r1,l21,48r,l,xe" fillcolor="#d8d8d8 [2732]" strokecolor="#d8d8d8 [2732]" strokeweight="0">
+              <v:shape id="Freeform 36" o:spid="_x0000_s1028" style="position:absolute;left:1063;width:2061;height:275;visibility:visible;mso-wrap-style:square;v-text-anchor:top" coordsize="2061,275" o:gfxdata="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" path="m1980,168r81,11l2008,254r-38,-85l1981,171r-1,-3xm1794,144r83,11l1931,275r-87,l1787,145r8,2l1794,144xm1606,119r89,12l1758,275r-86,l1605,123r2,l1606,119xm1422,99r92,12l1512,107r,l1586,275r-86,l1422,99xm1239,75r92,12l1413,275r-86,l1239,75xm1056,49r91,12l1241,275r-86,l1056,49xm872,25r92,12l1069,275r-86,l872,25xm690,r91,12l896,275r-86,l690,xm517,r86,l724,275r-85,l517,xm345,r86,l553,275r-86,l345,xm172,r87,l379,275r-85,l172,xm,l86,,208,275r-86,l118,267r,l86,193r,l53,121r1,l21,48r,l,xe" fillcolor="#d8d8d8 [2732]" strokecolor="#d8d8d8 [2732]" strokeweight="0">
                 <v:path arrowok="t" o:connecttype="custom" o:connectlocs="2061,179;1970,169;1980,168;1877,155;1844,275;1795,147;1606,119;1758,275;1605,123;1606,119;1514,111;1512,107;1500,275;1239,75;1413,275;1239,75;1147,61;1155,275;872,25;1069,275;872,25;781,12;810,275;517,0;724,275;517,0;431,0;467,275;172,0;379,275;172,0;86,0;122,275;118,267;86,193;54,121;21,48" o:connectangles="0,0,0,0,0,0,0,0,0,0,0,0,0,0,0,0,0,0,0,0,0,0,0,0,0,0,0,0,0,0,0,0,0,0,0,0,0"/>
                 <o:lock v:ext="edit" verticies="t"/>
               </v:shape>
-              <v:shape id="Freeform 37" o:spid="_x0000_s1029" style="position:absolute;left:3059;top:183;width:75;height:92;visibility:visible;mso-wrap-style:square;v-text-anchor:top" coordsize="75,92" o:gfxdata="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" path="m65,l75,92,,92,65,xe" fillcolor="#d8d8d8 [2732]" strokecolor="#d8d8d8 [2732]" strokeweight="0">
+              <v:shape id="Freeform 37" o:spid="_x0000_s1029" style="position:absolute;left:3059;top:183;width:75;height:92;visibility:visible;mso-wrap-style:square;v-text-anchor:top" coordsize="75,92" o:gfxdata="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" path="m65,l75,92,,92,65,xe" fillcolor="#d8d8d8 [2732]" strokecolor="#d8d8d8 [2732]" strokeweight="0">
                 <v:path arrowok="t" o:connecttype="custom" o:connectlocs="65,0;75,92;0,92;65,0" o:connectangles="0,0,0,0"/>
               </v:shape>
-              <v:shape id="Freeform 38" o:spid="_x0000_s1030" style="position:absolute;left:3126;top:179;width:659;height:96;visibility:visible;mso-wrap-style:square;v-text-anchor:top" coordsize="659,96" o:gfxdata="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" path="m643,84r16,3l659,87r-2,9l644,96,643,84xm483,63r79,10l565,96r-79,l483,63xm322,43r63,8l386,52r16,1l406,96r-78,l322,43xm162,21r37,6l199,28r42,5l249,96r-79,l162,21xm,l11,1r1,3l81,12r9,84l11,96,,xe" fillcolor="#d8d8d8 [2732]" strokecolor="#d8d8d8 [2732]" strokeweight="0">
+              <v:shape id="Freeform 38" o:spid="_x0000_s1030" style="position:absolute;left:3126;top:179;width:659;height:96;visibility:visible;mso-wrap-style:square;v-text-anchor:top" coordsize="659,96" o:gfxdata="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" path="m643,84r16,3l659,87r-2,9l644,96,643,84xm483,63r79,10l565,96r-79,l483,63xm322,43r63,8l386,52r16,1l406,96r-78,l322,43xm162,21r37,6l199,28r42,5l249,96r-79,l162,21xm,l11,1r1,3l81,12r9,84l11,96,,xe" fillcolor="#d8d8d8 [2732]" strokecolor="#d8d8d8 [2732]" strokeweight="0">
                 <v:path arrowok="t" o:connecttype="custom" o:connectlocs="643,84;659,87;659,87;657,96;644,96;643,84;483,63;562,73;565,96;486,96;483,63;322,43;385,51;386,52;402,53;406,96;328,96;322,43;162,21;199,27;199,28;241,33;249,96;170,96;162,21;0,0;11,1;12,4;81,12;90,96;11,96;0,0" o:connectangles="0,0,0,0,0,0,0,0,0,0,0,0,0,0,0,0,0,0,0,0,0,0,0,0,0,0,0,0,0,0,0,0"/>
                 <o:lock v:ext="edit" verticies="t"/>
               </v:shape>
-              <v:shape id="Freeform 39" o:spid="_x0000_s1031" style="position:absolute;left:3786;top:267;width:12;height:8;visibility:visible;mso-wrap-style:square;v-text-anchor:top" coordsize="12,8" o:gfxdata="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" path="m1,l12,8,,8,1,xe" fillcolor="#d8d8d8 [2732]" strokecolor="#d8d8d8 [2732]" strokeweight="0">
+              <v:shape id="Freeform 39" o:spid="_x0000_s1031" style="position:absolute;left:3786;top:267;width:12;height:8;visibility:visible;mso-wrap-style:square;v-text-anchor:top" coordsize="12,8" o:gfxdata="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" path="m1,l12,8,,8,1,xe" fillcolor="#d8d8d8 [2732]" strokecolor="#d8d8d8 [2732]" strokeweight="0">
                 <v:path arrowok="t" o:connecttype="custom" o:connectlocs="1,0;12,8;0,8;1,0" o:connectangles="0,0,0,0"/>
               </v:shape>
-              <v:shape id="Freeform 40" o:spid="_x0000_s1032" style="position:absolute;left:3483;width:871;height:275;visibility:visible;mso-wrap-style:square;v-text-anchor:top" coordsize="871,275" o:gfxdata="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" path="m871,157r,2l841,275r-122,l871,157xm816,r55,l871,57,590,275r-130,l816,xm557,l686,,331,275r-13,l259,230,557,xm298,l427,,195,180,130,129,298,xm39,l168,,65,80,,29,39,xe" fillcolor="#d8d8d8 [2732]" strokecolor="#d8d8d8 [2732]" strokeweight="0">
+              <v:shape id="Freeform 40" o:spid="_x0000_s1032" style="position:absolute;left:3483;width:871;height:275;visibility:visible;mso-wrap-style:square;v-text-anchor:top" coordsize="871,275" o:gfxdata="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" path="m871,157r,2l841,275r-122,l871,157xm816,r55,l871,57,590,275r-130,l816,xm557,l686,,331,275r-13,l259,230,557,xm298,l427,,195,180,130,129,298,xm39,l168,,65,80,,29,39,xe" fillcolor="#d8d8d8 [2732]" strokecolor="#d8d8d8 [2732]" strokeweight="0">
                 <v:path arrowok="t" o:connecttype="custom" o:connectlocs="871,157;871,159;841,275;719,275;871,157;816,0;871,0;871,57;590,275;460,275;816,0;557,0;686,0;331,275;318,275;259,230;557,0;298,0;427,0;195,180;130,129;298,0;39,0;168,0;65,80;0,29;39,0" o:connectangles="0,0,0,0,0,0,0,0,0,0,0,0,0,0,0,0,0,0,0,0,0,0,0,0,0,0,0"/>
                 <o:lock v:ext="edit" verticies="t"/>
               </v:shape>
-              <v:shape id="Freeform 41" o:spid="_x0000_s1033" style="position:absolute;left:1750;width:827;height:111;visibility:visible;mso-wrap-style:square;v-text-anchor:top" coordsize="827,111" o:gfxdata="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" path="m,l597,,786,25r39,82l827,111,735,99,644,87,552,75,460,61,369,49,277,37,185,25,94,12,3,,,xe" fillcolor="#d8d8d8 [2732]" strokecolor="#d8d8d8 [2732]" strokeweight="0">
+              <v:shape id="Freeform 41" o:spid="_x0000_s1033" style="position:absolute;left:1750;width:827;height:111;visibility:visible;mso-wrap-style:square;v-text-anchor:top" coordsize="827,111" o:gfxdata="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" path="m,l597,,786,25r39,82l827,111,735,99,644,87,552,75,460,61,369,49,277,37,185,25,94,12,3,,,xe" fillcolor="#d8d8d8 [2732]" strokecolor="#d8d8d8 [2732]" strokeweight="0">
                 <v:path arrowok="t" o:connecttype="custom" o:connectlocs="0,0;597,0;786,25;825,107;827,111;735,99;644,87;552,75;460,61;369,49;277,37;185,25;94,12;3,0;0,0" o:connectangles="0,0,0,0,0,0,0,0,0,0,0,0,0,0,0"/>
               </v:shape>
-              <v:shape id="Freeform 42" o:spid="_x0000_s1034" style="position:absolute;left:2524;width:1261;height:266;visibility:visible;mso-wrap-style:square;v-text-anchor:top" coordsize="1261,266" o:gfxdata="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" path="m1131,164r130,102l1261,266r-16,-3l1175,254r-44,-90xm876,r44,l990,54r91,189l1004,232r-16,-1l987,230,876,xm700,r89,l895,219r-52,-7l801,207r,-1l700,xm526,r87,l708,195r-25,-4l614,183r-1,-3l526,xm350,r87,l519,168r1,3l509,169,427,159,350,xm174,r89,l333,144r1,3l326,145,240,135,174,xm,l87,r58,119l146,123r-2,l54,111,,xe" fillcolor="#d8d8d8 [2732]" strokecolor="#d8d8d8 [2732]" strokeweight="0">
+              <v:shape id="Freeform 42" o:spid="_x0000_s1034" style="position:absolute;left:2524;width:1261;height:266;visibility:visible;mso-wrap-style:square;v-text-anchor:top" coordsize="1261,266" o:gfxdata="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" path="m1131,164r130,102l1261,266r-16,-3l1175,254r-44,-90xm876,r44,l990,54r91,189l1004,232r-16,-1l987,230,876,xm700,r89,l895,219r-52,-7l801,207r,-1l700,xm526,r87,l708,195r-25,-4l614,183r-1,-3l526,xm350,r87,l519,168r1,3l509,169,427,159,350,xm174,r89,l333,144r1,3l326,145,240,135,174,xm,l87,r58,119l146,123r-2,l54,111,,xe" fillcolor="#d8d8d8 [2732]" strokecolor="#d8d8d8 [2732]" strokeweight="0">
                 <v:path arrowok="t" o:connecttype="custom" o:connectlocs="1131,164;1261,266;1261,266;1245,263;1175,254;1131,164;876,0;920,0;990,54;1081,243;1004,232;988,231;987,230;876,0;700,0;789,0;895,219;843,212;801,207;801,206;700,0;526,0;613,0;708,195;683,191;614,183;613,180;526,0;350,0;437,0;519,168;520,171;509,169;427,159;350,0;174,0;263,0;333,144;334,147;326,145;240,135;174,0;0,0;87,0;145,119;146,123;144,123;54,111;0,0" o:connectangles="0,0,0,0,0,0,0,0,0,0,0,0,0,0,0,0,0,0,0,0,0,0,0,0,0,0,0,0,0,0,0,0,0,0,0,0,0,0,0,0,0,0,0,0,0,0,0,0,0"/>
                 <o:lock v:ext="edit" verticies="t"/>
               </v:shape>
-              <v:shape id="Freeform 43" o:spid="_x0000_s1035" style="position:absolute;left:388;width:793;height:275;visibility:visible;mso-wrap-style:square;v-text-anchor:top" coordsize="793,275" o:gfxdata="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" path="m761,193r32,74l793,267r-14,8l624,275,761,193r,xm696,48r33,73l728,121,468,275r-156,l696,48r,xm466,l622,,156,275,,275,466,xe" fillcolor="#d8d8d8 [2732]" strokecolor="#d8d8d8 [2732]" strokeweight="0">
+              <v:shape id="Freeform 43" o:spid="_x0000_s1035" style="position:absolute;left:388;width:793;height:275;visibility:visible;mso-wrap-style:square;v-text-anchor:top" coordsize="793,275" o:gfxdata="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" path="m761,193r32,74l793,267r-14,8l624,275,761,193r,xm696,48r33,73l728,121,468,275r-156,l696,48r,xm466,l622,,156,275,,275,466,xe" fillcolor="#d8d8d8 [2732]" strokecolor="#d8d8d8 [2732]" strokeweight="0">
                 <v:path arrowok="t" o:connecttype="custom" o:connectlocs="761,193;793,267;793,267;779,275;624,275;761,193;761,193;696,48;729,121;728,121;468,275;312,275;696,48;696,48;466,0;622,0;156,275;0,275;466,0" o:connectangles="0,0,0,0,0,0,0,0,0,0,0,0,0,0,0,0,0,0,0"/>
                 <o:lock v:ext="edit" verticies="t"/>
               </v:shape>
@@ -12961,7 +13256,7 @@
 </file>
 
 <file path=word/footnotes.xml><?xml version="1.0" encoding="utf-8"?>
-<w:footnotes xmlns:wpc="http://schemas.microsoft.com/office/word/2010/wordprocessingCanvas" xmlns:cx="http://schemas.microsoft.com/office/drawing/2014/chartex" xmlns:cx1="http://schemas.microsoft.com/office/drawing/2015/9/8/chartex" xmlns:cx2="http://schemas.microsoft.com/office/drawing/2015/10/21/chartex" xmlns:cx3="http://schemas.microsoft.com/office/drawing/2016/5/9/chartex" xmlns:cx4="http://schemas.microsoft.com/office/drawing/2016/5/10/chartex" xmlns:cx5="http://schemas.microsoft.com/office/drawing/2016/5/11/chartex" xmlns:cx6="http://schemas.microsoft.com/office/drawing/2016/5/12/chartex" xmlns:cx7="http://schemas.microsoft.com/office/drawing/2016/5/13/chartex" xmlns:cx8="http://schemas.microsoft.com/office/drawing/2016/5/14/chartex" xmlns:mc="http://schemas.openxmlformats.org/markup-compatibility/2006" xmlns:aink="http://schemas.microsoft.com/office/drawing/2016/ink" xmlns:am3d="http://schemas.microsoft.com/office/drawing/2017/model3d" xmlns:o="urn:schemas-microsoft-com:office:office" xmlns:r="http://schemas.openxmlformats.org/officeDocument/2006/relationships" xmlns:m="http://schemas.openxmlformats.org/officeDocument/2006/math" xmlns:v="urn:schemas-microsoft-com:vml" xmlns:wp14="http://schemas.microsoft.com/office/word/2010/wordprocessingDrawing" xmlns:wp="http://schemas.openxmlformats.org/drawingml/2006/wordprocessingDrawing" xmlns:w10="urn:schemas-microsoft-com:office:word" xmlns:w="http://schemas.openxmlformats.org/wordprocessingml/2006/main" xmlns:w14="http://schemas.microsoft.com/office/word/2010/wordml" xmlns:w15="http://schemas.microsoft.com/office/word/2012/wordml" xmlns:w16cex="http://schemas.microsoft.com/office/word/2018/wordml/cex" xmlns:w16cid="http://schemas.microsoft.com/office/word/2016/wordml/cid" xmlns:w16="http://schemas.microsoft.com/office/word/2018/wordml" xmlns:w16se="http://schemas.microsoft.com/office/word/2015/wordml/symex" xmlns:wpg="http://schemas.microsoft.com/office/word/2010/wordprocessingGroup" xmlns:wpi="http://schemas.microsoft.com/office/word/2010/wordprocessingInk" xmlns:wne="http://schemas.microsoft.com/office/word/2006/wordml" xmlns:wps="http://schemas.microsoft.com/office/word/2010/wordprocessingShape" mc:Ignorable="w14 w15 w16se w16cid w16 w16cex wp14">
+<w:footnotes xmlns:wpc="http://schemas.microsoft.com/office/word/2010/wordprocessingCanvas" xmlns:cx="http://schemas.microsoft.com/office/drawing/2014/chartex" xmlns:cx1="http://schemas.microsoft.com/office/drawing/2015/9/8/chartex" xmlns:cx2="http://schemas.microsoft.com/office/drawing/2015/10/21/chartex" xmlns:cx3="http://schemas.microsoft.com/office/drawing/2016/5/9/chartex" xmlns:cx4="http://schemas.microsoft.com/office/drawing/2016/5/10/chartex" xmlns:cx5="http://schemas.microsoft.com/office/drawing/2016/5/11/chartex" xmlns:cx6="http://schemas.microsoft.com/office/drawing/2016/5/12/chartex" xmlns:cx7="http://schemas.microsoft.com/office/drawing/2016/5/13/chartex" xmlns:cx8="http://schemas.microsoft.com/office/drawing/2016/5/14/chartex" xmlns:mc="http://schemas.openxmlformats.org/markup-compatibility/2006" xmlns:aink="http://schemas.microsoft.com/office/drawing/2016/ink" xmlns:am3d="http://schemas.microsoft.com/office/drawing/2017/model3d" xmlns:o="urn:schemas-microsoft-com:office:office" xmlns:r="http://schemas.openxmlformats.org/officeDocument/2006/relationships" xmlns:m="http://schemas.openxmlformats.org/officeDocument/2006/math" xmlns:v="urn:schemas-microsoft-com:vml" xmlns:wp14="http://schemas.microsoft.com/office/word/2010/wordprocessingDrawing" xmlns:wp="http://schemas.openxmlformats.org/drawingml/2006/wordprocessingDrawing" xmlns:w10="urn:schemas-microsoft-com:office:word" xmlns:w="http://schemas.openxmlformats.org/wordprocessingml/2006/main" xmlns:w14="http://schemas.microsoft.com/office/word/2010/wordml" xmlns:w15="http://schemas.microsoft.com/office/word/2012/wordml" xmlns:w16cex="http://schemas.microsoft.com/office/word/2018/wordml/cex" xmlns:w16cid="http://schemas.microsoft.com/office/word/2016/wordml/cid" xmlns:w16="http://schemas.microsoft.com/office/word/2018/wordml" xmlns:w16sdtdh="http://schemas.microsoft.com/office/word/2020/wordml/sdtdatahash" xmlns:w16se="http://schemas.microsoft.com/office/word/2015/wordml/symex" xmlns:wpg="http://schemas.microsoft.com/office/word/2010/wordprocessingGroup" xmlns:wpi="http://schemas.microsoft.com/office/word/2010/wordprocessingInk" xmlns:wne="http://schemas.microsoft.com/office/word/2006/wordml" xmlns:wps="http://schemas.microsoft.com/office/word/2010/wordprocessingShape" mc:Ignorable="w14 w15 w16se w16cid w16 w16cex w16sdtdh wp14">
   <w:footnote w:type="separator" w:id="-1">
     <w:p>
       <w:pPr>
@@ -12986,7 +13281,7 @@
 </file>
 
 <file path=word/header1.xml><?xml version="1.0" encoding="utf-8"?>
-<w:hdr xmlns:wpc="http://schemas.microsoft.com/office/word/2010/wordprocessingCanvas" xmlns:cx="http://schemas.microsoft.com/office/drawing/2014/chartex" xmlns:cx1="http://schemas.microsoft.com/office/drawing/2015/9/8/chartex" xmlns:cx2="http://schemas.microsoft.com/office/drawing/2015/10/21/chartex" xmlns:cx3="http://schemas.microsoft.com/office/drawing/2016/5/9/chartex" xmlns:cx4="http://schemas.microsoft.com/office/drawing/2016/5/10/chartex" xmlns:cx5="http://schemas.microsoft.com/office/drawing/2016/5/11/chartex" xmlns:cx6="http://schemas.microsoft.com/office/drawing/2016/5/12/chartex" xmlns:cx7="http://schemas.microsoft.com/office/drawing/2016/5/13/chartex" xmlns:cx8="http://schemas.microsoft.com/office/drawing/2016/5/14/chartex" xmlns:mc="http://schemas.openxmlformats.org/markup-compatibility/2006" xmlns:aink="http://schemas.microsoft.com/office/drawing/2016/ink" xmlns:am3d="http://schemas.microsoft.com/office/drawing/2017/model3d" xmlns:o="urn:schemas-microsoft-com:office:office" xmlns:r="http://schemas.openxmlformats.org/officeDocument/2006/relationships" xmlns:m="http://schemas.openxmlformats.org/officeDocument/2006/math" xmlns:v="urn:schemas-microsoft-com:vml" xmlns:wp14="http://schemas.microsoft.com/office/word/2010/wordprocessingDrawing" xmlns:wp="http://schemas.openxmlformats.org/drawingml/2006/wordprocessingDrawing" xmlns:w10="urn:schemas-microsoft-com:office:word" xmlns:w="http://schemas.openxmlformats.org/wordprocessingml/2006/main" xmlns:w14="http://schemas.microsoft.com/office/word/2010/wordml" xmlns:w15="http://schemas.microsoft.com/office/word/2012/wordml" xmlns:w16cex="http://schemas.microsoft.com/office/word/2018/wordml/cex" xmlns:w16cid="http://schemas.microsoft.com/office/word/2016/wordml/cid" xmlns:w16="http://schemas.microsoft.com/office/word/2018/wordml" xmlns:w16se="http://schemas.microsoft.com/office/word/2015/wordml/symex" xmlns:wpg="http://schemas.microsoft.com/office/word/2010/wordprocessingGroup" xmlns:wpi="http://schemas.microsoft.com/office/word/2010/wordprocessingInk" xmlns:wne="http://schemas.microsoft.com/office/word/2006/wordml" xmlns:wps="http://schemas.microsoft.com/office/word/2010/wordprocessingShape" mc:Ignorable="w14 w15 w16se w16cid w16 w16cex wp14">
+<w:hdr xmlns:wpc="http://schemas.microsoft.com/office/word/2010/wordprocessingCanvas" xmlns:cx="http://schemas.microsoft.com/office/drawing/2014/chartex" xmlns:cx1="http://schemas.microsoft.com/office/drawing/2015/9/8/chartex" xmlns:cx2="http://schemas.microsoft.com/office/drawing/2015/10/21/chartex" xmlns:cx3="http://schemas.microsoft.com/office/drawing/2016/5/9/chartex" xmlns:cx4="http://schemas.microsoft.com/office/drawing/2016/5/10/chartex" xmlns:cx5="http://schemas.microsoft.com/office/drawing/2016/5/11/chartex" xmlns:cx6="http://schemas.microsoft.com/office/drawing/2016/5/12/chartex" xmlns:cx7="http://schemas.microsoft.com/office/drawing/2016/5/13/chartex" xmlns:cx8="http://schemas.microsoft.com/office/drawing/2016/5/14/chartex" xmlns:mc="http://schemas.openxmlformats.org/markup-compatibility/2006" xmlns:aink="http://schemas.microsoft.com/office/drawing/2016/ink" xmlns:am3d="http://schemas.microsoft.com/office/drawing/2017/model3d" xmlns:o="urn:schemas-microsoft-com:office:office" xmlns:r="http://schemas.openxmlformats.org/officeDocument/2006/relationships" xmlns:m="http://schemas.openxmlformats.org/officeDocument/2006/math" xmlns:v="urn:schemas-microsoft-com:vml" xmlns:wp14="http://schemas.microsoft.com/office/word/2010/wordprocessingDrawing" xmlns:wp="http://schemas.openxmlformats.org/drawingml/2006/wordprocessingDrawing" xmlns:w10="urn:schemas-microsoft-com:office:word" xmlns:w="http://schemas.openxmlformats.org/wordprocessingml/2006/main" xmlns:w14="http://schemas.microsoft.com/office/word/2010/wordml" xmlns:w15="http://schemas.microsoft.com/office/word/2012/wordml" xmlns:w16cex="http://schemas.microsoft.com/office/word/2018/wordml/cex" xmlns:w16cid="http://schemas.microsoft.com/office/word/2016/wordml/cid" xmlns:w16="http://schemas.microsoft.com/office/word/2018/wordml" xmlns:w16sdtdh="http://schemas.microsoft.com/office/word/2020/wordml/sdtdatahash" xmlns:w16se="http://schemas.microsoft.com/office/word/2015/wordml/symex" xmlns:wpg="http://schemas.microsoft.com/office/word/2010/wordprocessingGroup" xmlns:wpi="http://schemas.microsoft.com/office/word/2010/wordprocessingInk" xmlns:wne="http://schemas.microsoft.com/office/word/2006/wordml" xmlns:wps="http://schemas.microsoft.com/office/word/2010/wordprocessingShape" mc:Ignorable="w14 w15 w16se w16cid w16 w16cex w16sdtdh wp14">
   <w:p>
     <w:pPr>
       <w:pStyle w:val="Header"/>
@@ -15232,44 +15527,44 @@
         </mc:Choice>
         <mc:Fallback>
           <w:pict>
-            <v:group w14:anchorId="43E5897C" id="Group 17" o:spid="_x0000_s1026" alt="Header graphic design with grey rectangles in various angles" style="position:absolute;margin-left:0;margin-top:0;width:536.4pt;height:34.55pt;z-index:251665408;mso-width-percent:877;mso-height-percent:45;mso-top-percent:43;mso-position-horizontal:center;mso-position-horizontal-relative:page;mso-position-vertical-relative:page;mso-width-percent:877;mso-height-percent:45;mso-top-percent:43" coordsize="4329,275" o:gfxdata="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">
+            <v:group w14:anchorId="43E5897C" id="Group 17" o:spid="_x0000_s1026" alt="Header graphic design with grey rectangles in various angles" style="position:absolute;margin-left:0;margin-top:0;width:536.4pt;height:34.55pt;z-index:251665408;mso-width-percent:877;mso-height-percent:45;mso-top-percent:43;mso-position-horizontal:center;mso-position-horizontal-relative:page;mso-position-vertical-relative:page;mso-width-percent:877;mso-height-percent:45;mso-top-percent:43" coordsize="4329,275" o:gfxdata="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">
               <o:lock v:ext="edit" aspectratio="t"/>
-              <v:shape id="Freeform 57" o:spid="_x0000_s1027" style="position:absolute;width:1024;height:275;visibility:visible;mso-wrap-style:square;v-text-anchor:top" coordsize="1024,275" o:gfxdata="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" path="m944,191r74,45l1022,239r2,1l963,275r-19,l944,191xm787,93r79,50l866,275r-79,l787,93xm630,r5,l709,45r,230l630,275,630,xm472,r78,l550,275r-78,l472,xm315,r78,l393,275r-78,l315,xm158,r78,l236,275r-78,l158,xm,l78,r,275l,275,,xe" fillcolor="#d8d8d8 [2732]" strokecolor="#d8d8d8 [2732]" strokeweight="0">
+              <v:shape id="Freeform 57" o:spid="_x0000_s1027" style="position:absolute;width:1024;height:275;visibility:visible;mso-wrap-style:square;v-text-anchor:top" coordsize="1024,275" o:gfxdata="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" path="m944,191r74,45l1022,239r2,1l963,275r-19,l944,191xm787,93r79,50l866,275r-79,l787,93xm630,r5,l709,45r,230l630,275,630,xm472,r78,l550,275r-78,l472,xm315,r78,l393,275r-78,l315,xm158,r78,l236,275r-78,l158,xm,l78,r,275l,275,,xe" fillcolor="#d8d8d8 [2732]" strokecolor="#d8d8d8 [2732]" strokeweight="0">
                 <v:path arrowok="t" o:connecttype="custom" o:connectlocs="944,191;1018,236;1022,239;1024,240;963,275;944,275;944,191;787,93;866,143;866,275;787,275;787,93;630,0;635,0;709,45;709,275;630,275;630,0;472,0;550,0;550,275;472,275;472,0;315,0;393,0;393,275;315,275;315,0;158,0;236,0;236,275;158,275;158,0;0,0;78,0;78,275;0,275;0,0" o:connectangles="0,0,0,0,0,0,0,0,0,0,0,0,0,0,0,0,0,0,0,0,0,0,0,0,0,0,0,0,0,0,0,0,0,0,0,0,0,0"/>
                 <o:lock v:ext="edit" verticies="t"/>
               </v:shape>
-              <v:shape id="Freeform 58" o:spid="_x0000_s1028" style="position:absolute;left:1024;top:240;width:252;height:35;visibility:visible;mso-wrap-style:square;v-text-anchor:top" coordsize="252,35" o:gfxdata="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" path="m182,26r70,9l186,35r-4,-9xm,l3,2,91,14r9,21l14,35,,xm,l,,,2,,xe" fillcolor="#d8d8d8 [2732]" strokecolor="#d8d8d8 [2732]" strokeweight="0">
+              <v:shape id="Freeform 58" o:spid="_x0000_s1028" style="position:absolute;left:1024;top:240;width:252;height:35;visibility:visible;mso-wrap-style:square;v-text-anchor:top" coordsize="252,35" o:gfxdata="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" path="m182,26r70,9l186,35r-4,-9xm,l3,2,91,14r9,21l14,35,,xm,l,,,2,,xe" fillcolor="#d8d8d8 [2732]" strokecolor="#d8d8d8 [2732]" strokeweight="0">
                 <v:path arrowok="t" o:connecttype="custom" o:connectlocs="182,26;252,35;186,35;182,26;0,0;3,2;91,14;100,35;14,35;0,0;0,0;0,0;0,2;0,0" o:connectangles="0,0,0,0,0,0,0,0,0,0,0,0,0,0"/>
                 <o:lock v:ext="edit" verticies="t"/>
               </v:shape>
-              <v:shape id="Freeform 59" o:spid="_x0000_s1029" style="position:absolute;left:3088;width:81;height:69;visibility:visible;mso-wrap-style:square;v-text-anchor:top" coordsize="81,69" o:gfxdata="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" path="m8,69r,l8,69r,xm,l80,r1,13l11,68,8,65,,xe" fillcolor="#d8d8d8 [2732]" strokecolor="#d8d8d8 [2732]" strokeweight="0">
+              <v:shape id="Freeform 59" o:spid="_x0000_s1029" style="position:absolute;left:3088;width:81;height:69;visibility:visible;mso-wrap-style:square;v-text-anchor:top" coordsize="81,69" o:gfxdata="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" path="m8,69r,l8,69r,xm,l80,r1,13l11,68,8,65,,xe" fillcolor="#d8d8d8 [2732]" strokecolor="#d8d8d8 [2732]" strokeweight="0">
                 <v:path arrowok="t" o:connecttype="custom" o:connectlocs="8,69;8,69;8,69;8,69;0,0;80,0;81,13;11,68;8,65;0,0" o:connectangles="0,0,0,0,0,0,0,0,0,0"/>
                 <o:lock v:ext="edit" verticies="t"/>
               </v:shape>
-              <v:shape id="Freeform 60" o:spid="_x0000_s1030" style="position:absolute;left:3096;width:1233;height:275;visibility:visible;mso-wrap-style:square;v-text-anchor:top" coordsize="1233,275" o:gfxdata="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" path="m1233,119r,100l1161,275r-130,l1233,119xm,69r,l,69r,xm1128,r105,l1233,18,900,275r-129,l1128,xm869,l998,,641,275r-129,l869,xm609,l739,,382,275r-114,l261,270,609,xm349,l480,,196,219,142,177r-3,-4l132,168,349,xm90,l220,,68,117,3,68,73,13,90,xe" fillcolor="#d8d8d8 [2732]" strokecolor="#d8d8d8 [2732]" strokeweight="0">
+              <v:shape id="Freeform 60" o:spid="_x0000_s1030" style="position:absolute;left:3096;width:1233;height:275;visibility:visible;mso-wrap-style:square;v-text-anchor:top" coordsize="1233,275" o:gfxdata="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" path="m1233,119r,100l1161,275r-130,l1233,119xm,69r,l,69r,xm1128,r105,l1233,18,900,275r-129,l1128,xm869,l998,,641,275r-129,l869,xm609,l739,,382,275r-114,l261,270,609,xm349,l480,,196,219,142,177r-3,-4l132,168,349,xm90,l220,,68,117,3,68,73,13,90,xe" fillcolor="#d8d8d8 [2732]" strokecolor="#d8d8d8 [2732]" strokeweight="0">
                 <v:path arrowok="t" o:connecttype="custom" o:connectlocs="1233,119;1233,219;1161,275;1031,275;1233,119;0,69;0,69;0,69;0,69;1128,0;1233,0;1233,18;900,275;771,275;1128,0;869,0;998,0;641,275;512,275;869,0;609,0;739,0;382,275;268,275;261,270;609,0;349,0;480,0;196,219;142,177;139,173;132,168;349,0;90,0;220,0;68,117;3,68;73,13;90,0" o:connectangles="0,0,0,0,0,0,0,0,0,0,0,0,0,0,0,0,0,0,0,0,0,0,0,0,0,0,0,0,0,0,0,0,0,0,0,0,0,0,0"/>
                 <o:lock v:ext="edit" verticies="t"/>
               </v:shape>
-              <v:shape id="Freeform 61" o:spid="_x0000_s1031" style="position:absolute;left:635;width:387;height:239;visibility:visible;mso-wrap-style:square;v-text-anchor:top" coordsize="387,239" o:gfxdata="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" path="m301,r27,l332,18,301,xm,l151,,361,129r4,19l365,148r22,91l383,236,309,191,231,143,152,93,74,45,,xe" fillcolor="#d8d8d8 [2732]" strokecolor="#d8d8d8 [2732]" strokeweight="0">
+              <v:shape id="Freeform 61" o:spid="_x0000_s1031" style="position:absolute;left:635;width:387;height:239;visibility:visible;mso-wrap-style:square;v-text-anchor:top" coordsize="387,239" o:gfxdata="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" path="m301,r27,l332,18,301,xm,l151,,361,129r4,19l365,148r22,91l383,236,309,191,231,143,152,93,74,45,,xe" fillcolor="#d8d8d8 [2732]" strokecolor="#d8d8d8 [2732]" strokeweight="0">
                 <v:path arrowok="t" o:connecttype="custom" o:connectlocs="301,0;328,0;332,18;301,0;0,0;151,0;361,129;365,148;365,148;387,239;383,236;309,191;231,143;152,93;74,45;0,0" o:connectangles="0,0,0,0,0,0,0,0,0,0,0,0,0,0,0,0"/>
                 <o:lock v:ext="edit" verticies="t"/>
               </v:shape>
-              <v:shape id="Freeform 62" o:spid="_x0000_s1032" style="position:absolute;left:1024;width:1471;height:275;visibility:visible;mso-wrap-style:square;v-text-anchor:top" coordsize="1471,275" o:gfxdata="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" path="m63,169l848,275r-596,l182,266,91,254,3,242,,240r,l,240r,l63,169xm191,26l1431,192r40,83l1444,275,128,97,191,26xm593,r596,l1348,21r41,86l593,xe" fillcolor="#d8d8d8 [2732]" strokecolor="#d8d8d8 [2732]" strokeweight="0">
+              <v:shape id="Freeform 62" o:spid="_x0000_s1032" style="position:absolute;left:1024;width:1471;height:275;visibility:visible;mso-wrap-style:square;v-text-anchor:top" coordsize="1471,275" o:gfxdata="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" path="m63,169l848,275r-596,l182,266,91,254,3,242,,240r,l,240r,l63,169xm191,26l1431,192r40,83l1444,275,128,97,191,26xm593,r596,l1348,21r41,86l593,xe" fillcolor="#d8d8d8 [2732]" strokecolor="#d8d8d8 [2732]" strokeweight="0">
                 <v:path arrowok="t" o:connecttype="custom" o:connectlocs="63,169;848,275;252,275;182,266;91,254;3,242;0,240;0,240;0,240;0,240;63,169;191,26;1431,192;1471,275;1444,275;128,97;191,26;593,0;1189,0;1348,21;1389,107;593,0" o:connectangles="0,0,0,0,0,0,0,0,0,0,0,0,0,0,0,0,0,0,0,0,0,0"/>
                 <o:lock v:ext="edit" verticies="t"/>
               </v:shape>
-              <v:shape id="Freeform 63" o:spid="_x0000_s1033" style="position:absolute;left:2361;width:924;height:275;visibility:visible;mso-wrap-style:square;v-text-anchor:top" coordsize="924,275" o:gfxdata="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" path="m735,65r3,3l803,117r64,51l874,173r3,4l924,275r-88,l735,69r,l735,69r,-1l735,68r,-3xm735,65r,l735,65r,xm526,r89,l748,275r-87,l526,xm352,r87,l573,275r-88,l352,xm176,r87,l398,275r-88,l176,xm,l89,,222,275r-87,l,xe" fillcolor="#d8d8d8 [2732]" strokecolor="#d8d8d8 [2732]" strokeweight="0">
+              <v:shape id="Freeform 63" o:spid="_x0000_s1033" style="position:absolute;left:2361;width:924;height:275;visibility:visible;mso-wrap-style:square;v-text-anchor:top" coordsize="924,275" o:gfxdata="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" path="m735,65r3,3l803,117r64,51l874,173r3,4l924,275r-88,l735,69r,l735,69r,-1l735,68r,-3xm735,65r,l735,65r,xm526,r89,l748,275r-87,l526,xm352,r87,l573,275r-88,l352,xm176,r87,l398,275r-88,l176,xm,l89,,222,275r-87,l,xe" fillcolor="#d8d8d8 [2732]" strokecolor="#d8d8d8 [2732]" strokeweight="0">
                 <v:path arrowok="t" o:connecttype="custom" o:connectlocs="735,65;738,68;803,117;867,168;874,173;877,177;924,275;836,275;735,69;735,69;735,69;735,68;735,68;735,65;735,65;735,65;735,65;735,65;526,0;615,0;748,275;661,275;526,0;352,0;439,0;573,275;485,275;352,0;176,0;263,0;398,275;310,275;176,0;0,0;89,0;222,275;135,275;0,0" o:connectangles="0,0,0,0,0,0,0,0,0,0,0,0,0,0,0,0,0,0,0,0,0,0,0,0,0,0,0,0,0,0,0,0,0,0,0,0,0,0"/>
                 <o:lock v:ext="edit" verticies="t"/>
               </v:shape>
-              <v:shape id="Freeform 64" o:spid="_x0000_s1034" style="position:absolute;left:3009;width:87;height:68;visibility:visible;mso-wrap-style:square;v-text-anchor:top" coordsize="87,68" o:gfxdata="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" path="m,l79,r8,65l87,68r,l,xe" fillcolor="#d8d8d8 [2732]" strokecolor="#d8d8d8 [2732]" strokeweight="0">
+              <v:shape id="Freeform 64" o:spid="_x0000_s1034" style="position:absolute;left:3009;width:87;height:68;visibility:visible;mso-wrap-style:square;v-text-anchor:top" coordsize="87,68" o:gfxdata="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" path="m,l79,r8,65l87,68r,l,xe" fillcolor="#d8d8d8 [2732]" strokecolor="#d8d8d8 [2732]" strokeweight="0">
                 <v:path arrowok="t" o:connecttype="custom" o:connectlocs="0,0;79,0;87,65;87,68;87,68;0,0" o:connectangles="0,0,0,0,0,0"/>
               </v:shape>
-              <v:shape id="Freeform 65" o:spid="_x0000_s1035" style="position:absolute;left:963;width:276;height:240;visibility:visible;mso-wrap-style:square;v-text-anchor:top" coordsize="276,240" o:gfxdata="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" path="m170,l276,,252,26,189,97r-65,72l61,240r,l61,240r-2,-1l59,239,37,148r,l170,xm,l63,,13,56,4,18,,xe" fillcolor="#d8d8d8 [2732]" strokecolor="#d8d8d8 [2732]" strokeweight="0">
+              <v:shape id="Freeform 65" o:spid="_x0000_s1035" style="position:absolute;left:963;width:276;height:240;visibility:visible;mso-wrap-style:square;v-text-anchor:top" coordsize="276,240" o:gfxdata="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" path="m170,l276,,252,26,189,97r-65,72l61,240r,l61,240r-2,-1l59,239,37,148r,l170,xm,l63,,13,56,4,18,,xe" fillcolor="#d8d8d8 [2732]" strokecolor="#d8d8d8 [2732]" strokeweight="0">
                 <v:path arrowok="t" o:connecttype="custom" o:connectlocs="170,0;276,0;252,26;189,97;124,169;61,240;61,240;61,240;59,239;59,239;37,148;37,148;170,0;0,0;63,0;13,56;4,18;0,0" o:connectangles="0,0,0,0,0,0,0,0,0,0,0,0,0,0,0,0,0,0"/>
                 <o:lock v:ext="edit" verticies="t"/>
               </v:shape>
-              <v:shape id="Freeform 66" o:spid="_x0000_s1036" style="position:absolute;left:965;top:240;width:73;height:35;visibility:visible;mso-wrap-style:square;v-text-anchor:top" coordsize="73,35" o:gfxdata="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" path="m59,r,l59,,73,35,,35,57,2r2,l59,r,l59,xe" fillcolor="#d8d8d8 [2732]" strokecolor="#d8d8d8 [2732]" strokeweight="0">
+              <v:shape id="Freeform 66" o:spid="_x0000_s1036" style="position:absolute;left:965;top:240;width:73;height:35;visibility:visible;mso-wrap-style:square;v-text-anchor:top" coordsize="73,35" o:gfxdata="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" path="m59,r,l59,,73,35,,35,57,2r2,l59,r,l59,xe" fillcolor="#d8d8d8 [2732]" strokecolor="#d8d8d8 [2732]" strokeweight="0">
                 <v:path arrowok="t" o:connecttype="custom" o:connectlocs="59,0;59,0;59,0;73,35;0,35;57,2;59,2;59,0;59,0;59,0" o:connectangles="0,0,0,0,0,0,0,0,0,0"/>
               </v:shape>
               <w10:wrap anchorx="page" anchory="page"/>
@@ -15284,7 +15579,7 @@
 </file>
 
 <file path=word/header2.xml><?xml version="1.0" encoding="utf-8"?>
-<w:hdr xmlns:wpc="http://schemas.microsoft.com/office/word/2010/wordprocessingCanvas" xmlns:cx="http://schemas.microsoft.com/office/drawing/2014/chartex" xmlns:cx1="http://schemas.microsoft.com/office/drawing/2015/9/8/chartex" xmlns:cx2="http://schemas.microsoft.com/office/drawing/2015/10/21/chartex" xmlns:cx3="http://schemas.microsoft.com/office/drawing/2016/5/9/chartex" xmlns:cx4="http://schemas.microsoft.com/office/drawing/2016/5/10/chartex" xmlns:cx5="http://schemas.microsoft.com/office/drawing/2016/5/11/chartex" xmlns:cx6="http://schemas.microsoft.com/office/drawing/2016/5/12/chartex" xmlns:cx7="http://schemas.microsoft.com/office/drawing/2016/5/13/chartex" xmlns:cx8="http://schemas.microsoft.com/office/drawing/2016/5/14/chartex" xmlns:mc="http://schemas.openxmlformats.org/markup-compatibility/2006" xmlns:aink="http://schemas.microsoft.com/office/drawing/2016/ink" xmlns:am3d="http://schemas.microsoft.com/office/drawing/2017/model3d" xmlns:o="urn:schemas-microsoft-com:office:office" xmlns:r="http://schemas.openxmlformats.org/officeDocument/2006/relationships" xmlns:m="http://schemas.openxmlformats.org/officeDocument/2006/math" xmlns:v="urn:schemas-microsoft-com:vml" xmlns:wp14="http://schemas.microsoft.com/office/word/2010/wordprocessingDrawing" xmlns:wp="http://schemas.openxmlformats.org/drawingml/2006/wordprocessingDrawing" xmlns:w10="urn:schemas-microsoft-com:office:word" xmlns:w="http://schemas.openxmlformats.org/wordprocessingml/2006/main" xmlns:w14="http://schemas.microsoft.com/office/word/2010/wordml" xmlns:w15="http://schemas.microsoft.com/office/word/2012/wordml" xmlns:w16cex="http://schemas.microsoft.com/office/word/2018/wordml/cex" xmlns:w16cid="http://schemas.microsoft.com/office/word/2016/wordml/cid" xmlns:w16="http://schemas.microsoft.com/office/word/2018/wordml" xmlns:w16se="http://schemas.microsoft.com/office/word/2015/wordml/symex" xmlns:wpg="http://schemas.microsoft.com/office/word/2010/wordprocessingGroup" xmlns:wpi="http://schemas.microsoft.com/office/word/2010/wordprocessingInk" xmlns:wne="http://schemas.microsoft.com/office/word/2006/wordml" xmlns:wps="http://schemas.microsoft.com/office/word/2010/wordprocessingShape" mc:Ignorable="w14 w15 w16se w16cid w16 w16cex wp14">
+<w:hdr xmlns:wpc="http://schemas.microsoft.com/office/word/2010/wordprocessingCanvas" xmlns:cx="http://schemas.microsoft.com/office/drawing/2014/chartex" xmlns:cx1="http://schemas.microsoft.com/office/drawing/2015/9/8/chartex" xmlns:cx2="http://schemas.microsoft.com/office/drawing/2015/10/21/chartex" xmlns:cx3="http://schemas.microsoft.com/office/drawing/2016/5/9/chartex" xmlns:cx4="http://schemas.microsoft.com/office/drawing/2016/5/10/chartex" xmlns:cx5="http://schemas.microsoft.com/office/drawing/2016/5/11/chartex" xmlns:cx6="http://schemas.microsoft.com/office/drawing/2016/5/12/chartex" xmlns:cx7="http://schemas.microsoft.com/office/drawing/2016/5/13/chartex" xmlns:cx8="http://schemas.microsoft.com/office/drawing/2016/5/14/chartex" xmlns:mc="http://schemas.openxmlformats.org/markup-compatibility/2006" xmlns:aink="http://schemas.microsoft.com/office/drawing/2016/ink" xmlns:am3d="http://schemas.microsoft.com/office/drawing/2017/model3d" xmlns:o="urn:schemas-microsoft-com:office:office" xmlns:r="http://schemas.openxmlformats.org/officeDocument/2006/relationships" xmlns:m="http://schemas.openxmlformats.org/officeDocument/2006/math" xmlns:v="urn:schemas-microsoft-com:vml" xmlns:wp14="http://schemas.microsoft.com/office/word/2010/wordprocessingDrawing" xmlns:wp="http://schemas.openxmlformats.org/drawingml/2006/wordprocessingDrawing" xmlns:w10="urn:schemas-microsoft-com:office:word" xmlns:w="http://schemas.openxmlformats.org/wordprocessingml/2006/main" xmlns:w14="http://schemas.microsoft.com/office/word/2010/wordml" xmlns:w15="http://schemas.microsoft.com/office/word/2012/wordml" xmlns:w16cex="http://schemas.microsoft.com/office/word/2018/wordml/cex" xmlns:w16cid="http://schemas.microsoft.com/office/word/2016/wordml/cid" xmlns:w16="http://schemas.microsoft.com/office/word/2018/wordml" xmlns:w16sdtdh="http://schemas.microsoft.com/office/word/2020/wordml/sdtdatahash" xmlns:w16se="http://schemas.microsoft.com/office/word/2015/wordml/symex" xmlns:wpg="http://schemas.microsoft.com/office/word/2010/wordprocessingGroup" xmlns:wpi="http://schemas.microsoft.com/office/word/2010/wordprocessingInk" xmlns:wne="http://schemas.microsoft.com/office/word/2006/wordml" xmlns:wps="http://schemas.microsoft.com/office/word/2010/wordprocessingShape" mc:Ignorable="w14 w15 w16se w16cid w16 w16cex w16sdtdh wp14">
   <w:p>
     <w:pPr>
       <w:pStyle w:val="Header"/>
@@ -17530,44 +17825,44 @@
         </mc:Choice>
         <mc:Fallback>
           <w:pict>
-            <v:group w14:anchorId="59B48843" id="Group 17" o:spid="_x0000_s1026" alt="Header graphic design with grey rectangles in various angles" style="position:absolute;margin-left:0;margin-top:0;width:536.4pt;height:34.55pt;z-index:251663360;mso-width-percent:877;mso-height-percent:45;mso-top-percent:43;mso-position-horizontal:center;mso-position-horizontal-relative:page;mso-position-vertical-relative:page;mso-width-percent:877;mso-height-percent:45;mso-top-percent:43" coordsize="4329,275" o:gfxdata="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">
+            <v:group w14:anchorId="59B48843" id="Group 17" o:spid="_x0000_s1026" alt="Header graphic design with grey rectangles in various angles" style="position:absolute;margin-left:0;margin-top:0;width:536.4pt;height:34.55pt;z-index:251663360;mso-width-percent:877;mso-height-percent:45;mso-top-percent:43;mso-position-horizontal:center;mso-position-horizontal-relative:page;mso-position-vertical-relative:page;mso-width-percent:877;mso-height-percent:45;mso-top-percent:43" coordsize="4329,275" o:gfxdata="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">
               <o:lock v:ext="edit" aspectratio="t"/>
-              <v:shape id="Freeform 46" o:spid="_x0000_s1027" style="position:absolute;width:1024;height:275;visibility:visible;mso-wrap-style:square;v-text-anchor:top" coordsize="1024,275" o:gfxdata="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" path="m944,191r74,45l1022,239r2,1l963,275r-19,l944,191xm787,93r79,50l866,275r-79,l787,93xm630,r5,l709,45r,230l630,275,630,xm472,r78,l550,275r-78,l472,xm315,r78,l393,275r-78,l315,xm158,r78,l236,275r-78,l158,xm,l78,r,275l,275,,xe" fillcolor="#d8d8d8 [2732]" strokecolor="#d8d8d8 [2732]" strokeweight="0">
+              <v:shape id="Freeform 46" o:spid="_x0000_s1027" style="position:absolute;width:1024;height:275;visibility:visible;mso-wrap-style:square;v-text-anchor:top" coordsize="1024,275" o:gfxdata="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" path="m944,191r74,45l1022,239r2,1l963,275r-19,l944,191xm787,93r79,50l866,275r-79,l787,93xm630,r5,l709,45r,230l630,275,630,xm472,r78,l550,275r-78,l472,xm315,r78,l393,275r-78,l315,xm158,r78,l236,275r-78,l158,xm,l78,r,275l,275,,xe" fillcolor="#d8d8d8 [2732]" strokecolor="#d8d8d8 [2732]" strokeweight="0">
                 <v:path arrowok="t" o:connecttype="custom" o:connectlocs="944,191;1018,236;1022,239;1024,240;963,275;944,275;944,191;787,93;866,143;866,275;787,275;787,93;630,0;635,0;709,45;709,275;630,275;630,0;472,0;550,0;550,275;472,275;472,0;315,0;393,0;393,275;315,275;315,0;158,0;236,0;236,275;158,275;158,0;0,0;78,0;78,275;0,275;0,0" o:connectangles="0,0,0,0,0,0,0,0,0,0,0,0,0,0,0,0,0,0,0,0,0,0,0,0,0,0,0,0,0,0,0,0,0,0,0,0,0,0"/>
                 <o:lock v:ext="edit" verticies="t"/>
               </v:shape>
-              <v:shape id="Freeform 47" o:spid="_x0000_s1028" style="position:absolute;left:1024;top:240;width:252;height:35;visibility:visible;mso-wrap-style:square;v-text-anchor:top" coordsize="252,35" o:gfxdata="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" path="m182,26r70,9l186,35r-4,-9xm,l3,2,91,14r9,21l14,35,,xm,l,,,2,,xe" fillcolor="#d8d8d8 [2732]" strokecolor="#d8d8d8 [2732]" strokeweight="0">
+              <v:shape id="Freeform 47" o:spid="_x0000_s1028" style="position:absolute;left:1024;top:240;width:252;height:35;visibility:visible;mso-wrap-style:square;v-text-anchor:top" coordsize="252,35" o:gfxdata="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" path="m182,26r70,9l186,35r-4,-9xm,l3,2,91,14r9,21l14,35,,xm,l,,,2,,xe" fillcolor="#d8d8d8 [2732]" strokecolor="#d8d8d8 [2732]" strokeweight="0">
                 <v:path arrowok="t" o:connecttype="custom" o:connectlocs="182,26;252,35;186,35;182,26;0,0;3,2;91,14;100,35;14,35;0,0;0,0;0,0;0,2;0,0" o:connectangles="0,0,0,0,0,0,0,0,0,0,0,0,0,0"/>
                 <o:lock v:ext="edit" verticies="t"/>
               </v:shape>
-              <v:shape id="Freeform 48" o:spid="_x0000_s1029" style="position:absolute;left:3088;width:81;height:69;visibility:visible;mso-wrap-style:square;v-text-anchor:top" coordsize="81,69" o:gfxdata="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" path="m8,69r,l8,69r,xm,l80,r1,13l11,68,8,65,,xe" fillcolor="#d8d8d8 [2732]" strokecolor="#d8d8d8 [2732]" strokeweight="0">
+              <v:shape id="Freeform 48" o:spid="_x0000_s1029" style="position:absolute;left:3088;width:81;height:69;visibility:visible;mso-wrap-style:square;v-text-anchor:top" coordsize="81,69" o:gfxdata="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" path="m8,69r,l8,69r,xm,l80,r1,13l11,68,8,65,,xe" fillcolor="#d8d8d8 [2732]" strokecolor="#d8d8d8 [2732]" strokeweight="0">
                 <v:path arrowok="t" o:connecttype="custom" o:connectlocs="8,69;8,69;8,69;8,69;0,0;80,0;81,13;11,68;8,65;0,0" o:connectangles="0,0,0,0,0,0,0,0,0,0"/>
                 <o:lock v:ext="edit" verticies="t"/>
               </v:shape>
-              <v:shape id="Freeform 49" o:spid="_x0000_s1030" style="position:absolute;left:3096;width:1233;height:275;visibility:visible;mso-wrap-style:square;v-text-anchor:top" coordsize="1233,275" o:gfxdata="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" path="m1233,119r,100l1161,275r-130,l1233,119xm,69r,l,69r,xm1128,r105,l1233,18,900,275r-129,l1128,xm869,l998,,641,275r-129,l869,xm609,l739,,382,275r-114,l261,270,609,xm349,l480,,196,219,142,177r-3,-4l132,168,349,xm90,l220,,68,117,3,68,73,13,90,xe" fillcolor="#d8d8d8 [2732]" strokecolor="#d8d8d8 [2732]" strokeweight="0">
+              <v:shape id="Freeform 49" o:spid="_x0000_s1030" style="position:absolute;left:3096;width:1233;height:275;visibility:visible;mso-wrap-style:square;v-text-anchor:top" coordsize="1233,275" o:gfxdata="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" path="m1233,119r,100l1161,275r-130,l1233,119xm,69r,l,69r,xm1128,r105,l1233,18,900,275r-129,l1128,xm869,l998,,641,275r-129,l869,xm609,l739,,382,275r-114,l261,270,609,xm349,l480,,196,219,142,177r-3,-4l132,168,349,xm90,l220,,68,117,3,68,73,13,90,xe" fillcolor="#d8d8d8 [2732]" strokecolor="#d8d8d8 [2732]" strokeweight="0">
                 <v:path arrowok="t" o:connecttype="custom" o:connectlocs="1233,119;1233,219;1161,275;1031,275;1233,119;0,69;0,69;0,69;0,69;1128,0;1233,0;1233,18;900,275;771,275;1128,0;869,0;998,0;641,275;512,275;869,0;609,0;739,0;382,275;268,275;261,270;609,0;349,0;480,0;196,219;142,177;139,173;132,168;349,0;90,0;220,0;68,117;3,68;73,13;90,0" o:connectangles="0,0,0,0,0,0,0,0,0,0,0,0,0,0,0,0,0,0,0,0,0,0,0,0,0,0,0,0,0,0,0,0,0,0,0,0,0,0,0"/>
                 <o:lock v:ext="edit" verticies="t"/>
               </v:shape>
-              <v:shape id="Freeform 50" o:spid="_x0000_s1031" style="position:absolute;left:635;width:387;height:239;visibility:visible;mso-wrap-style:square;v-text-anchor:top" coordsize="387,239" o:gfxdata="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" path="m301,r27,l332,18,301,xm,l151,,361,129r4,19l365,148r22,91l383,236,309,191,231,143,152,93,74,45,,xe" fillcolor="#d8d8d8 [2732]" strokecolor="#d8d8d8 [2732]" strokeweight="0">
+              <v:shape id="Freeform 50" o:spid="_x0000_s1031" style="position:absolute;left:635;width:387;height:239;visibility:visible;mso-wrap-style:square;v-text-anchor:top" coordsize="387,239" o:gfxdata="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" path="m301,r27,l332,18,301,xm,l151,,361,129r4,19l365,148r22,91l383,236,309,191,231,143,152,93,74,45,,xe" fillcolor="#d8d8d8 [2732]" strokecolor="#d8d8d8 [2732]" strokeweight="0">
                 <v:path arrowok="t" o:connecttype="custom" o:connectlocs="301,0;328,0;332,18;301,0;0,0;151,0;361,129;365,148;365,148;387,239;383,236;309,191;231,143;152,93;74,45;0,0" o:connectangles="0,0,0,0,0,0,0,0,0,0,0,0,0,0,0,0"/>
                 <o:lock v:ext="edit" verticies="t"/>
               </v:shape>
-              <v:shape id="Freeform 51" o:spid="_x0000_s1032" style="position:absolute;left:1024;width:1471;height:275;visibility:visible;mso-wrap-style:square;v-text-anchor:top" coordsize="1471,275" o:gfxdata="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" path="m63,169l848,275r-596,l182,266,91,254,3,242,,240r,l,240r,l63,169xm191,26l1431,192r40,83l1444,275,128,97,191,26xm593,r596,l1348,21r41,86l593,xe" fillcolor="#d8d8d8 [2732]" strokecolor="#d8d8d8 [2732]" strokeweight="0">
+              <v:shape id="Freeform 51" o:spid="_x0000_s1032" style="position:absolute;left:1024;width:1471;height:275;visibility:visible;mso-wrap-style:square;v-text-anchor:top" coordsize="1471,275" o:gfxdata="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" path="m63,169l848,275r-596,l182,266,91,254,3,242,,240r,l,240r,l63,169xm191,26l1431,192r40,83l1444,275,128,97,191,26xm593,r596,l1348,21r41,86l593,xe" fillcolor="#d8d8d8 [2732]" strokecolor="#d8d8d8 [2732]" strokeweight="0">
                 <v:path arrowok="t" o:connecttype="custom" o:connectlocs="63,169;848,275;252,275;182,266;91,254;3,242;0,240;0,240;0,240;0,240;63,169;191,26;1431,192;1471,275;1444,275;128,97;191,26;593,0;1189,0;1348,21;1389,107;593,0" o:connectangles="0,0,0,0,0,0,0,0,0,0,0,0,0,0,0,0,0,0,0,0,0,0"/>
                 <o:lock v:ext="edit" verticies="t"/>
               </v:shape>
-              <v:shape id="Freeform 52" o:spid="_x0000_s1033" style="position:absolute;left:2361;width:924;height:275;visibility:visible;mso-wrap-style:square;v-text-anchor:top" coordsize="924,275" o:gfxdata="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" path="m735,65r3,3l803,117r64,51l874,173r3,4l924,275r-88,l735,69r,l735,69r,-1l735,68r,-3xm735,65r,l735,65r,xm526,r89,l748,275r-87,l526,xm352,r87,l573,275r-88,l352,xm176,r87,l398,275r-88,l176,xm,l89,,222,275r-87,l,xe" fillcolor="#d8d8d8 [2732]" strokecolor="#d8d8d8 [2732]" strokeweight="0">
+              <v:shape id="Freeform 52" o:spid="_x0000_s1033" style="position:absolute;left:2361;width:924;height:275;visibility:visible;mso-wrap-style:square;v-text-anchor:top" coordsize="924,275" o:gfxdata="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" path="m735,65r3,3l803,117r64,51l874,173r3,4l924,275r-88,l735,69r,l735,69r,-1l735,68r,-3xm735,65r,l735,65r,xm526,r89,l748,275r-87,l526,xm352,r87,l573,275r-88,l352,xm176,r87,l398,275r-88,l176,xm,l89,,222,275r-87,l,xe" fillcolor="#d8d8d8 [2732]" strokecolor="#d8d8d8 [2732]" strokeweight="0">
                 <v:path arrowok="t" o:connecttype="custom" o:connectlocs="735,65;738,68;803,117;867,168;874,173;877,177;924,275;836,275;735,69;735,69;735,69;735,68;735,68;735,65;735,65;735,65;735,65;735,65;526,0;615,0;748,275;661,275;526,0;352,0;439,0;573,275;485,275;352,0;176,0;263,0;398,275;310,275;176,0;0,0;89,0;222,275;135,275;0,0" o:connectangles="0,0,0,0,0,0,0,0,0,0,0,0,0,0,0,0,0,0,0,0,0,0,0,0,0,0,0,0,0,0,0,0,0,0,0,0,0,0"/>
                 <o:lock v:ext="edit" verticies="t"/>
               </v:shape>
-              <v:shape id="Freeform 53" o:spid="_x0000_s1034" style="position:absolute;left:3009;width:87;height:68;visibility:visible;mso-wrap-style:square;v-text-anchor:top" coordsize="87,68" o:gfxdata="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" path="m,l79,r8,65l87,68r,l,xe" fillcolor="#d8d8d8 [2732]" strokecolor="#d8d8d8 [2732]" strokeweight="0">
+              <v:shape id="Freeform 53" o:spid="_x0000_s1034" style="position:absolute;left:3009;width:87;height:68;visibility:visible;mso-wrap-style:square;v-text-anchor:top" coordsize="87,68" o:gfxdata="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" path="m,l79,r8,65l87,68r,l,xe" fillcolor="#d8d8d8 [2732]" strokecolor="#d8d8d8 [2732]" strokeweight="0">
                 <v:path arrowok="t" o:connecttype="custom" o:connectlocs="0,0;79,0;87,65;87,68;87,68;0,0" o:connectangles="0,0,0,0,0,0"/>
               </v:shape>
-              <v:shape id="Freeform 54" o:spid="_x0000_s1035" style="position:absolute;left:963;width:276;height:240;visibility:visible;mso-wrap-style:square;v-text-anchor:top" coordsize="276,240" o:gfxdata="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" path="m170,l276,,252,26,189,97r-65,72l61,240r,l61,240r-2,-1l59,239,37,148r,l170,xm,l63,,13,56,4,18,,xe" fillcolor="#d8d8d8 [2732]" strokecolor="#d8d8d8 [2732]" strokeweight="0">
+              <v:shape id="Freeform 54" o:spid="_x0000_s1035" style="position:absolute;left:963;width:276;height:240;visibility:visible;mso-wrap-style:square;v-text-anchor:top" coordsize="276,240" o:gfxdata="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" path="m170,l276,,252,26,189,97r-65,72l61,240r,l61,240r-2,-1l59,239,37,148r,l170,xm,l63,,13,56,4,18,,xe" fillcolor="#d8d8d8 [2732]" strokecolor="#d8d8d8 [2732]" strokeweight="0">
                 <v:path arrowok="t" o:connecttype="custom" o:connectlocs="170,0;276,0;252,26;189,97;124,169;61,240;61,240;61,240;59,239;59,239;37,148;37,148;170,0;0,0;63,0;13,56;4,18;0,0" o:connectangles="0,0,0,0,0,0,0,0,0,0,0,0,0,0,0,0,0,0"/>
                 <o:lock v:ext="edit" verticies="t"/>
               </v:shape>
-              <v:shape id="Freeform 55" o:spid="_x0000_s1036" style="position:absolute;left:965;top:240;width:73;height:35;visibility:visible;mso-wrap-style:square;v-text-anchor:top" coordsize="73,35" o:gfxdata="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" path="m59,r,l59,,73,35,,35,57,2r2,l59,r,l59,xe" fillcolor="#d8d8d8 [2732]" strokecolor="#d8d8d8 [2732]" strokeweight="0">
+              <v:shape id="Freeform 55" o:spid="_x0000_s1036" style="position:absolute;left:965;top:240;width:73;height:35;visibility:visible;mso-wrap-style:square;v-text-anchor:top" coordsize="73,35" o:gfxdata="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" path="m59,r,l59,,73,35,,35,57,2r2,l59,r,l59,xe" fillcolor="#d8d8d8 [2732]" strokecolor="#d8d8d8 [2732]" strokeweight="0">
                 <v:path arrowok="t" o:connecttype="custom" o:connectlocs="59,0;59,0;59,0;73,35;0,35;57,2;59,2;59,0;59,0;59,0" o:connectangles="0,0,0,0,0,0,0,0,0,0"/>
               </v:shape>
               <w10:wrap anchorx="page" anchory="page"/>
@@ -17582,7 +17877,7 @@
 </file>
 
 <file path=word/numbering.xml><?xml version="1.0" encoding="utf-8"?>
-<w:numbering xmlns:wpc="http://schemas.microsoft.com/office/word/2010/wordprocessingCanvas" xmlns:cx="http://schemas.microsoft.com/office/drawing/2014/chartex" xmlns:cx1="http://schemas.microsoft.com/office/drawing/2015/9/8/chartex" xmlns:cx2="http://schemas.microsoft.com/office/drawing/2015/10/21/chartex" xmlns:cx3="http://schemas.microsoft.com/office/drawing/2016/5/9/chartex" xmlns:cx4="http://schemas.microsoft.com/office/drawing/2016/5/10/chartex" xmlns:cx5="http://schemas.microsoft.com/office/drawing/2016/5/11/chartex" xmlns:cx6="http://schemas.microsoft.com/office/drawing/2016/5/12/chartex" xmlns:cx7="http://schemas.microsoft.com/office/drawing/2016/5/13/chartex" xmlns:cx8="http://schemas.microsoft.com/office/drawing/2016/5/14/chartex" xmlns:mc="http://schemas.openxmlformats.org/markup-compatibility/2006" xmlns:aink="http://schemas.microsoft.com/office/drawing/2016/ink" xmlns:am3d="http://schemas.microsoft.com/office/drawing/2017/model3d" xmlns:o="urn:schemas-microsoft-com:office:office" xmlns:r="http://schemas.openxmlformats.org/officeDocument/2006/relationships" xmlns:m="http://schemas.openxmlformats.org/officeDocument/2006/math" xmlns:v="urn:schemas-microsoft-com:vml" xmlns:wp14="http://schemas.microsoft.com/office/word/2010/wordprocessingDrawing" xmlns:wp="http://schemas.openxmlformats.org/drawingml/2006/wordprocessingDrawing" xmlns:w10="urn:schemas-microsoft-com:office:word" xmlns:w="http://schemas.openxmlformats.org/wordprocessingml/2006/main" xmlns:w14="http://schemas.microsoft.com/office/word/2010/wordml" xmlns:w15="http://schemas.microsoft.com/office/word/2012/wordml" xmlns:w16cex="http://schemas.microsoft.com/office/word/2018/wordml/cex" xmlns:w16cid="http://schemas.microsoft.com/office/word/2016/wordml/cid" xmlns:w16="http://schemas.microsoft.com/office/word/2018/wordml" xmlns:w16se="http://schemas.microsoft.com/office/word/2015/wordml/symex" xmlns:wpg="http://schemas.microsoft.com/office/word/2010/wordprocessingGroup" xmlns:wpi="http://schemas.microsoft.com/office/word/2010/wordprocessingInk" xmlns:wne="http://schemas.microsoft.com/office/word/2006/wordml" xmlns:wps="http://schemas.microsoft.com/office/word/2010/wordprocessingShape" mc:Ignorable="w14 w15 w16se w16cid w16 w16cex wp14">
+<w:numbering xmlns:wpc="http://schemas.microsoft.com/office/word/2010/wordprocessingCanvas" xmlns:cx="http://schemas.microsoft.com/office/drawing/2014/chartex" xmlns:cx1="http://schemas.microsoft.com/office/drawing/2015/9/8/chartex" xmlns:cx2="http://schemas.microsoft.com/office/drawing/2015/10/21/chartex" xmlns:cx3="http://schemas.microsoft.com/office/drawing/2016/5/9/chartex" xmlns:cx4="http://schemas.microsoft.com/office/drawing/2016/5/10/chartex" xmlns:cx5="http://schemas.microsoft.com/office/drawing/2016/5/11/chartex" xmlns:cx6="http://schemas.microsoft.com/office/drawing/2016/5/12/chartex" xmlns:cx7="http://schemas.microsoft.com/office/drawing/2016/5/13/chartex" xmlns:cx8="http://schemas.microsoft.com/office/drawing/2016/5/14/chartex" xmlns:mc="http://schemas.openxmlformats.org/markup-compatibility/2006" xmlns:aink="http://schemas.microsoft.com/office/drawing/2016/ink" xmlns:am3d="http://schemas.microsoft.com/office/drawing/2017/model3d" xmlns:o="urn:schemas-microsoft-com:office:office" xmlns:r="http://schemas.openxmlformats.org/officeDocument/2006/relationships" xmlns:m="http://schemas.openxmlformats.org/officeDocument/2006/math" xmlns:v="urn:schemas-microsoft-com:vml" xmlns:wp14="http://schemas.microsoft.com/office/word/2010/wordprocessingDrawing" xmlns:wp="http://schemas.openxmlformats.org/drawingml/2006/wordprocessingDrawing" xmlns:w10="urn:schemas-microsoft-com:office:word" xmlns:w="http://schemas.openxmlformats.org/wordprocessingml/2006/main" xmlns:w14="http://schemas.microsoft.com/office/word/2010/wordml" xmlns:w15="http://schemas.microsoft.com/office/word/2012/wordml" xmlns:w16cex="http://schemas.microsoft.com/office/word/2018/wordml/cex" xmlns:w16cid="http://schemas.microsoft.com/office/word/2016/wordml/cid" xmlns:w16="http://schemas.microsoft.com/office/word/2018/wordml" xmlns:w16sdtdh="http://schemas.microsoft.com/office/word/2020/wordml/sdtdatahash" xmlns:w16se="http://schemas.microsoft.com/office/word/2015/wordml/symex" xmlns:wpg="http://schemas.microsoft.com/office/word/2010/wordprocessingGroup" xmlns:wpi="http://schemas.microsoft.com/office/word/2010/wordprocessingInk" xmlns:wne="http://schemas.microsoft.com/office/word/2006/wordml" xmlns:wps="http://schemas.microsoft.com/office/word/2010/wordprocessingShape" mc:Ignorable="w14 w15 w16se w16cid w16 w16cex w16sdtdh wp14">
   <w:abstractNum w:abstractNumId="0" w15:restartNumberingAfterBreak="0">
     <w:nsid w:val="37DF2C93"/>
     <w:multiLevelType w:val="hybridMultilevel"/>
@@ -17703,7 +17998,7 @@
 </file>
 
 <file path=word/styles.xml><?xml version="1.0" encoding="utf-8"?>
-<w:styles xmlns:mc="http://schemas.openxmlformats.org/markup-compatibility/2006" xmlns:r="http://schemas.openxmlformats.org/officeDocument/2006/relationships" xmlns:w="http://schemas.openxmlformats.org/wordprocessingml/2006/main" xmlns:w14="http://schemas.microsoft.com/office/word/2010/wordml" xmlns:w15="http://schemas.microsoft.com/office/word/2012/wordml" xmlns:w16cex="http://schemas.microsoft.com/office/word/2018/wordml/cex" xmlns:w16cid="http://schemas.microsoft.com/office/word/2016/wordml/cid" xmlns:w16="http://schemas.microsoft.com/office/word/2018/wordml" xmlns:w16se="http://schemas.microsoft.com/office/word/2015/wordml/symex" mc:Ignorable="w14 w15 w16se w16cid w16 w16cex">
+<w:styles xmlns:mc="http://schemas.openxmlformats.org/markup-compatibility/2006" xmlns:r="http://schemas.openxmlformats.org/officeDocument/2006/relationships" xmlns:w="http://schemas.openxmlformats.org/wordprocessingml/2006/main" xmlns:w14="http://schemas.microsoft.com/office/word/2010/wordml" xmlns:w15="http://schemas.microsoft.com/office/word/2012/wordml" xmlns:w16cex="http://schemas.microsoft.com/office/word/2018/wordml/cex" xmlns:w16cid="http://schemas.microsoft.com/office/word/2016/wordml/cid" xmlns:w16="http://schemas.microsoft.com/office/word/2018/wordml" xmlns:w16sdtdh="http://schemas.microsoft.com/office/word/2020/wordml/sdtdatahash" xmlns:w16se="http://schemas.microsoft.com/office/word/2015/wordml/symex" mc:Ignorable="w14 w15 w16se w16cid w16 w16cex w16sdtdh">
   <w:docDefaults>
     <w:rPrDefault>
       <w:rPr>
@@ -18515,7 +18810,7 @@
 </file>
 
 <file path=word/glossary/document.xml><?xml version="1.0" encoding="utf-8"?>
-<w:glossaryDocument xmlns:wpc="http://schemas.microsoft.com/office/word/2010/wordprocessingCanvas" xmlns:cx="http://schemas.microsoft.com/office/drawing/2014/chartex" xmlns:cx1="http://schemas.microsoft.com/office/drawing/2015/9/8/chartex" xmlns:cx2="http://schemas.microsoft.com/office/drawing/2015/10/21/chartex" xmlns:cx3="http://schemas.microsoft.com/office/drawing/2016/5/9/chartex" xmlns:cx4="http://schemas.microsoft.com/office/drawing/2016/5/10/chartex" xmlns:cx5="http://schemas.microsoft.com/office/drawing/2016/5/11/chartex" xmlns:cx6="http://schemas.microsoft.com/office/drawing/2016/5/12/chartex" xmlns:cx7="http://schemas.microsoft.com/office/drawing/2016/5/13/chartex" xmlns:cx8="http://schemas.microsoft.com/office/drawing/2016/5/14/chartex" xmlns:mc="http://schemas.openxmlformats.org/markup-compatibility/2006" xmlns:aink="http://schemas.microsoft.com/office/drawing/2016/ink" xmlns:am3d="http://schemas.microsoft.com/office/drawing/2017/model3d" xmlns:o="urn:schemas-microsoft-com:office:office" xmlns:r="http://schemas.openxmlformats.org/officeDocument/2006/relationships" xmlns:m="http://schemas.openxmlformats.org/officeDocument/2006/math" xmlns:v="urn:schemas-microsoft-com:vml" xmlns:wp14="http://schemas.microsoft.com/office/word/2010/wordprocessingDrawing" xmlns:wp="http://schemas.openxmlformats.org/drawingml/2006/wordprocessingDrawing" xmlns:w10="urn:schemas-microsoft-com:office:word" xmlns:w="http://schemas.openxmlformats.org/wordprocessingml/2006/main" xmlns:w14="http://schemas.microsoft.com/office/word/2010/wordml" xmlns:w15="http://schemas.microsoft.com/office/word/2012/wordml" xmlns:w16cex="http://schemas.microsoft.com/office/word/2018/wordml/cex" xmlns:w16cid="http://schemas.microsoft.com/office/word/2016/wordml/cid" xmlns:w16="http://schemas.microsoft.com/office/word/2018/wordml" xmlns:w16se="http://schemas.microsoft.com/office/word/2015/wordml/symex" xmlns:wpg="http://schemas.microsoft.com/office/word/2010/wordprocessingGroup" xmlns:wpi="http://schemas.microsoft.com/office/word/2010/wordprocessingInk" xmlns:wne="http://schemas.microsoft.com/office/word/2006/wordml" xmlns:wps="http://schemas.microsoft.com/office/word/2010/wordprocessingShape" mc:Ignorable="w14 w15 w16se w16cid w16 w16cex wp14">
+<w:glossaryDocument xmlns:wpc="http://schemas.microsoft.com/office/word/2010/wordprocessingCanvas" xmlns:cx="http://schemas.microsoft.com/office/drawing/2014/chartex" xmlns:cx1="http://schemas.microsoft.com/office/drawing/2015/9/8/chartex" xmlns:cx2="http://schemas.microsoft.com/office/drawing/2015/10/21/chartex" xmlns:cx3="http://schemas.microsoft.com/office/drawing/2016/5/9/chartex" xmlns:cx4="http://schemas.microsoft.com/office/drawing/2016/5/10/chartex" xmlns:cx5="http://schemas.microsoft.com/office/drawing/2016/5/11/chartex" xmlns:cx6="http://schemas.microsoft.com/office/drawing/2016/5/12/chartex" xmlns:cx7="http://schemas.microsoft.com/office/drawing/2016/5/13/chartex" xmlns:cx8="http://schemas.microsoft.com/office/drawing/2016/5/14/chartex" xmlns:mc="http://schemas.openxmlformats.org/markup-compatibility/2006" xmlns:aink="http://schemas.microsoft.com/office/drawing/2016/ink" xmlns:am3d="http://schemas.microsoft.com/office/drawing/2017/model3d" xmlns:o="urn:schemas-microsoft-com:office:office" xmlns:r="http://schemas.openxmlformats.org/officeDocument/2006/relationships" xmlns:m="http://schemas.openxmlformats.org/officeDocument/2006/math" xmlns:v="urn:schemas-microsoft-com:vml" xmlns:wp14="http://schemas.microsoft.com/office/word/2010/wordprocessingDrawing" xmlns:wp="http://schemas.openxmlformats.org/drawingml/2006/wordprocessingDrawing" xmlns:w10="urn:schemas-microsoft-com:office:word" xmlns:w="http://schemas.openxmlformats.org/wordprocessingml/2006/main" xmlns:w14="http://schemas.microsoft.com/office/word/2010/wordml" xmlns:w15="http://schemas.microsoft.com/office/word/2012/wordml" xmlns:w16cex="http://schemas.microsoft.com/office/word/2018/wordml/cex" xmlns:w16cid="http://schemas.microsoft.com/office/word/2016/wordml/cid" xmlns:w16="http://schemas.microsoft.com/office/word/2018/wordml" xmlns:w16sdtdh="http://schemas.microsoft.com/office/word/2020/wordml/sdtdatahash" xmlns:w16se="http://schemas.microsoft.com/office/word/2015/wordml/symex" xmlns:wpg="http://schemas.microsoft.com/office/word/2010/wordprocessingGroup" xmlns:wpi="http://schemas.microsoft.com/office/word/2010/wordprocessingInk" xmlns:wne="http://schemas.microsoft.com/office/word/2006/wordml" xmlns:wps="http://schemas.microsoft.com/office/word/2010/wordprocessingShape" mc:Ignorable="w14 w15 w16se w16cid w16 w16cex w16sdtdh wp14">
   <w:docParts>
     <w:docPart>
       <w:docPartPr>
@@ -18638,11 +18933,11 @@
 </file>
 
 <file path=word/glossary/fontTable.xml><?xml version="1.0" encoding="utf-8"?>
-<w:fonts xmlns:mc="http://schemas.openxmlformats.org/markup-compatibility/2006" xmlns:r="http://schemas.openxmlformats.org/officeDocument/2006/relationships" xmlns:w="http://schemas.openxmlformats.org/wordprocessingml/2006/main" xmlns:w14="http://schemas.microsoft.com/office/word/2010/wordml" xmlns:w15="http://schemas.microsoft.com/office/word/2012/wordml" xmlns:w16cex="http://schemas.microsoft.com/office/word/2018/wordml/cex" xmlns:w16cid="http://schemas.microsoft.com/office/word/2016/wordml/cid" xmlns:w16="http://schemas.microsoft.com/office/word/2018/wordml" xmlns:w16se="http://schemas.microsoft.com/office/word/2015/wordml/symex" mc:Ignorable="w14 w15 w16se w16cid w16 w16cex">
+<w:fonts xmlns:mc="http://schemas.openxmlformats.org/markup-compatibility/2006" xmlns:r="http://schemas.openxmlformats.org/officeDocument/2006/relationships" xmlns:w="http://schemas.openxmlformats.org/wordprocessingml/2006/main" xmlns:w14="http://schemas.microsoft.com/office/word/2010/wordml" xmlns:w15="http://schemas.microsoft.com/office/word/2012/wordml" xmlns:w16cex="http://schemas.microsoft.com/office/word/2018/wordml/cex" xmlns:w16cid="http://schemas.microsoft.com/office/word/2016/wordml/cid" xmlns:w16="http://schemas.microsoft.com/office/word/2018/wordml" xmlns:w16sdtdh="http://schemas.microsoft.com/office/word/2020/wordml/sdtdatahash" xmlns:w16se="http://schemas.microsoft.com/office/word/2015/wordml/symex" mc:Ignorable="w14 w15 w16se w16cid w16 w16cex w16sdtdh">
   <w:font w:name="Symbol">
     <w:panose1 w:val="05050102010706020507"/>
     <w:charset w:val="02"/>
-    <w:family w:val="decorative"/>
+    <w:family w:val="roman"/>
     <w:pitch w:val="variable"/>
     <w:sig w:usb0="00000000" w:usb1="10000000" w:usb2="00000000" w:usb3="00000000" w:csb0="80000000" w:csb1="00000000"/>
   </w:font>
@@ -18658,14 +18953,14 @@
     <w:charset w:val="00"/>
     <w:family w:val="modern"/>
     <w:pitch w:val="fixed"/>
-    <w:sig w:usb0="E0002AFF" w:usb1="C0007843" w:usb2="00000009" w:usb3="00000000" w:csb0="000001FF" w:csb1="00000000"/>
+    <w:sig w:usb0="E0002EFF" w:usb1="C0007843" w:usb2="00000009" w:usb3="00000000" w:csb0="000001FF" w:csb1="00000000"/>
   </w:font>
   <w:font w:name="Wingdings">
     <w:panose1 w:val="05000000000000000000"/>
-    <w:charset w:val="4D"/>
-    <w:family w:val="decorative"/>
+    <w:charset w:val="02"/>
+    <w:family w:val="auto"/>
     <w:pitch w:val="variable"/>
-    <w:sig w:usb0="00000003" w:usb1="10000000" w:usb2="00000000" w:usb3="00000000" w:csb0="80000001" w:csb1="00000000"/>
+    <w:sig w:usb0="00000000" w:usb1="10000000" w:usb2="00000000" w:usb3="00000000" w:csb0="80000000" w:csb1="00000000"/>
   </w:font>
   <w:font w:name="Gill Sans MT">
     <w:panose1 w:val="020B0502020104020203"/>
@@ -18679,20 +18974,20 @@
     <w:charset w:val="00"/>
     <w:family w:val="swiss"/>
     <w:pitch w:val="variable"/>
-    <w:sig w:usb0="E0002AFF" w:usb1="C000ACFF" w:usb2="00000009" w:usb3="00000000" w:csb0="000001FF" w:csb1="00000000"/>
+    <w:sig w:usb0="E1002AFF" w:usb1="4000ACFF" w:usb2="00000009" w:usb3="00000000" w:csb0="000001FF" w:csb1="00000000"/>
   </w:font>
   <w:font w:name="Calibri Light">
     <w:panose1 w:val="020F0302020204030204"/>
     <w:charset w:val="00"/>
     <w:family w:val="swiss"/>
     <w:pitch w:val="variable"/>
-    <w:sig w:usb0="E0002AFF" w:usb1="C000247B" w:usb2="00000009" w:usb3="00000000" w:csb0="000001FF" w:csb1="00000000"/>
+    <w:sig w:usb0="A0002AEF" w:usb1="4000207B" w:usb2="00000000" w:usb3="00000000" w:csb0="000001FF" w:csb1="00000000"/>
   </w:font>
 </w:fonts>
 </file>
 
 <file path=word/glossary/settings.xml><?xml version="1.0" encoding="utf-8"?>
-<w:settings xmlns:mc="http://schemas.openxmlformats.org/markup-compatibility/2006" xmlns:o="urn:schemas-microsoft-com:office:office" xmlns:r="http://schemas.openxmlformats.org/officeDocument/2006/relationships" xmlns:m="http://schemas.openxmlformats.org/officeDocument/2006/math" xmlns:v="urn:schemas-microsoft-com:vml" xmlns:w10="urn:schemas-microsoft-com:office:word" xmlns:w="http://schemas.openxmlformats.org/wordprocessingml/2006/main" xmlns:w14="http://schemas.microsoft.com/office/word/2010/wordml" xmlns:w15="http://schemas.microsoft.com/office/word/2012/wordml" xmlns:w16cex="http://schemas.microsoft.com/office/word/2018/wordml/cex" xmlns:w16cid="http://schemas.microsoft.com/office/word/2016/wordml/cid" xmlns:w16="http://schemas.microsoft.com/office/word/2018/wordml" xmlns:w16se="http://schemas.microsoft.com/office/word/2015/wordml/symex" xmlns:sl="http://schemas.openxmlformats.org/schemaLibrary/2006/main" mc:Ignorable="w14 w15 w16se w16cid w16 w16cex">
+<w:settings xmlns:mc="http://schemas.openxmlformats.org/markup-compatibility/2006" xmlns:o="urn:schemas-microsoft-com:office:office" xmlns:r="http://schemas.openxmlformats.org/officeDocument/2006/relationships" xmlns:m="http://schemas.openxmlformats.org/officeDocument/2006/math" xmlns:v="urn:schemas-microsoft-com:vml" xmlns:w10="urn:schemas-microsoft-com:office:word" xmlns:w="http://schemas.openxmlformats.org/wordprocessingml/2006/main" xmlns:w14="http://schemas.microsoft.com/office/word/2010/wordml" xmlns:w15="http://schemas.microsoft.com/office/word/2012/wordml" xmlns:w16cex="http://schemas.microsoft.com/office/word/2018/wordml/cex" xmlns:w16cid="http://schemas.microsoft.com/office/word/2016/wordml/cid" xmlns:w16="http://schemas.microsoft.com/office/word/2018/wordml" xmlns:w16sdtdh="http://schemas.microsoft.com/office/word/2020/wordml/sdtdatahash" xmlns:w16se="http://schemas.microsoft.com/office/word/2015/wordml/symex" xmlns:sl="http://schemas.openxmlformats.org/schemaLibrary/2006/main" mc:Ignorable="w14 w15 w16se w16cid w16 w16cex w16sdtdh">
   <w:view w:val="normal"/>
   <w:defaultTabStop w:val="720"/>
   <w:characterSpacingControl w:val="doNotCompress"/>
@@ -18707,6 +19002,8 @@
   </w:compat>
   <w:rsids>
     <w:rsidRoot w:val="00B2712D"/>
+    <w:rsid w:val="007E6142"/>
+    <w:rsid w:val="00936AFA"/>
     <w:rsid w:val="00B2712D"/>
     <w:rsid w:val="00BE5CBA"/>
     <w:rsid w:val="00F76015"/>
@@ -18724,23 +19021,23 @@
     <m:intLim m:val="subSup"/>
     <m:naryLim m:val="undOvr"/>
   </m:mathPr>
-  <w:themeFontLang w:val="en-RS"/>
+  <w:themeFontLang w:val="en-US"/>
   <w:clrSchemeMapping w:bg1="light1" w:t1="dark1" w:bg2="light2" w:t2="dark2" w:accent1="accent1" w:accent2="accent2" w:accent3="accent3" w:accent4="accent4" w:accent5="accent5" w:accent6="accent6" w:hyperlink="hyperlink" w:followedHyperlink="followedHyperlink"/>
-  <w:decimalSymbol w:val=","/>
+  <w:decimalSymbol w:val="."/>
   <w:listSeparator w:val=","/>
   <w15:chartTrackingRefBased/>
 </w:settings>
 </file>
 
 <file path=word/glossary/styles.xml><?xml version="1.0" encoding="utf-8"?>
-<w:styles xmlns:mc="http://schemas.openxmlformats.org/markup-compatibility/2006" xmlns:r="http://schemas.openxmlformats.org/officeDocument/2006/relationships" xmlns:w="http://schemas.openxmlformats.org/wordprocessingml/2006/main" xmlns:w14="http://schemas.microsoft.com/office/word/2010/wordml" xmlns:w15="http://schemas.microsoft.com/office/word/2012/wordml" xmlns:w16cex="http://schemas.microsoft.com/office/word/2018/wordml/cex" xmlns:w16cid="http://schemas.microsoft.com/office/word/2016/wordml/cid" xmlns:w16="http://schemas.microsoft.com/office/word/2018/wordml" xmlns:w16se="http://schemas.microsoft.com/office/word/2015/wordml/symex" mc:Ignorable="w14 w15 w16se w16cid w16 w16cex">
+<w:styles xmlns:mc="http://schemas.openxmlformats.org/markup-compatibility/2006" xmlns:r="http://schemas.openxmlformats.org/officeDocument/2006/relationships" xmlns:w="http://schemas.openxmlformats.org/wordprocessingml/2006/main" xmlns:w14="http://schemas.microsoft.com/office/word/2010/wordml" xmlns:w15="http://schemas.microsoft.com/office/word/2012/wordml" xmlns:w16cex="http://schemas.microsoft.com/office/word/2018/wordml/cex" xmlns:w16cid="http://schemas.microsoft.com/office/word/2016/wordml/cid" xmlns:w16="http://schemas.microsoft.com/office/word/2018/wordml" xmlns:w16sdtdh="http://schemas.microsoft.com/office/word/2020/wordml/sdtdatahash" xmlns:w16se="http://schemas.microsoft.com/office/word/2015/wordml/symex" mc:Ignorable="w14 w15 w16se w16cid w16 w16cex w16sdtdh">
   <w:docDefaults>
     <w:rPrDefault>
       <w:rPr>
         <w:rFonts w:asciiTheme="minorHAnsi" w:eastAsiaTheme="minorEastAsia" w:hAnsiTheme="minorHAnsi" w:cstheme="minorBidi"/>
         <w:sz w:val="24"/>
         <w:szCs w:val="24"/>
-        <w:lang w:val="en-RS" w:eastAsia="en-GB" w:bidi="ar-SA"/>
+        <w:lang w:val="en-US" w:eastAsia="en-GB" w:bidi="ar-SA"/>
       </w:rPr>
     </w:rPrDefault>
     <w:pPrDefault/>
@@ -19170,7 +19467,7 @@
 </file>
 
 <file path=word/glossary/webSettings.xml><?xml version="1.0" encoding="utf-8"?>
-<w:webSettings xmlns:mc="http://schemas.openxmlformats.org/markup-compatibility/2006" xmlns:r="http://schemas.openxmlformats.org/officeDocument/2006/relationships" xmlns:w="http://schemas.openxmlformats.org/wordprocessingml/2006/main" xmlns:w14="http://schemas.microsoft.com/office/word/2010/wordml" xmlns:w15="http://schemas.microsoft.com/office/word/2012/wordml" xmlns:w16cex="http://schemas.microsoft.com/office/word/2018/wordml/cex" xmlns:w16cid="http://schemas.microsoft.com/office/word/2016/wordml/cid" xmlns:w16="http://schemas.microsoft.com/office/word/2018/wordml" xmlns:w16se="http://schemas.microsoft.com/office/word/2015/wordml/symex" mc:Ignorable="w14 w15 w16se w16cid w16 w16cex">
+<w:webSettings xmlns:mc="http://schemas.openxmlformats.org/markup-compatibility/2006" xmlns:r="http://schemas.openxmlformats.org/officeDocument/2006/relationships" xmlns:w="http://schemas.openxmlformats.org/wordprocessingml/2006/main" xmlns:w14="http://schemas.microsoft.com/office/word/2010/wordml" xmlns:w15="http://schemas.microsoft.com/office/word/2012/wordml" xmlns:w16cex="http://schemas.microsoft.com/office/word/2018/wordml/cex" xmlns:w16cid="http://schemas.microsoft.com/office/word/2016/wordml/cid" xmlns:w16="http://schemas.microsoft.com/office/word/2018/wordml" xmlns:w16sdtdh="http://schemas.microsoft.com/office/word/2020/wordml/sdtdatahash" xmlns:w16se="http://schemas.microsoft.com/office/word/2015/wordml/symex" mc:Ignorable="w14 w15 w16se w16cid w16 w16cex w16sdtdh">
   <w:optimizeForBrowser/>
   <w:allowPNG/>
 </w:webSettings>

</xml_diff>